<commit_message>
Added backend description to documentation
</commit_message>
<xml_diff>
--- a/ДокументацияДипломенПроектАлександърСвиларов.docx
+++ b/ДокументацияДипломенПроектАлександърСвиларов.docx
@@ -173,21 +173,6 @@
       </w:r>
     </w:p>
     <w:p>
-      <w:pPr>
-        <w:pBdr>
-          <w:top w:val="nil"/>
-          <w:left w:val="nil"/>
-          <w:bottom w:val="nil"/>
-          <w:right w:val="nil"/>
-          <w:between w:val="nil"/>
-        </w:pBdr>
-        <w:spacing w:before="0" w:after="0" w:line="336" w:lineRule="auto"/>
-        <w:rPr>
-          <w:color w:val="000000"/>
-        </w:rPr>
-      </w:pPr>
-    </w:p>
-    <w:p>
       <w:r>
         <w:t xml:space="preserve">Дата: </w:t>
       </w:r>
@@ -203,7 +188,6 @@
         <w:t>Сесия: май-юни 2023 г.</w:t>
       </w:r>
     </w:p>
-    <w:p/>
     <w:p>
       <w:pPr>
         <w:spacing w:before="120"/>
@@ -2782,14 +2766,27 @@
                       <w:r>
                         <w:t xml:space="preserve">Фигура </w:t>
                       </w:r>
-                      <w:fldSimple w:instr=" SEQ Фигура \* ARABIC ">
-                        <w:r>
-                          <w:rPr>
-                            <w:noProof/>
-                          </w:rPr>
-                          <w:t>5</w:t>
-                        </w:r>
-                      </w:fldSimple>
+                      <w:r>
+                        <w:fldChar w:fldCharType="begin"/>
+                      </w:r>
+                      <w:r>
+                        <w:instrText xml:space="preserve"> SEQ Фигура \* ARABIC </w:instrText>
+                      </w:r>
+                      <w:r>
+                        <w:fldChar w:fldCharType="separate"/>
+                      </w:r>
+                      <w:r>
+                        <w:rPr>
+                          <w:noProof/>
+                        </w:rPr>
+                        <w:t>5</w:t>
+                      </w:r>
+                      <w:r>
+                        <w:rPr>
+                          <w:noProof/>
+                        </w:rPr>
+                        <w:fldChar w:fldCharType="end"/>
+                      </w:r>
                       <w:r>
                         <w:t xml:space="preserve">: Дизайн в </w:t>
                       </w:r>
@@ -3228,14 +3225,27 @@
                       <w:r>
                         <w:t xml:space="preserve">Фигура </w:t>
                       </w:r>
-                      <w:fldSimple w:instr=" SEQ Фигура \* ARABIC ">
-                        <w:r>
-                          <w:rPr>
-                            <w:noProof/>
-                          </w:rPr>
-                          <w:t>7</w:t>
-                        </w:r>
-                      </w:fldSimple>
+                      <w:r>
+                        <w:fldChar w:fldCharType="begin"/>
+                      </w:r>
+                      <w:r>
+                        <w:instrText xml:space="preserve"> SEQ Фигура \* ARABIC </w:instrText>
+                      </w:r>
+                      <w:r>
+                        <w:fldChar w:fldCharType="separate"/>
+                      </w:r>
+                      <w:r>
+                        <w:rPr>
+                          <w:noProof/>
+                        </w:rPr>
+                        <w:t>7</w:t>
+                      </w:r>
+                      <w:r>
+                        <w:rPr>
+                          <w:noProof/>
+                        </w:rPr>
+                        <w:fldChar w:fldCharType="end"/>
+                      </w:r>
                       <w:r>
                         <w:t xml:space="preserve">: Дизайн в </w:t>
                       </w:r>
@@ -3416,36 +3426,19 @@
     </w:p>
     <w:p>
       <w:pPr>
+        <w:keepNext/>
         <w:spacing w:before="0" w:after="200"/>
         <w:ind w:left="567" w:right="567"/>
-        <w:jc w:val="both"/>
+        <w:jc w:val="center"/>
       </w:pPr>
       <w:r>
         <w:rPr>
           <w:noProof/>
         </w:rPr>
         <w:drawing>
-          <wp:anchor distT="0" distB="0" distL="114300" distR="114300" simplePos="0" relativeHeight="251664384" behindDoc="1" locked="0" layoutInCell="1" allowOverlap="1" wp14:anchorId="0E464A8A" wp14:editId="39A64F86">
-            <wp:simplePos x="0" y="0"/>
-            <wp:positionH relativeFrom="column">
-              <wp:posOffset>581025</wp:posOffset>
-            </wp:positionH>
-            <wp:positionV relativeFrom="paragraph">
-              <wp:posOffset>250825</wp:posOffset>
-            </wp:positionV>
+          <wp:inline distT="0" distB="0" distL="0" distR="0" wp14:anchorId="391D3567" wp14:editId="309682FD">
             <wp:extent cx="5454650" cy="6477000"/>
             <wp:effectExtent l="133350" t="114300" r="146050" b="152400"/>
-            <wp:wrapTight wrapText="bothSides">
-              <wp:wrapPolygon edited="0">
-                <wp:start x="-453" y="-381"/>
-                <wp:lineTo x="-528" y="22045"/>
-                <wp:lineTo x="21952" y="22045"/>
-                <wp:lineTo x="22103" y="21092"/>
-                <wp:lineTo x="22103" y="762"/>
-                <wp:lineTo x="21952" y="-381"/>
-                <wp:lineTo x="-453" y="-381"/>
-              </wp:wrapPolygon>
-            </wp:wrapTight>
             <wp:docPr id="17" name="Picture 17"/>
             <wp:cNvGraphicFramePr>
               <a:graphicFrameLocks xmlns:a="http://schemas.openxmlformats.org/drawingml/2006/main" noChangeAspect="1"/>
@@ -3511,14 +3504,38 @@
                 </pic:pic>
               </a:graphicData>
             </a:graphic>
-            <wp14:sizeRelH relativeFrom="page">
-              <wp14:pctWidth>0</wp14:pctWidth>
-            </wp14:sizeRelH>
-            <wp14:sizeRelV relativeFrom="page">
-              <wp14:pctHeight>0</wp14:pctHeight>
-            </wp14:sizeRelV>
-          </wp:anchor>
+          </wp:inline>
         </w:drawing>
+      </w:r>
+    </w:p>
+    <w:p>
+      <w:pPr>
+        <w:pStyle w:val="Caption"/>
+        <w:jc w:val="center"/>
+      </w:pPr>
+      <w:r>
+        <w:t xml:space="preserve">Фигура </w:t>
+      </w:r>
+      <w:r>
+        <w:fldChar w:fldCharType="begin"/>
+      </w:r>
+      <w:r>
+        <w:instrText xml:space="preserve"> SEQ Фигура \* ARABIC </w:instrText>
+      </w:r>
+      <w:r>
+        <w:fldChar w:fldCharType="separate"/>
+      </w:r>
+      <w:r>
+        <w:rPr>
+          <w:noProof/>
+        </w:rPr>
+        <w:t>8</w:t>
+      </w:r>
+      <w:r>
+        <w:fldChar w:fldCharType="end"/>
+      </w:r>
+      <w:r>
+        <w:t>: Дизайн на обява в Auto.bg</w:t>
       </w:r>
     </w:p>
     <w:p>
@@ -3538,194 +3555,1193 @@
     <w:p>
       <w:pPr>
         <w:spacing w:before="0" w:after="200"/>
-        <w:ind w:left="567" w:right="567"/>
+        <w:ind w:right="567"/>
         <w:jc w:val="both"/>
       </w:pPr>
-      <w:r>
-        <w:rPr>
-          <w:noProof/>
-        </w:rPr>
-        <mc:AlternateContent>
-          <mc:Choice Requires="wps">
-            <w:drawing>
-              <wp:anchor distT="0" distB="0" distL="114300" distR="114300" simplePos="0" relativeHeight="251666432" behindDoc="1" locked="0" layoutInCell="1" allowOverlap="1" wp14:anchorId="587EE867" wp14:editId="17A6A4BE">
-                <wp:simplePos x="0" y="0"/>
-                <wp:positionH relativeFrom="column">
-                  <wp:posOffset>584835</wp:posOffset>
-                </wp:positionH>
-                <wp:positionV relativeFrom="paragraph">
-                  <wp:posOffset>5703570</wp:posOffset>
-                </wp:positionV>
-                <wp:extent cx="5415280" cy="635"/>
-                <wp:effectExtent l="0" t="0" r="0" b="0"/>
-                <wp:wrapTight wrapText="bothSides">
-                  <wp:wrapPolygon edited="0">
-                    <wp:start x="0" y="0"/>
-                    <wp:lineTo x="0" y="21600"/>
-                    <wp:lineTo x="21600" y="21600"/>
-                    <wp:lineTo x="21600" y="0"/>
-                  </wp:wrapPolygon>
-                </wp:wrapTight>
-                <wp:docPr id="18" name="Text Box 18"/>
-                <wp:cNvGraphicFramePr/>
-                <a:graphic xmlns:a="http://schemas.openxmlformats.org/drawingml/2006/main">
-                  <a:graphicData uri="http://schemas.microsoft.com/office/word/2010/wordprocessingShape">
-                    <wps:wsp>
-                      <wps:cNvSpPr txBox="1"/>
-                      <wps:spPr>
-                        <a:xfrm>
-                          <a:off x="0" y="0"/>
-                          <a:ext cx="5415280" cy="635"/>
-                        </a:xfrm>
-                        <a:prstGeom prst="rect">
-                          <a:avLst/>
-                        </a:prstGeom>
-                        <a:solidFill>
-                          <a:prstClr val="white"/>
-                        </a:solidFill>
-                        <a:ln>
-                          <a:noFill/>
-                        </a:ln>
-                      </wps:spPr>
-                      <wps:txbx>
-                        <w:txbxContent>
-                          <w:p>
-                            <w:pPr>
-                              <w:pStyle w:val="Caption"/>
-                              <w:jc w:val="center"/>
-                              <w:rPr>
-                                <w:sz w:val="24"/>
-                                <w:szCs w:val="24"/>
-                              </w:rPr>
-                            </w:pPr>
-                            <w:r>
-                              <w:t xml:space="preserve">Фигура </w:t>
-                            </w:r>
-                            <w:r>
-                              <w:fldChar w:fldCharType="begin"/>
-                            </w:r>
-                            <w:r>
-                              <w:instrText xml:space="preserve"> SEQ Фигура \* ARABIC </w:instrText>
-                            </w:r>
-                            <w:r>
-                              <w:fldChar w:fldCharType="separate"/>
-                            </w:r>
-                            <w:r>
-                              <w:rPr>
-                                <w:noProof/>
-                              </w:rPr>
-                              <w:t>8</w:t>
-                            </w:r>
-                            <w:r>
-                              <w:rPr>
-                                <w:noProof/>
-                              </w:rPr>
-                              <w:fldChar w:fldCharType="end"/>
-                            </w:r>
-                            <w:r>
-                              <w:t xml:space="preserve">: Дизайн на обява в </w:t>
-                            </w:r>
-                            <w:r>
-                              <w:rPr>
-                                <w:lang w:val="en-US"/>
-                              </w:rPr>
-                              <w:t>Auto.bg</w:t>
-                            </w:r>
-                          </w:p>
-                        </w:txbxContent>
-                      </wps:txbx>
-                      <wps:bodyPr rot="0" spcFirstLastPara="0" vertOverflow="overflow" horzOverflow="overflow" vert="horz" wrap="square" lIns="0" tIns="0" rIns="0" bIns="0" numCol="1" spcCol="0" rtlCol="0" fromWordArt="0" anchor="t" anchorCtr="0" forceAA="0" compatLnSpc="1">
-                        <a:prstTxWarp prst="textNoShape">
-                          <a:avLst/>
-                        </a:prstTxWarp>
-                        <a:spAutoFit/>
-                      </wps:bodyPr>
-                    </wps:wsp>
-                  </a:graphicData>
-                </a:graphic>
-              </wp:anchor>
-            </w:drawing>
-          </mc:Choice>
-          <mc:Fallback>
-            <w:pict>
-              <v:shape w14:anchorId="587EE867" id="Text Box 18" o:spid="_x0000_s1028" type="#_x0000_t202" style="position:absolute;left:0;text-align:left;margin-left:46.05pt;margin-top:449.1pt;width:426.4pt;height:.05pt;z-index:-251650048;visibility:visible;mso-wrap-style:square;mso-wrap-distance-left:9pt;mso-wrap-distance-top:0;mso-wrap-distance-right:9pt;mso-wrap-distance-bottom:0;mso-position-horizontal:absolute;mso-position-horizontal-relative:text;mso-position-vertical:absolute;mso-position-vertical-relative:text;v-text-anchor:top" o:gfxdata="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" stroked="f">
-                <v:textbox style="mso-fit-shape-to-text:t" inset="0,0,0,0">
-                  <w:txbxContent>
-                    <w:p>
-                      <w:pPr>
-                        <w:pStyle w:val="Caption"/>
-                        <w:jc w:val="center"/>
-                        <w:rPr>
-                          <w:sz w:val="24"/>
-                          <w:szCs w:val="24"/>
-                        </w:rPr>
-                      </w:pPr>
-                      <w:r>
-                        <w:t xml:space="preserve">Фигура </w:t>
-                      </w:r>
-                      <w:fldSimple w:instr=" SEQ Фигура \* ARABIC ">
-                        <w:r>
-                          <w:rPr>
-                            <w:noProof/>
-                          </w:rPr>
-                          <w:t>8</w:t>
-                        </w:r>
-                      </w:fldSimple>
-                      <w:r>
-                        <w:t xml:space="preserve">: Дизайн на обява в </w:t>
-                      </w:r>
-                      <w:r>
-                        <w:rPr>
-                          <w:lang w:val="en-US"/>
-                        </w:rPr>
-                        <w:t>Auto.bg</w:t>
-                      </w:r>
-                    </w:p>
-                  </w:txbxContent>
-                </v:textbox>
-                <w10:wrap type="tight"/>
-              </v:shape>
-            </w:pict>
-          </mc:Fallback>
-        </mc:AlternateContent>
-      </w:r>
       <w:bookmarkStart w:id="7" w:name="_4d34og8" w:colFirst="0" w:colLast="0"/>
       <w:bookmarkEnd w:id="7"/>
+    </w:p>
+    <w:p>
+      <w:pPr>
+        <w:pStyle w:val="Heading1"/>
+        <w:ind w:firstLine="0"/>
+      </w:pPr>
+      <w:r>
+        <w:t xml:space="preserve">Глава 2. </w:t>
+      </w:r>
+      <w:r>
+        <w:t>Използвани технологии</w:t>
+      </w:r>
     </w:p>
     <w:p>
       <w:pPr>
         <w:spacing w:before="0" w:after="200"/>
         <w:ind w:left="567" w:right="567"/>
         <w:jc w:val="both"/>
-      </w:pPr>
+        <w:rPr>
+          <w:lang w:val="en-US"/>
+        </w:rPr>
+      </w:pPr>
+      <w:r>
+        <w:t xml:space="preserve">За да създадем уеб приложението, ще използваме различни технологии за </w:t>
+      </w:r>
+      <w:r>
+        <w:rPr>
+          <w:lang w:val="en-US"/>
+        </w:rPr>
+        <w:t xml:space="preserve">backend-a </w:t>
+      </w:r>
+      <w:r>
+        <w:t xml:space="preserve">и </w:t>
+      </w:r>
+      <w:r>
+        <w:rPr>
+          <w:lang w:val="en-US"/>
+        </w:rPr>
+        <w:t xml:space="preserve">frontend-a. </w:t>
+      </w:r>
+      <w:r>
+        <w:t xml:space="preserve">За </w:t>
+      </w:r>
+      <w:r>
+        <w:rPr>
+          <w:lang w:val="en-US"/>
+        </w:rPr>
+        <w:t xml:space="preserve">backend-a </w:t>
+      </w:r>
+      <w:r>
+        <w:t xml:space="preserve">ще използваме </w:t>
+      </w:r>
+      <w:r>
+        <w:rPr>
+          <w:lang w:val="en-US"/>
+        </w:rPr>
+        <w:t xml:space="preserve">C# </w:t>
+      </w:r>
+      <w:r>
+        <w:t xml:space="preserve">и </w:t>
+      </w:r>
+      <w:r>
+        <w:rPr>
+          <w:lang w:val="en-US"/>
+        </w:rPr>
+        <w:t xml:space="preserve">Entity Framework, </w:t>
+      </w:r>
+      <w:r>
+        <w:t xml:space="preserve">а за </w:t>
+      </w:r>
+      <w:r>
+        <w:rPr>
+          <w:lang w:val="en-US"/>
+        </w:rPr>
+        <w:t xml:space="preserve">frontend-a – Angular </w:t>
+      </w:r>
+      <w:r>
+        <w:t>(</w:t>
+      </w:r>
+      <w:r>
+        <w:rPr>
+          <w:lang w:val="en-US"/>
+        </w:rPr>
+        <w:t>с Typescript</w:t>
+      </w:r>
+      <w:r>
+        <w:t>)</w:t>
+      </w:r>
+      <w:r>
+        <w:rPr>
+          <w:lang w:val="en-US"/>
+        </w:rPr>
+        <w:t xml:space="preserve">. </w:t>
+      </w:r>
     </w:p>
     <w:p>
       <w:pPr>
         <w:spacing w:before="0" w:after="200"/>
         <w:ind w:left="567" w:right="567"/>
         <w:jc w:val="both"/>
+        <w:rPr>
+          <w:lang w:val="en-US"/>
+        </w:rPr>
       </w:pPr>
     </w:p>
     <w:p>
       <w:pPr>
         <w:pStyle w:val="Heading1"/>
-        <w:ind w:left="0" w:firstLine="0"/>
-      </w:pPr>
-    </w:p>
+        <w:ind w:firstLine="0"/>
+        <w:rPr>
+          <w:lang w:val="en-US"/>
+        </w:rPr>
+      </w:pPr>
+      <w:r>
+        <w:t>2</w:t>
+      </w:r>
+      <w:r>
+        <w:t>.1</w:t>
+      </w:r>
+      <w:r>
+        <w:t xml:space="preserve"> </w:t>
+      </w:r>
+      <w:r>
+        <w:rPr>
+          <w:lang w:val="en-US"/>
+        </w:rPr>
+        <w:t>Backend</w:t>
+      </w:r>
+    </w:p>
+    <w:p>
+      <w:pPr>
+        <w:spacing w:before="0" w:after="200"/>
+        <w:ind w:left="567" w:right="567"/>
+        <w:jc w:val="both"/>
+        <w:rPr>
+          <w:lang w:val="en-US"/>
+        </w:rPr>
+      </w:pPr>
+      <w:r>
+        <w:t xml:space="preserve">Както казах вече, </w:t>
+      </w:r>
+      <w:r>
+        <w:rPr>
+          <w:lang w:val="en-US"/>
+        </w:rPr>
+        <w:t xml:space="preserve">backend-a </w:t>
+      </w:r>
+      <w:r>
+        <w:t xml:space="preserve">ще бъде написан на </w:t>
+      </w:r>
+      <w:r>
+        <w:rPr>
+          <w:lang w:val="en-US"/>
+        </w:rPr>
+        <w:t xml:space="preserve">C# </w:t>
+      </w:r>
+      <w:r>
+        <w:t xml:space="preserve">и </w:t>
+      </w:r>
+      <w:r>
+        <w:rPr>
+          <w:lang w:val="en-US"/>
+        </w:rPr>
+        <w:t xml:space="preserve">Entity Framework. </w:t>
+      </w:r>
+      <w:r>
+        <w:t xml:space="preserve">Този </w:t>
+      </w:r>
+      <w:r>
+        <w:rPr>
+          <w:lang w:val="en-US"/>
+        </w:rPr>
+        <w:t xml:space="preserve">framework </w:t>
+      </w:r>
+      <w:r>
+        <w:t xml:space="preserve">ни позволява да използваме т.нар </w:t>
+      </w:r>
+      <w:r>
+        <w:rPr>
+          <w:lang w:val="en-US"/>
+        </w:rPr>
+        <w:t xml:space="preserve">ORM (object-relational mapping), </w:t>
+      </w:r>
+      <w:r>
+        <w:t xml:space="preserve">който ще ни помогне да </w:t>
+      </w:r>
+      <w:r>
+        <w:t xml:space="preserve">свържем лесно базата данни с обектно ориентирания език </w:t>
+      </w:r>
+      <w:r>
+        <w:rPr>
+          <w:lang w:val="en-US"/>
+        </w:rPr>
+        <w:t xml:space="preserve">C#. </w:t>
+      </w:r>
+    </w:p>
+    <w:p>
+      <w:pPr>
+        <w:spacing w:before="0" w:after="200"/>
+        <w:ind w:left="567" w:right="567"/>
+        <w:jc w:val="both"/>
+        <w:rPr>
+          <w:noProof/>
+        </w:rPr>
+      </w:pPr>
+      <w:r>
+        <w:t xml:space="preserve">Преди да обясним подробно какво е </w:t>
+      </w:r>
+      <w:r>
+        <w:rPr>
+          <w:lang w:val="en-US"/>
+        </w:rPr>
+        <w:t xml:space="preserve">ORM, </w:t>
+      </w:r>
+      <w:r>
+        <w:t>нека ви покажа как ще бъде построено уеб приложението:</w:t>
+      </w:r>
+      <w:r>
+        <w:rPr>
+          <w:noProof/>
+        </w:rPr>
+        <w:t xml:space="preserve"> </w:t>
+      </w:r>
+    </w:p>
+    <w:p>
+      <w:pPr>
+        <w:keepNext/>
+        <w:spacing w:before="0" w:after="200"/>
+        <w:ind w:left="567" w:right="567"/>
+        <w:jc w:val="center"/>
+      </w:pPr>
+      <w:r>
+        <w:rPr>
+          <w:noProof/>
+        </w:rPr>
+        <w:drawing>
+          <wp:inline distT="0" distB="0" distL="0" distR="0" wp14:anchorId="0E8E86B1" wp14:editId="0CD1E2AF">
+            <wp:extent cx="5571783" cy="3132814"/>
+            <wp:effectExtent l="114300" t="114300" r="143510" b="144145"/>
+            <wp:docPr id="8" name="Picture 8"/>
+            <wp:cNvGraphicFramePr>
+              <a:graphicFrameLocks xmlns:a="http://schemas.openxmlformats.org/drawingml/2006/main" noChangeAspect="1"/>
+            </wp:cNvGraphicFramePr>
+            <a:graphic xmlns:a="http://schemas.openxmlformats.org/drawingml/2006/main">
+              <a:graphicData uri="http://schemas.openxmlformats.org/drawingml/2006/picture">
+                <pic:pic xmlns:pic="http://schemas.openxmlformats.org/drawingml/2006/picture">
+                  <pic:nvPicPr>
+                    <pic:cNvPr id="0" name="Picture 2"/>
+                    <pic:cNvPicPr>
+                      <a:picLocks noChangeAspect="1" noChangeArrowheads="1"/>
+                    </pic:cNvPicPr>
+                  </pic:nvPicPr>
+                  <pic:blipFill>
+                    <a:blip r:embed="rId16" cstate="print">
+                      <a:extLst>
+                        <a:ext uri="{28A0092B-C50C-407E-A947-70E740481C1C}">
+                          <a14:useLocalDpi xmlns:a14="http://schemas.microsoft.com/office/drawing/2010/main" val="0"/>
+                        </a:ext>
+                      </a:extLst>
+                    </a:blip>
+                    <a:srcRect/>
+                    <a:stretch>
+                      <a:fillRect/>
+                    </a:stretch>
+                  </pic:blipFill>
+                  <pic:spPr bwMode="auto">
+                    <a:xfrm>
+                      <a:off x="0" y="0"/>
+                      <a:ext cx="5580657" cy="3137804"/>
+                    </a:xfrm>
+                    <a:prstGeom prst="rect">
+                      <a:avLst/>
+                    </a:prstGeom>
+                    <a:solidFill>
+                      <a:srgbClr val="FFFFFF">
+                        <a:shade val="85000"/>
+                      </a:srgbClr>
+                    </a:solidFill>
+                    <a:ln w="88900" cap="sq">
+                      <a:solidFill>
+                        <a:srgbClr val="FFFFFF"/>
+                      </a:solidFill>
+                      <a:miter lim="800000"/>
+                    </a:ln>
+                    <a:effectLst>
+                      <a:outerShdw blurRad="55000" dist="18000" dir="5400000" algn="tl" rotWithShape="0">
+                        <a:srgbClr val="000000">
+                          <a:alpha val="40000"/>
+                        </a:srgbClr>
+                      </a:outerShdw>
+                    </a:effectLst>
+                    <a:scene3d>
+                      <a:camera prst="orthographicFront"/>
+                      <a:lightRig rig="twoPt" dir="t">
+                        <a:rot lat="0" lon="0" rev="7200000"/>
+                      </a:lightRig>
+                    </a:scene3d>
+                    <a:sp3d>
+                      <a:bevelT w="25400" h="19050"/>
+                      <a:contourClr>
+                        <a:srgbClr val="FFFFFF"/>
+                      </a:contourClr>
+                    </a:sp3d>
+                  </pic:spPr>
+                </pic:pic>
+              </a:graphicData>
+            </a:graphic>
+          </wp:inline>
+        </w:drawing>
+      </w:r>
+    </w:p>
+    <w:p>
+      <w:pPr>
+        <w:pStyle w:val="Caption"/>
+        <w:jc w:val="center"/>
+      </w:pPr>
+      <w:r>
+        <w:t xml:space="preserve">Фигура </w:t>
+      </w:r>
+      <w:r>
+        <w:fldChar w:fldCharType="begin"/>
+      </w:r>
+      <w:r>
+        <w:instrText xml:space="preserve"> SEQ Фигура \* ARABIC </w:instrText>
+      </w:r>
+      <w:r>
+        <w:fldChar w:fldCharType="separate"/>
+      </w:r>
+      <w:r>
+        <w:rPr>
+          <w:noProof/>
+        </w:rPr>
+        <w:t>9</w:t>
+      </w:r>
+      <w:r>
+        <w:fldChar w:fldCharType="end"/>
+      </w:r>
+      <w:r>
+        <w:t>: Структурата на уеб приложението (технологии)</w:t>
+      </w:r>
+    </w:p>
+    <w:p>
+      <w:pPr>
+        <w:spacing w:before="0" w:after="200"/>
+        <w:ind w:left="567" w:right="567"/>
+        <w:jc w:val="both"/>
+      </w:pPr>
+    </w:p>
+    <w:p/>
     <w:p>
       <w:pPr>
         <w:pStyle w:val="Heading1"/>
-        <w:ind w:left="0" w:firstLine="0"/>
-        <w:rPr>
-          <w:lang w:val="en-US"/>
-        </w:rPr>
-      </w:pPr>
-      <w:r>
-        <w:t>Глава 2. Задание (смени заглавието)</w:t>
-      </w:r>
-      <w:r>
-        <w:rPr>
-          <w:lang w:val="en-US"/>
+        <w:ind w:firstLine="0"/>
+      </w:pPr>
+    </w:p>
+    <w:p>
+      <w:pPr>
+        <w:pStyle w:val="Heading1"/>
+        <w:ind w:firstLine="0"/>
+        <w:rPr>
+          <w:lang w:val="en-US"/>
+        </w:rPr>
+      </w:pPr>
+      <w:r>
+        <w:t>2.1</w:t>
+      </w:r>
+      <w:r>
+        <w:rPr>
+          <w:lang w:val="en-US"/>
+        </w:rPr>
+        <w:t>.1</w:t>
+      </w:r>
+      <w:r>
+        <w:t xml:space="preserve"> </w:t>
+      </w:r>
+      <w:r>
+        <w:t xml:space="preserve">Какво е </w:t>
+      </w:r>
+      <w:r>
+        <w:rPr>
+          <w:lang w:val="en-US"/>
+        </w:rPr>
+        <w:t xml:space="preserve">ORM </w:t>
+      </w:r>
+      <w:r>
+        <w:t xml:space="preserve">и как функционира в </w:t>
+      </w:r>
+      <w:r>
+        <w:rPr>
+          <w:lang w:val="en-US"/>
+        </w:rPr>
+        <w:t>Entity Framework?</w:t>
+      </w:r>
+    </w:p>
+    <w:p>
+      <w:pPr>
+        <w:spacing w:before="0" w:after="200"/>
+        <w:ind w:left="567" w:right="567"/>
+        <w:jc w:val="both"/>
+        <w:rPr>
+          <w:lang w:val="en-US"/>
+        </w:rPr>
+      </w:pPr>
+      <w:r>
+        <w:rPr>
+          <w:lang w:val="en-US"/>
+        </w:rPr>
+        <w:t xml:space="preserve">ORM </w:t>
+      </w:r>
+      <w:r>
+        <w:t xml:space="preserve">е </w:t>
+      </w:r>
+      <w:r>
+        <w:t>начин</w:t>
+      </w:r>
+      <w:r>
+        <w:t xml:space="preserve"> за конвертиране на данн</w:t>
+      </w:r>
+      <w:r>
+        <w:t>и между релационна база данни и</w:t>
+      </w:r>
+      <w:r>
+        <w:t xml:space="preserve"> обектно-о</w:t>
+      </w:r>
+      <w:r>
+        <w:t xml:space="preserve">риентиран език за програмиране, създавайки </w:t>
+      </w:r>
+      <w:r>
+        <w:t xml:space="preserve">база данни с виртуални обекти, която може да се използва от </w:t>
+      </w:r>
+      <w:r>
+        <w:t>обетно-ориентирания език</w:t>
+      </w:r>
+      <w:r>
+        <w:t xml:space="preserve"> за програмиране.</w:t>
+      </w:r>
+      <w:r>
+        <w:rPr>
+          <w:lang w:val="en-US"/>
+        </w:rPr>
+        <w:t xml:space="preserve"> </w:t>
+      </w:r>
+    </w:p>
+    <w:p>
+      <w:pPr>
+        <w:spacing w:before="0" w:after="200"/>
+        <w:ind w:left="567" w:right="567"/>
+        <w:jc w:val="both"/>
+      </w:pPr>
+      <w:r>
+        <w:t xml:space="preserve">В </w:t>
+      </w:r>
+      <w:r>
+        <w:rPr>
+          <w:lang w:val="en-US"/>
+        </w:rPr>
+        <w:t xml:space="preserve">Entity Framework </w:t>
+      </w:r>
+      <w:r>
+        <w:t>това се случва чрез помощта на</w:t>
+      </w:r>
+      <w:r>
+        <w:t xml:space="preserve"> модели и</w:t>
+      </w:r>
+      <w:r>
+        <w:t xml:space="preserve"> миграции - </w:t>
+      </w:r>
+      <w:r>
+        <w:t>процес</w:t>
+      </w:r>
+      <w:r>
+        <w:t xml:space="preserve"> на автоматично създаване и актуализиране на релационната база данни на основата на промените в </w:t>
+      </w:r>
+      <w:r>
+        <w:t>моделите</w:t>
+      </w:r>
+      <w:r>
+        <w:t>. Това означава, че EF Core може да проследява промените в модела на данните и да създава, актуализира или премахва таблиците и колоните в базата данни, когато е необходимо.</w:t>
+      </w:r>
+      <w:r>
+        <w:t xml:space="preserve"> </w:t>
+      </w:r>
+    </w:p>
+    <w:p>
+      <w:pPr>
+        <w:spacing w:before="0" w:after="200"/>
+        <w:ind w:left="567" w:right="567"/>
+        <w:jc w:val="both"/>
+      </w:pPr>
+    </w:p>
+    <w:p>
+      <w:pPr>
+        <w:spacing w:before="0" w:after="200"/>
+        <w:ind w:left="567" w:right="567"/>
+        <w:jc w:val="both"/>
+        <w:rPr>
+          <w:noProof/>
+        </w:rPr>
+      </w:pPr>
+      <w:r>
+        <w:t xml:space="preserve">Един модел в </w:t>
+      </w:r>
+      <w:r>
+        <w:rPr>
+          <w:lang w:val="en-US"/>
+        </w:rPr>
+        <w:t xml:space="preserve">Entity Framework </w:t>
+      </w:r>
+      <w:r>
+        <w:t xml:space="preserve">представлява клас, който има различни </w:t>
+      </w:r>
+      <w:r>
+        <w:rPr>
+          <w:lang w:val="en-US"/>
+        </w:rPr>
+        <w:t>property-</w:t>
+      </w:r>
+      <w:r>
+        <w:t>та</w:t>
+      </w:r>
+      <w:r>
+        <w:rPr>
+          <w:lang w:val="en-US"/>
+        </w:rPr>
+        <w:t xml:space="preserve">. </w:t>
+      </w:r>
+      <w:r>
+        <w:t xml:space="preserve">Те могат да бъдат различни типове, като </w:t>
+      </w:r>
+      <w:r>
+        <w:rPr>
+          <w:lang w:val="en-US"/>
+        </w:rPr>
+        <w:t xml:space="preserve">Entity Framework </w:t>
+      </w:r>
+      <w:r>
+        <w:t xml:space="preserve">сам ще ги превърне в типове, които </w:t>
+      </w:r>
+      <w:r>
+        <w:rPr>
+          <w:lang w:val="en-US"/>
+        </w:rPr>
+        <w:t xml:space="preserve">SQL Server </w:t>
+      </w:r>
+      <w:r>
+        <w:t xml:space="preserve">да разбере – например тип </w:t>
+      </w:r>
+      <w:r>
+        <w:rPr>
+          <w:b/>
+          <w:i/>
+          <w:lang w:val="en-US"/>
+        </w:rPr>
+        <w:t>string</w:t>
+      </w:r>
+      <w:r>
+        <w:rPr>
+          <w:lang w:val="en-US"/>
+        </w:rPr>
+        <w:t xml:space="preserve"> </w:t>
+      </w:r>
+      <w:r>
+        <w:t xml:space="preserve">ще бъде превърнат в тип </w:t>
+      </w:r>
+      <w:r>
+        <w:rPr>
+          <w:b/>
+          <w:i/>
+          <w:lang w:val="en-US"/>
+        </w:rPr>
+        <w:t>n</w:t>
+      </w:r>
+      <w:r>
+        <w:rPr>
+          <w:b/>
+          <w:i/>
+          <w:lang w:val="en-US"/>
+        </w:rPr>
+        <w:t>v</w:t>
+      </w:r>
+      <w:r>
+        <w:rPr>
+          <w:b/>
+          <w:i/>
+          <w:lang w:val="en-US"/>
+        </w:rPr>
+        <w:t>ar</w:t>
+      </w:r>
+      <w:r>
+        <w:rPr>
+          <w:b/>
+          <w:i/>
+          <w:lang w:val="en-US"/>
+        </w:rPr>
+        <w:t>char</w:t>
+      </w:r>
+      <w:r>
+        <w:rPr>
+          <w:lang w:val="en-US"/>
+        </w:rPr>
+        <w:t xml:space="preserve">, </w:t>
+      </w:r>
+      <w:r>
+        <w:t xml:space="preserve">тип </w:t>
+      </w:r>
+      <w:r>
+        <w:rPr>
+          <w:b/>
+          <w:i/>
+          <w:lang w:val="en-US"/>
+        </w:rPr>
+        <w:t>DateTime</w:t>
+      </w:r>
+      <w:r>
+        <w:rPr>
+          <w:lang w:val="en-US"/>
+        </w:rPr>
+        <w:t xml:space="preserve"> </w:t>
+      </w:r>
+      <w:r>
+        <w:t xml:space="preserve">ще бъде превърнат в </w:t>
+      </w:r>
+      <w:r>
+        <w:rPr>
+          <w:b/>
+          <w:i/>
+          <w:lang w:val="en-US"/>
+        </w:rPr>
+        <w:t>datetime2</w:t>
+      </w:r>
+      <w:r>
+        <w:rPr>
+          <w:lang w:val="en-US"/>
+        </w:rPr>
+        <w:t xml:space="preserve"> и така нататък</w:t>
+      </w:r>
+      <w:r>
+        <w:t>:</w:t>
+      </w:r>
+      <w:r>
+        <w:rPr>
+          <w:noProof/>
+        </w:rPr>
+        <w:t xml:space="preserve"> </w:t>
+      </w:r>
+    </w:p>
+    <w:p>
+      <w:pPr>
+        <w:spacing w:before="0" w:after="200"/>
+        <w:ind w:left="567" w:right="567"/>
+        <w:jc w:val="both"/>
+        <w:rPr>
+          <w:noProof/>
+        </w:rPr>
+      </w:pPr>
+    </w:p>
+    <w:p>
+      <w:pPr>
+        <w:keepNext/>
+        <w:spacing w:before="0" w:after="200"/>
+        <w:ind w:left="567" w:right="567"/>
+        <w:jc w:val="center"/>
+      </w:pPr>
+      <w:r>
+        <w:drawing>
+          <wp:inline distT="0" distB="0" distL="0" distR="0" wp14:anchorId="31F96F0A" wp14:editId="49259F5C">
+            <wp:extent cx="5557961" cy="2338942"/>
+            <wp:effectExtent l="133350" t="114300" r="138430" b="137795"/>
+            <wp:docPr id="9" name="Picture 9"/>
+            <wp:cNvGraphicFramePr>
+              <a:graphicFrameLocks xmlns:a="http://schemas.openxmlformats.org/drawingml/2006/main" noChangeAspect="1"/>
+            </wp:cNvGraphicFramePr>
+            <a:graphic xmlns:a="http://schemas.openxmlformats.org/drawingml/2006/main">
+              <a:graphicData uri="http://schemas.openxmlformats.org/drawingml/2006/picture">
+                <pic:pic xmlns:pic="http://schemas.openxmlformats.org/drawingml/2006/picture">
+                  <pic:nvPicPr>
+                    <pic:cNvPr id="1" name=""/>
+                    <pic:cNvPicPr/>
+                  </pic:nvPicPr>
+                  <pic:blipFill>
+                    <a:blip r:embed="rId17"/>
+                    <a:stretch>
+                      <a:fillRect/>
+                    </a:stretch>
+                  </pic:blipFill>
+                  <pic:spPr>
+                    <a:xfrm>
+                      <a:off x="0" y="0"/>
+                      <a:ext cx="5586139" cy="2350800"/>
+                    </a:xfrm>
+                    <a:prstGeom prst="rect">
+                      <a:avLst/>
+                    </a:prstGeom>
+                    <a:solidFill>
+                      <a:srgbClr val="FFFFFF">
+                        <a:shade val="85000"/>
+                      </a:srgbClr>
+                    </a:solidFill>
+                    <a:ln w="88900" cap="sq">
+                      <a:solidFill>
+                        <a:srgbClr val="FFFFFF"/>
+                      </a:solidFill>
+                      <a:miter lim="800000"/>
+                    </a:ln>
+                    <a:effectLst>
+                      <a:outerShdw blurRad="55000" dist="18000" dir="5400000" algn="tl" rotWithShape="0">
+                        <a:srgbClr val="000000">
+                          <a:alpha val="40000"/>
+                        </a:srgbClr>
+                      </a:outerShdw>
+                    </a:effectLst>
+                    <a:scene3d>
+                      <a:camera prst="orthographicFront"/>
+                      <a:lightRig rig="twoPt" dir="t">
+                        <a:rot lat="0" lon="0" rev="7200000"/>
+                      </a:lightRig>
+                    </a:scene3d>
+                    <a:sp3d>
+                      <a:bevelT w="25400" h="19050"/>
+                      <a:contourClr>
+                        <a:srgbClr val="FFFFFF"/>
+                      </a:contourClr>
+                    </a:sp3d>
+                  </pic:spPr>
+                </pic:pic>
+              </a:graphicData>
+            </a:graphic>
+          </wp:inline>
+        </w:drawing>
+      </w:r>
+    </w:p>
+    <w:p>
+      <w:pPr>
+        <w:pStyle w:val="Caption"/>
+        <w:jc w:val="center"/>
+      </w:pPr>
+      <w:r>
+        <w:t xml:space="preserve">Фигура </w:t>
+      </w:r>
+      <w:r>
+        <w:fldChar w:fldCharType="begin"/>
+      </w:r>
+      <w:r>
+        <w:instrText xml:space="preserve"> SEQ Фигура \* ARABIC </w:instrText>
+      </w:r>
+      <w:r>
+        <w:fldChar w:fldCharType="separate"/>
+      </w:r>
+      <w:r>
+        <w:rPr>
+          <w:noProof/>
+        </w:rPr>
+        <w:t>10</w:t>
+      </w:r>
+      <w:r>
+        <w:fldChar w:fldCharType="end"/>
+      </w:r>
+      <w:r>
+        <w:t xml:space="preserve">: Модел в </w:t>
+      </w:r>
+      <w:r>
+        <w:rPr>
+          <w:lang w:val="en-US"/>
+        </w:rPr>
+        <w:t>Entity Framework</w:t>
+      </w:r>
+    </w:p>
+    <w:p>
+      <w:pPr>
+        <w:spacing w:before="0" w:after="200"/>
+        <w:ind w:left="567" w:right="567"/>
+        <w:jc w:val="both"/>
+      </w:pPr>
+    </w:p>
+    <w:p>
+      <w:pPr>
+        <w:spacing w:before="0" w:after="200"/>
+        <w:ind w:right="567"/>
+        <w:jc w:val="both"/>
+      </w:pPr>
+    </w:p>
+    <w:p>
+      <w:pPr>
+        <w:spacing w:before="0" w:after="200"/>
+        <w:ind w:left="567" w:right="567"/>
+        <w:jc w:val="both"/>
+        <w:rPr>
+          <w:lang w:val="en-US"/>
+        </w:rPr>
+      </w:pPr>
+      <w:r>
+        <w:t>Тези модели можем да прев</w:t>
+      </w:r>
+      <w:r>
+        <w:t xml:space="preserve">ърнем в таблици, използвайки т.нар </w:t>
+      </w:r>
+      <w:r>
+        <w:rPr>
+          <w:b/>
+          <w:i/>
+          <w:lang w:val="en-US"/>
+        </w:rPr>
+        <w:t>DbSet</w:t>
+      </w:r>
+      <w:r>
+        <w:t>, където задаваме и желаното име на таблицата</w:t>
+      </w:r>
+      <w:r>
+        <w:rPr>
+          <w:lang w:val="en-US"/>
+        </w:rPr>
+        <w:t>:</w:t>
+      </w:r>
+    </w:p>
+    <w:p>
+      <w:pPr>
+        <w:keepNext/>
+        <w:spacing w:before="0" w:after="200"/>
+        <w:ind w:left="567" w:right="567"/>
+        <w:jc w:val="center"/>
+      </w:pPr>
+      <w:r>
+        <w:drawing>
+          <wp:inline distT="0" distB="0" distL="0" distR="0" wp14:anchorId="7556BF1B" wp14:editId="1BEE5EC1">
+            <wp:extent cx="5955526" cy="2409825"/>
+            <wp:effectExtent l="133350" t="133350" r="140970" b="161925"/>
+            <wp:docPr id="19" name="Picture 19"/>
+            <wp:cNvGraphicFramePr>
+              <a:graphicFrameLocks xmlns:a="http://schemas.openxmlformats.org/drawingml/2006/main" noChangeAspect="1"/>
+            </wp:cNvGraphicFramePr>
+            <a:graphic xmlns:a="http://schemas.openxmlformats.org/drawingml/2006/main">
+              <a:graphicData uri="http://schemas.openxmlformats.org/drawingml/2006/picture">
+                <pic:pic xmlns:pic="http://schemas.openxmlformats.org/drawingml/2006/picture">
+                  <pic:nvPicPr>
+                    <pic:cNvPr id="1" name=""/>
+                    <pic:cNvPicPr/>
+                  </pic:nvPicPr>
+                  <pic:blipFill>
+                    <a:blip r:embed="rId18"/>
+                    <a:stretch>
+                      <a:fillRect/>
+                    </a:stretch>
+                  </pic:blipFill>
+                  <pic:spPr>
+                    <a:xfrm>
+                      <a:off x="0" y="0"/>
+                      <a:ext cx="5961064" cy="2412066"/>
+                    </a:xfrm>
+                    <a:prstGeom prst="rect">
+                      <a:avLst/>
+                    </a:prstGeom>
+                    <a:solidFill>
+                      <a:srgbClr val="FFFFFF">
+                        <a:shade val="85000"/>
+                      </a:srgbClr>
+                    </a:solidFill>
+                    <a:ln w="88900" cap="sq">
+                      <a:solidFill>
+                        <a:srgbClr val="FFFFFF"/>
+                      </a:solidFill>
+                      <a:miter lim="800000"/>
+                    </a:ln>
+                    <a:effectLst>
+                      <a:outerShdw blurRad="55000" dist="18000" dir="5400000" algn="tl" rotWithShape="0">
+                        <a:srgbClr val="000000">
+                          <a:alpha val="40000"/>
+                        </a:srgbClr>
+                      </a:outerShdw>
+                    </a:effectLst>
+                    <a:scene3d>
+                      <a:camera prst="orthographicFront"/>
+                      <a:lightRig rig="twoPt" dir="t">
+                        <a:rot lat="0" lon="0" rev="7200000"/>
+                      </a:lightRig>
+                    </a:scene3d>
+                    <a:sp3d>
+                      <a:bevelT w="25400" h="19050"/>
+                      <a:contourClr>
+                        <a:srgbClr val="FFFFFF"/>
+                      </a:contourClr>
+                    </a:sp3d>
+                  </pic:spPr>
+                </pic:pic>
+              </a:graphicData>
+            </a:graphic>
+          </wp:inline>
+        </w:drawing>
+      </w:r>
+    </w:p>
+    <w:p>
+      <w:pPr>
+        <w:pStyle w:val="Caption"/>
+        <w:jc w:val="center"/>
+        <w:rPr>
+          <w:lang w:val="en-US"/>
+        </w:rPr>
+      </w:pPr>
+      <w:r>
+        <w:t xml:space="preserve">Фигура </w:t>
+      </w:r>
+      <w:r>
+        <w:fldChar w:fldCharType="begin"/>
+      </w:r>
+      <w:r>
+        <w:instrText xml:space="preserve"> SEQ Фигура \* ARABIC </w:instrText>
+      </w:r>
+      <w:r>
+        <w:fldChar w:fldCharType="separate"/>
+      </w:r>
+      <w:r>
+        <w:rPr>
+          <w:noProof/>
+        </w:rPr>
+        <w:t>11</w:t>
+      </w:r>
+      <w:r>
+        <w:fldChar w:fldCharType="end"/>
+      </w:r>
+      <w:r>
+        <w:t xml:space="preserve">: Използване на </w:t>
+      </w:r>
+      <w:r>
+        <w:rPr>
+          <w:lang w:val="en-US"/>
+        </w:rPr>
+        <w:t xml:space="preserve">DbSet </w:t>
+      </w:r>
+      <w:r>
+        <w:t xml:space="preserve">в </w:t>
+      </w:r>
+      <w:r>
+        <w:rPr>
+          <w:lang w:val="en-US"/>
+        </w:rPr>
+        <w:t>Entity Framework</w:t>
+      </w:r>
+    </w:p>
+    <w:p>
+      <w:pPr>
+        <w:rPr>
+          <w:lang w:val="en-US"/>
+        </w:rPr>
+      </w:pPr>
+    </w:p>
+    <w:p>
+      <w:pPr>
+        <w:spacing w:before="0" w:after="200"/>
+        <w:ind w:left="567" w:right="567"/>
+        <w:jc w:val="both"/>
+      </w:pPr>
+      <w:r>
+        <w:t xml:space="preserve">Разбира се, трябва да имаме и конфигурация, коятно да посочи на </w:t>
+      </w:r>
+      <w:r>
+        <w:rPr>
+          <w:lang w:val="en-US"/>
+        </w:rPr>
+        <w:t xml:space="preserve">Entity Framework </w:t>
+      </w:r>
+      <w:r>
+        <w:t xml:space="preserve">как да намери / къде да създаде базата данни, която искаме да създаваме, използваме или модифицираме. Това можем да постигнем чрез метода </w:t>
+      </w:r>
+      <w:r>
+        <w:rPr>
+          <w:b/>
+          <w:lang w:val="en-US"/>
+        </w:rPr>
+        <w:t>OnConfiguring</w:t>
+      </w:r>
+      <w:r>
+        <w:t xml:space="preserve">: </w:t>
+      </w:r>
+    </w:p>
+    <w:p>
+      <w:pPr>
+        <w:spacing w:before="0" w:after="200"/>
+        <w:ind w:left="567" w:right="567"/>
+        <w:jc w:val="both"/>
+      </w:pPr>
+    </w:p>
+    <w:p>
+      <w:pPr>
+        <w:keepNext/>
+        <w:spacing w:before="0" w:after="200"/>
+        <w:ind w:left="567" w:right="567"/>
+        <w:jc w:val="center"/>
+      </w:pPr>
+      <w:r>
+        <w:drawing>
+          <wp:inline distT="0" distB="0" distL="0" distR="0" wp14:anchorId="792F52A6" wp14:editId="27829C33">
+            <wp:extent cx="5954477" cy="1495065"/>
+            <wp:effectExtent l="114300" t="114300" r="103505" b="143510"/>
+            <wp:docPr id="20" name="Picture 20"/>
+            <wp:cNvGraphicFramePr>
+              <a:graphicFrameLocks xmlns:a="http://schemas.openxmlformats.org/drawingml/2006/main" noChangeAspect="1"/>
+            </wp:cNvGraphicFramePr>
+            <a:graphic xmlns:a="http://schemas.openxmlformats.org/drawingml/2006/main">
+              <a:graphicData uri="http://schemas.openxmlformats.org/drawingml/2006/picture">
+                <pic:pic xmlns:pic="http://schemas.openxmlformats.org/drawingml/2006/picture">
+                  <pic:nvPicPr>
+                    <pic:cNvPr id="1" name=""/>
+                    <pic:cNvPicPr/>
+                  </pic:nvPicPr>
+                  <pic:blipFill>
+                    <a:blip r:embed="rId19"/>
+                    <a:stretch>
+                      <a:fillRect/>
+                    </a:stretch>
+                  </pic:blipFill>
+                  <pic:spPr>
+                    <a:xfrm>
+                      <a:off x="0" y="0"/>
+                      <a:ext cx="5979928" cy="1501455"/>
+                    </a:xfrm>
+                    <a:prstGeom prst="rect">
+                      <a:avLst/>
+                    </a:prstGeom>
+                    <a:solidFill>
+                      <a:srgbClr val="FFFFFF">
+                        <a:shade val="85000"/>
+                      </a:srgbClr>
+                    </a:solidFill>
+                    <a:ln w="88900" cap="sq">
+                      <a:solidFill>
+                        <a:srgbClr val="FFFFFF"/>
+                      </a:solidFill>
+                      <a:miter lim="800000"/>
+                    </a:ln>
+                    <a:effectLst>
+                      <a:outerShdw blurRad="55000" dist="18000" dir="5400000" algn="tl" rotWithShape="0">
+                        <a:srgbClr val="000000">
+                          <a:alpha val="40000"/>
+                        </a:srgbClr>
+                      </a:outerShdw>
+                    </a:effectLst>
+                    <a:scene3d>
+                      <a:camera prst="orthographicFront"/>
+                      <a:lightRig rig="twoPt" dir="t">
+                        <a:rot lat="0" lon="0" rev="7200000"/>
+                      </a:lightRig>
+                    </a:scene3d>
+                    <a:sp3d>
+                      <a:bevelT w="25400" h="19050"/>
+                      <a:contourClr>
+                        <a:srgbClr val="FFFFFF"/>
+                      </a:contourClr>
+                    </a:sp3d>
+                  </pic:spPr>
+                </pic:pic>
+              </a:graphicData>
+            </a:graphic>
+          </wp:inline>
+        </w:drawing>
+      </w:r>
+    </w:p>
+    <w:p>
+      <w:pPr>
+        <w:pStyle w:val="Caption"/>
+        <w:jc w:val="center"/>
+      </w:pPr>
+      <w:r>
+        <w:t xml:space="preserve">Фигура </w:t>
+      </w:r>
+      <w:r>
+        <w:fldChar w:fldCharType="begin"/>
+      </w:r>
+      <w:r>
+        <w:instrText xml:space="preserve"> SEQ Фигура \* ARABIC </w:instrText>
+      </w:r>
+      <w:r>
+        <w:fldChar w:fldCharType="separate"/>
+      </w:r>
+      <w:r>
+        <w:rPr>
+          <w:noProof/>
+        </w:rPr>
+        <w:t>12</w:t>
+      </w:r>
+      <w:r>
+        <w:fldChar w:fldCharType="end"/>
+      </w:r>
+      <w:r>
+        <w:rPr>
+          <w:lang w:val="en-US"/>
+        </w:rPr>
+        <w:t xml:space="preserve">: </w:t>
+      </w:r>
+      <w:r>
+        <w:t xml:space="preserve">Метод </w:t>
+      </w:r>
+      <w:r>
+        <w:rPr>
+          <w:lang w:val="en-US"/>
+        </w:rPr>
+        <w:t xml:space="preserve">OnConfiguring </w:t>
+      </w:r>
+      <w:r>
+        <w:t xml:space="preserve">в </w:t>
+      </w:r>
+      <w:r>
+        <w:rPr>
+          <w:lang w:val="en-US"/>
+        </w:rPr>
+        <w:t>Entity Framework</w:t>
+      </w:r>
+    </w:p>
+    <w:p>
+      <w:pPr>
+        <w:spacing w:before="0" w:after="200"/>
+        <w:ind w:left="567" w:right="567"/>
+        <w:jc w:val="both"/>
+      </w:pPr>
+    </w:p>
+    <w:p>
+      <w:pPr>
+        <w:spacing w:before="0" w:after="200"/>
+        <w:ind w:left="567" w:right="567"/>
+        <w:jc w:val="both"/>
+      </w:pPr>
+    </w:p>
+    <w:p>
+      <w:pPr>
+        <w:spacing w:before="0" w:after="200"/>
+        <w:ind w:left="567" w:right="567"/>
+        <w:jc w:val="both"/>
+      </w:pPr>
+    </w:p>
+    <w:p>
+      <w:pPr>
+        <w:spacing w:before="0" w:after="200"/>
+        <w:ind w:left="567" w:right="567"/>
+        <w:jc w:val="both"/>
+      </w:pPr>
+    </w:p>
+    <w:p>
+      <w:pPr>
+        <w:spacing w:before="0" w:after="200"/>
+        <w:ind w:left="567" w:right="567"/>
+        <w:jc w:val="both"/>
+        <w:rPr>
+          <w:noProof/>
+        </w:rPr>
+      </w:pPr>
+      <w:r>
+        <w:t xml:space="preserve">След като имаме модел и сме решили, че той ще бъде таблица, задавайки го като </w:t>
+      </w:r>
+      <w:r>
+        <w:rPr>
+          <w:lang w:val="en-US"/>
+        </w:rPr>
+        <w:t xml:space="preserve">DbSet, </w:t>
+      </w:r>
+      <w:r>
+        <w:t xml:space="preserve">трябва да направим миграция. Миграцията в </w:t>
+      </w:r>
+      <w:r>
+        <w:rPr>
+          <w:lang w:val="en-US"/>
+        </w:rPr>
+        <w:t xml:space="preserve">Entity Framework </w:t>
+      </w:r>
+      <w:r>
+        <w:t xml:space="preserve">се извършва с помощта на инструмента за миграции на </w:t>
+      </w:r>
+      <w:r>
+        <w:rPr>
+          <w:lang w:val="en-US"/>
+        </w:rPr>
+        <w:t>Entity Framework</w:t>
+      </w:r>
+      <w:r>
+        <w:t xml:space="preserve">, който позволява на разработчиците да генерират </w:t>
+      </w:r>
+      <w:r>
+        <w:t xml:space="preserve">т.нар </w:t>
+      </w:r>
+      <w:r>
+        <w:t>миграционни скриптове и да ги приложат върху базата данни. Този процес включва изграждане на миграционна история, която записва всички промени в модела на данните, като например добавяне или премахване на таблица или колона. Когато се генерира нова миграция, инструмента за миграции автоматично генерира необходимите SQL команди за актуализиране на базата данни.</w:t>
+      </w:r>
+      <w:r>
+        <w:rPr>
+          <w:noProof/>
         </w:rPr>
         <w:t xml:space="preserve"> </w:t>
       </w:r>
@@ -3734,273 +4750,131 @@
     </w:p>
     <w:p>
       <w:pPr>
-        <w:rPr>
-          <w:i/>
-          <w:color w:val="808080"/>
-        </w:rPr>
-      </w:pPr>
-      <w:r>
-        <w:rPr>
-          <w:i/>
-          <w:color w:val="808080"/>
-        </w:rPr>
-        <w:t xml:space="preserve">Да съдържа </w:t>
-      </w:r>
-      <w:r>
-        <w:rPr>
-          <w:b/>
-          <w:i/>
-          <w:color w:val="808080"/>
-        </w:rPr>
-        <w:t xml:space="preserve">задание на софтуера </w:t>
-      </w:r>
-      <w:r>
-        <w:rPr>
-          <w:i/>
-          <w:color w:val="808080"/>
-        </w:rPr>
-        <w:t xml:space="preserve">(за какво служи системата, която сме създали), </w:t>
-      </w:r>
-      <w:r>
-        <w:rPr>
-          <w:b/>
-          <w:i/>
-          <w:color w:val="808080"/>
-        </w:rPr>
-        <w:t>компоненти</w:t>
-      </w:r>
-      <w:r>
-        <w:rPr>
-          <w:i/>
-          <w:color w:val="808080"/>
-        </w:rPr>
-        <w:t xml:space="preserve"> на системата и тяхното предназначение, аргументиран избор на </w:t>
-      </w:r>
-      <w:r>
-        <w:rPr>
-          <w:b/>
-          <w:i/>
-          <w:color w:val="808080"/>
-        </w:rPr>
-        <w:t>езика за програмиране</w:t>
-      </w:r>
-      <w:r>
-        <w:rPr>
-          <w:i/>
-          <w:color w:val="808080"/>
-        </w:rPr>
-        <w:t xml:space="preserve"> и </w:t>
-      </w:r>
-      <w:r>
-        <w:rPr>
-          <w:b/>
-          <w:i/>
-          <w:color w:val="808080"/>
-        </w:rPr>
-        <w:t>софтуерните средства</w:t>
-      </w:r>
-      <w:r>
-        <w:rPr>
-          <w:i/>
-          <w:color w:val="808080"/>
-        </w:rPr>
-        <w:t xml:space="preserve"> и технологии, и други технически решения. Може да се включи и някой примерен </w:t>
-      </w:r>
-      <w:r>
-        <w:rPr>
-          <w:b/>
-          <w:i/>
-          <w:color w:val="808080"/>
-        </w:rPr>
-        <w:t>screenshot</w:t>
-      </w:r>
-      <w:r>
-        <w:rPr>
-          <w:i/>
-          <w:color w:val="808080"/>
-        </w:rPr>
-        <w:t xml:space="preserve"> или схематично изобразен </w:t>
-      </w:r>
-      <w:r>
-        <w:rPr>
-          <w:b/>
-          <w:i/>
-          <w:color w:val="808080"/>
-        </w:rPr>
-        <w:t>екран от приложението</w:t>
-      </w:r>
-      <w:r>
-        <w:rPr>
-          <w:i/>
-          <w:color w:val="808080"/>
-        </w:rPr>
-        <w:t>.</w:t>
-      </w:r>
-    </w:p>
-    <w:p>
-      <w:pPr>
-        <w:rPr>
-          <w:i/>
-          <w:color w:val="808080"/>
-        </w:rPr>
-      </w:pPr>
-      <w:r>
-        <w:rPr>
-          <w:i/>
-          <w:color w:val="808080"/>
-        </w:rPr>
-        <w:t xml:space="preserve">(Обем: максимум </w:t>
-      </w:r>
-      <w:r>
-        <w:rPr>
-          <w:b/>
-          <w:i/>
-          <w:color w:val="808080"/>
-        </w:rPr>
-        <w:t>8-10 страници</w:t>
-      </w:r>
-      <w:r>
-        <w:rPr>
-          <w:i/>
-          <w:color w:val="808080"/>
-        </w:rPr>
-        <w:t>).</w:t>
-      </w:r>
-    </w:p>
-    <w:p>
-      <w:pPr>
-        <w:rPr>
-          <w:i/>
-          <w:color w:val="808080"/>
-        </w:rPr>
-      </w:pPr>
-      <w:r>
-        <w:rPr>
-          <w:i/>
-          <w:color w:val="808080"/>
-        </w:rPr>
-        <w:t>Пример:</w:t>
-      </w:r>
-    </w:p>
-    <w:p>
-      <w:pPr>
-        <w:rPr>
-          <w:i/>
-          <w:color w:val="808080"/>
-        </w:rPr>
-      </w:pPr>
-      <w:r>
-        <w:rPr>
-          <w:i/>
-          <w:color w:val="808080"/>
-        </w:rPr>
-        <w:t>Поставяме си за цел да създадем система за подписване на документи в уеб среда, базирана на Java аплети и уеб-базирана система за верификация на положените цифрови подписи. Тя ще се състои от следните компоненти:</w:t>
-      </w:r>
-    </w:p>
-    <w:p>
-      <w:pPr>
-        <w:numPr>
-          <w:ilvl w:val="0"/>
-          <w:numId w:val="5"/>
-        </w:numPr>
-        <w:pBdr>
-          <w:top w:val="nil"/>
-          <w:left w:val="nil"/>
-          <w:bottom w:val="nil"/>
-          <w:right w:val="nil"/>
-          <w:between w:val="nil"/>
-        </w:pBdr>
-        <w:spacing w:after="0"/>
-        <w:rPr>
-          <w:i/>
-          <w:color w:val="808080"/>
-        </w:rPr>
-      </w:pPr>
-      <w:r>
-        <w:rPr>
-          <w:b/>
-          <w:i/>
-          <w:color w:val="808080"/>
-        </w:rPr>
-        <w:t>DigitalSignerApplet</w:t>
-      </w:r>
-      <w:r>
-        <w:rPr>
-          <w:i/>
-          <w:color w:val="808080"/>
-        </w:rPr>
-        <w:t xml:space="preserve"> – Java аплет за подписване на документи в уеб браузъра на потребителя със сертификат от PKCS#12 хранилище.</w:t>
-      </w:r>
-    </w:p>
-    <w:p>
-      <w:pPr>
-        <w:numPr>
-          <w:ilvl w:val="0"/>
-          <w:numId w:val="5"/>
-        </w:numPr>
-        <w:pBdr>
-          <w:top w:val="nil"/>
-          <w:left w:val="nil"/>
-          <w:bottom w:val="nil"/>
-          <w:right w:val="nil"/>
-          <w:between w:val="nil"/>
-        </w:pBdr>
-        <w:spacing w:before="0" w:after="0"/>
-        <w:rPr>
-          <w:i/>
-          <w:color w:val="808080"/>
-        </w:rPr>
-      </w:pPr>
-      <w:r>
-        <w:rPr>
-          <w:b/>
-          <w:i/>
-          <w:color w:val="808080"/>
-        </w:rPr>
-        <w:t>SmartCardSignerApplet</w:t>
-      </w:r>
-      <w:r>
-        <w:rPr>
-          <w:i/>
-          <w:color w:val="808080"/>
-        </w:rPr>
-        <w:t xml:space="preserve"> – Java аплет за подписване на документи в уеб браузъра на потребителя със смарт карта, базиран на стандарта PKCS#11.</w:t>
-      </w:r>
-    </w:p>
-    <w:p>
-      <w:pPr>
-        <w:numPr>
-          <w:ilvl w:val="0"/>
-          <w:numId w:val="5"/>
-        </w:numPr>
-        <w:pBdr>
-          <w:top w:val="nil"/>
-          <w:left w:val="nil"/>
-          <w:bottom w:val="nil"/>
-          <w:right w:val="nil"/>
-          <w:between w:val="nil"/>
-        </w:pBdr>
-        <w:spacing w:before="0"/>
-        <w:rPr>
-          <w:i/>
-          <w:color w:val="808080"/>
-        </w:rPr>
-      </w:pPr>
-      <w:r>
-        <w:rPr>
-          <w:b/>
-          <w:i/>
-          <w:color w:val="808080"/>
-        </w:rPr>
-        <w:t>DocumentSigningDemoWebApp</w:t>
-      </w:r>
-      <w:r>
-        <w:rPr>
-          <w:i/>
-          <w:color w:val="808080"/>
-        </w:rPr>
-        <w:t xml:space="preserve"> – Java-базирано уеб приложение за посрещане на подписан документ и верификация на неговия цифров подписи и сертификат.</w:t>
-      </w:r>
+        <w:spacing w:before="0" w:after="200"/>
+        <w:ind w:left="567" w:right="567"/>
+        <w:jc w:val="both"/>
+        <w:rPr>
+          <w:noProof/>
+        </w:rPr>
+      </w:pPr>
+    </w:p>
+    <w:p>
+      <w:pPr>
+        <w:keepNext/>
+        <w:spacing w:before="0" w:after="200"/>
+        <w:ind w:left="567" w:right="567"/>
+        <w:jc w:val="center"/>
+      </w:pPr>
+      <w:r>
+        <w:drawing>
+          <wp:inline distT="0" distB="0" distL="0" distR="0" wp14:anchorId="72066E43" wp14:editId="7BC0EDA8">
+            <wp:extent cx="5779786" cy="4230094"/>
+            <wp:effectExtent l="133350" t="114300" r="144780" b="151765"/>
+            <wp:docPr id="21" name="Picture 21"/>
+            <wp:cNvGraphicFramePr>
+              <a:graphicFrameLocks xmlns:a="http://schemas.openxmlformats.org/drawingml/2006/main" noChangeAspect="1"/>
+            </wp:cNvGraphicFramePr>
+            <a:graphic xmlns:a="http://schemas.openxmlformats.org/drawingml/2006/main">
+              <a:graphicData uri="http://schemas.openxmlformats.org/drawingml/2006/picture">
+                <pic:pic xmlns:pic="http://schemas.openxmlformats.org/drawingml/2006/picture">
+                  <pic:nvPicPr>
+                    <pic:cNvPr id="1" name=""/>
+                    <pic:cNvPicPr/>
+                  </pic:nvPicPr>
+                  <pic:blipFill>
+                    <a:blip r:embed="rId20"/>
+                    <a:stretch>
+                      <a:fillRect/>
+                    </a:stretch>
+                  </pic:blipFill>
+                  <pic:spPr>
+                    <a:xfrm>
+                      <a:off x="0" y="0"/>
+                      <a:ext cx="5790103" cy="4237645"/>
+                    </a:xfrm>
+                    <a:prstGeom prst="rect">
+                      <a:avLst/>
+                    </a:prstGeom>
+                    <a:solidFill>
+                      <a:srgbClr val="FFFFFF">
+                        <a:shade val="85000"/>
+                      </a:srgbClr>
+                    </a:solidFill>
+                    <a:ln w="88900" cap="sq">
+                      <a:solidFill>
+                        <a:srgbClr val="FFFFFF"/>
+                      </a:solidFill>
+                      <a:miter lim="800000"/>
+                    </a:ln>
+                    <a:effectLst>
+                      <a:outerShdw blurRad="55000" dist="18000" dir="5400000" algn="tl" rotWithShape="0">
+                        <a:srgbClr val="000000">
+                          <a:alpha val="40000"/>
+                        </a:srgbClr>
+                      </a:outerShdw>
+                    </a:effectLst>
+                    <a:scene3d>
+                      <a:camera prst="orthographicFront"/>
+                      <a:lightRig rig="twoPt" dir="t">
+                        <a:rot lat="0" lon="0" rev="7200000"/>
+                      </a:lightRig>
+                    </a:scene3d>
+                    <a:sp3d>
+                      <a:bevelT w="25400" h="19050"/>
+                      <a:contourClr>
+                        <a:srgbClr val="FFFFFF"/>
+                      </a:contourClr>
+                    </a:sp3d>
+                  </pic:spPr>
+                </pic:pic>
+              </a:graphicData>
+            </a:graphic>
+          </wp:inline>
+        </w:drawing>
+      </w:r>
+    </w:p>
+    <w:p>
+      <w:pPr>
+        <w:pStyle w:val="Caption"/>
+        <w:jc w:val="center"/>
+      </w:pPr>
+      <w:r>
+        <w:t xml:space="preserve">Фигура </w:t>
+      </w:r>
+      <w:r>
+        <w:fldChar w:fldCharType="begin"/>
+      </w:r>
+      <w:r>
+        <w:instrText xml:space="preserve"> SEQ Фигура \* ARABIC </w:instrText>
+      </w:r>
+      <w:r>
+        <w:fldChar w:fldCharType="separate"/>
+      </w:r>
+      <w:r>
+        <w:rPr>
+          <w:noProof/>
+        </w:rPr>
+        <w:t>13</w:t>
+      </w:r>
+      <w:r>
+        <w:fldChar w:fldCharType="end"/>
+      </w:r>
+      <w:r>
+        <w:t xml:space="preserve">: Миграционен скрипт в </w:t>
+      </w:r>
+      <w:r>
+        <w:rPr>
+          <w:lang w:val="en-US"/>
+        </w:rPr>
+        <w:t>Entity Framewok</w:t>
+      </w:r>
+    </w:p>
+    <w:p>
+      <w:pPr>
+        <w:spacing w:before="0" w:after="200"/>
+        <w:ind w:left="567" w:right="567"/>
+        <w:jc w:val="both"/>
+      </w:pPr>
     </w:p>
     <w:p>
       <w:pPr>
@@ -4279,7 +5153,7 @@
                     <pic:cNvPicPr preferRelativeResize="0"/>
                   </pic:nvPicPr>
                   <pic:blipFill>
-                    <a:blip r:embed="rId16"/>
+                    <a:blip r:embed="rId21"/>
                     <a:srcRect/>
                     <a:stretch>
                       <a:fillRect/>
@@ -5169,7 +6043,7 @@
                     <pic:cNvPicPr preferRelativeResize="0"/>
                   </pic:nvPicPr>
                   <pic:blipFill>
-                    <a:blip r:embed="rId17"/>
+                    <a:blip r:embed="rId22"/>
                     <a:srcRect/>
                     <a:stretch>
                       <a:fillRect/>
@@ -5307,7 +6181,7 @@
         </w:rPr>
         <w:t xml:space="preserve">Системата е достъпна като сорс код от следното GitHub хранилище: </w:t>
       </w:r>
-      <w:hyperlink r:id="rId18">
+      <w:hyperlink r:id="rId23">
         <w:r>
           <w:rPr>
             <w:i/>
@@ -5608,7 +6482,7 @@
         </w:rPr>
         <w:t xml:space="preserve">Системата </w:t>
       </w:r>
-      <w:hyperlink r:id="rId19">
+      <w:hyperlink r:id="rId24">
         <w:r>
           <w:rPr>
             <w:i/>
@@ -5640,7 +6514,7 @@
         </w:rPr>
         <w:t xml:space="preserve">Ще разгледаме най-важните проблеми и недостатъци на системата </w:t>
       </w:r>
-      <w:hyperlink r:id="rId20">
+      <w:hyperlink r:id="rId25">
         <w:r>
           <w:rPr>
             <w:i/>
@@ -6866,8 +7740,8 @@
       </w:r>
     </w:p>
     <w:sectPr>
-      <w:headerReference w:type="default" r:id="rId21"/>
-      <w:footerReference w:type="default" r:id="rId22"/>
+      <w:headerReference w:type="default" r:id="rId26"/>
+      <w:footerReference w:type="default" r:id="rId27"/>
       <w:pgSz w:w="11909" w:h="16834"/>
       <w:pgMar w:top="851" w:right="567" w:bottom="851" w:left="720" w:header="567" w:footer="510" w:gutter="0"/>
       <w:pgNumType w:start="1"/>
@@ -6935,7 +7809,7 @@
           <w:rPr>
             <w:noProof/>
           </w:rPr>
-          <w:t>14</w:t>
+          <w:t>18</w:t>
         </w:r>
         <w:r>
           <w:rPr>
@@ -8162,7 +9036,7 @@
   </w:docDefaults>
   <w:latentStyles w:defLockedState="0" w:defUIPriority="99" w:defSemiHidden="0" w:defUnhideWhenUsed="0" w:defQFormat="0" w:count="371">
     <w:lsdException w:name="Normal" w:uiPriority="0" w:qFormat="1"/>
-    <w:lsdException w:name="heading 1" w:uiPriority="9" w:qFormat="1"/>
+    <w:lsdException w:name="heading 1" w:uiPriority="0" w:qFormat="1"/>
     <w:lsdException w:name="heading 2" w:semiHidden="1" w:uiPriority="9" w:unhideWhenUsed="1" w:qFormat="1"/>
     <w:lsdException w:name="heading 3" w:semiHidden="1" w:uiPriority="9" w:unhideWhenUsed="1" w:qFormat="1"/>
     <w:lsdException w:name="heading 4" w:semiHidden="1" w:uiPriority="9" w:unhideWhenUsed="1" w:qFormat="1"/>
@@ -8535,12 +9409,13 @@
   </w:latentStyles>
   <w:style w:type="paragraph" w:default="1" w:styleId="Normal">
     <w:name w:val="Normal"/>
-    <w:rsid w:val="00F22CC2"/>
+    <w:rsid w:val="007B11D8"/>
   </w:style>
   <w:style w:type="paragraph" w:styleId="Heading1">
     <w:name w:val="heading 1"/>
     <w:basedOn w:val="Normal"/>
     <w:next w:val="Normal"/>
+    <w:link w:val="Heading1Char"/>
     <w:pPr>
       <w:keepNext/>
       <w:keepLines/>
@@ -8822,6 +9697,18 @@
       <w:color w:val="1F497D" w:themeColor="text2"/>
       <w:sz w:val="18"/>
       <w:szCs w:val="18"/>
+    </w:rPr>
+  </w:style>
+  <w:style w:type="character" w:customStyle="1" w:styleId="Heading1Char">
+    <w:name w:val="Heading 1 Char"/>
+    <w:basedOn w:val="DefaultParagraphFont"/>
+    <w:link w:val="Heading1"/>
+    <w:rsid w:val="007B11D8"/>
+    <w:rPr>
+      <w:b/>
+      <w:color w:val="224D54"/>
+      <w:sz w:val="36"/>
+      <w:szCs w:val="36"/>
     </w:rPr>
   </w:style>
 </w:styles>
@@ -9152,7 +10039,7 @@
 </file>
 
 <file path=customXml/itemProps1.xml><?xml version="1.0" encoding="utf-8"?>
-<ds:datastoreItem xmlns:ds="http://schemas.openxmlformats.org/officeDocument/2006/customXml" ds:itemID="{61753FE6-0453-4A6C-BB50-E6B8727A5D79}">
+<ds:datastoreItem xmlns:ds="http://schemas.openxmlformats.org/officeDocument/2006/customXml" ds:itemID="{CC26F156-82AB-4D13-83A1-09E2F744EF5A}">
   <ds:schemaRefs>
     <ds:schemaRef ds:uri="http://schemas.openxmlformats.org/officeDocument/2006/bibliography"/>
   </ds:schemaRefs>

</xml_diff>

<commit_message>
Finished backend description in documentation.
</commit_message>
<xml_diff>
--- a/ДокументацияДипломенПроектАлександърСвиларов.docx
+++ b/ДокументацияДипломенПроектАлександърСвиларов.docx
@@ -650,7 +650,6 @@
           <w:docPartUnique/>
         </w:docPartObj>
       </w:sdtPr>
-      <w:sdtEndPr/>
       <w:sdtContent>
         <w:p>
           <w:pPr>
@@ -3674,13 +3673,7 @@
         </w:rPr>
       </w:pPr>
       <w:r>
-        <w:t>2</w:t>
-      </w:r>
-      <w:r>
-        <w:t>.1</w:t>
-      </w:r>
-      <w:r>
-        <w:t xml:space="preserve"> </w:t>
+        <w:t xml:space="preserve">2.1 </w:t>
       </w:r>
       <w:r>
         <w:rPr>
@@ -3694,66 +3687,47 @@
         <w:spacing w:before="0" w:after="200"/>
         <w:ind w:left="567" w:right="567"/>
         <w:jc w:val="both"/>
-        <w:rPr>
-          <w:lang w:val="en-US"/>
-        </w:rPr>
-      </w:pPr>
-      <w:r>
-        <w:t xml:space="preserve">Както казах вече, </w:t>
-      </w:r>
-      <w:r>
-        <w:rPr>
-          <w:lang w:val="en-US"/>
-        </w:rPr>
-        <w:t xml:space="preserve">backend-a </w:t>
-      </w:r>
-      <w:r>
-        <w:t xml:space="preserve">ще бъде написан на </w:t>
-      </w:r>
-      <w:r>
-        <w:rPr>
-          <w:lang w:val="en-US"/>
-        </w:rPr>
-        <w:t xml:space="preserve">C# </w:t>
-      </w:r>
-      <w:r>
-        <w:t xml:space="preserve">и </w:t>
-      </w:r>
-      <w:r>
-        <w:rPr>
-          <w:lang w:val="en-US"/>
-        </w:rPr>
-        <w:t xml:space="preserve">Entity Framework. </w:t>
-      </w:r>
-      <w:r>
-        <w:t xml:space="preserve">Този </w:t>
-      </w:r>
-      <w:r>
-        <w:rPr>
-          <w:lang w:val="en-US"/>
-        </w:rPr>
-        <w:t xml:space="preserve">framework </w:t>
-      </w:r>
-      <w:r>
-        <w:t xml:space="preserve">ни позволява да използваме т.нар </w:t>
-      </w:r>
-      <w:r>
-        <w:rPr>
-          <w:lang w:val="en-US"/>
-        </w:rPr>
-        <w:t xml:space="preserve">ORM (object-relational mapping), </w:t>
-      </w:r>
-      <w:r>
-        <w:t xml:space="preserve">който ще ни помогне да </w:t>
-      </w:r>
-      <w:r>
-        <w:t xml:space="preserve">свържем лесно базата данни с обектно ориентирания език </w:t>
-      </w:r>
-      <w:r>
-        <w:rPr>
-          <w:lang w:val="en-US"/>
-        </w:rPr>
-        <w:t xml:space="preserve">C#. </w:t>
+      </w:pPr>
+      <w:r>
+        <w:t xml:space="preserve">Първата стъпка в разработката на уеб приложения е създаването на </w:t>
+      </w:r>
+      <w:r>
+        <w:rPr>
+          <w:lang w:val="en-US"/>
+        </w:rPr>
+        <w:t>Backend-a</w:t>
+      </w:r>
+      <w:r>
+        <w:t xml:space="preserve">, който случи за достъпването на данните, тяхното модифициране и т.н. </w:t>
+      </w:r>
+      <w:r>
+        <w:t>В модела кли</w:t>
+      </w:r>
+      <w:bookmarkStart w:id="8" w:name="_GoBack"/>
+      <w:bookmarkEnd w:id="8"/>
+      <w:r>
+        <w:t xml:space="preserve">ент-сървър клиентът обикновено се счита за </w:t>
+      </w:r>
+      <w:r>
+        <w:rPr>
+          <w:lang w:val="en-US"/>
+        </w:rPr>
+        <w:t>frontend</w:t>
+      </w:r>
+      <w:r>
+        <w:t>, а сървър</w:t>
+      </w:r>
+      <w:r>
+        <w:t xml:space="preserve">ът обикновено се счита за </w:t>
+      </w:r>
+      <w:r>
+        <w:rPr>
+          <w:lang w:val="en-US"/>
+        </w:rPr>
+        <w:t>backend</w:t>
+      </w:r>
+      <w:r>
+        <w:t>.</w:t>
       </w:r>
     </w:p>
     <w:p>
@@ -3765,24 +3739,6 @@
           <w:noProof/>
         </w:rPr>
       </w:pPr>
-      <w:r>
-        <w:t xml:space="preserve">Преди да обясним подробно какво е </w:t>
-      </w:r>
-      <w:r>
-        <w:rPr>
-          <w:lang w:val="en-US"/>
-        </w:rPr>
-        <w:t xml:space="preserve">ORM, </w:t>
-      </w:r>
-      <w:r>
-        <w:t>нека ви покажа как ще бъде построено уеб приложението:</w:t>
-      </w:r>
-      <w:r>
-        <w:rPr>
-          <w:noProof/>
-        </w:rPr>
-        <w:t xml:space="preserve"> </w:t>
-      </w:r>
     </w:p>
     <w:p>
       <w:pPr>
@@ -3933,10 +3889,7 @@
         <w:t>.1</w:t>
       </w:r>
       <w:r>
-        <w:t xml:space="preserve"> </w:t>
-      </w:r>
-      <w:r>
-        <w:t xml:space="preserve">Какво е </w:t>
+        <w:t xml:space="preserve"> Какво е </w:t>
       </w:r>
       <w:r>
         <w:rPr>
@@ -4683,7 +4636,7 @@
     <w:p>
       <w:pPr>
         <w:spacing w:before="0" w:after="200"/>
-        <w:ind w:left="567" w:right="567"/>
+        <w:ind w:right="567"/>
         <w:jc w:val="both"/>
       </w:pPr>
     </w:p>
@@ -4692,13 +4645,6 @@
         <w:spacing w:before="0" w:after="200"/>
         <w:ind w:left="567" w:right="567"/>
         <w:jc w:val="both"/>
-      </w:pPr>
-    </w:p>
-    <w:p>
-      <w:pPr>
-        <w:spacing w:before="0" w:after="200"/>
-        <w:ind w:left="567" w:right="567"/>
-        <w:jc w:val="both"/>
         <w:rPr>
           <w:noProof/>
         </w:rPr>
@@ -4745,8 +4691,6 @@
         </w:rPr>
         <w:t xml:space="preserve"> </w:t>
       </w:r>
-      <w:bookmarkStart w:id="8" w:name="_GoBack"/>
-      <w:bookmarkEnd w:id="8"/>
     </w:p>
     <w:p>
       <w:pPr>
@@ -4878,10 +4822,266 @@
     </w:p>
     <w:p>
       <w:pPr>
-        <w:rPr>
-          <w:i/>
-          <w:color w:val="808080"/>
-        </w:rPr>
+        <w:pStyle w:val="Heading1"/>
+        <w:ind w:firstLine="0"/>
+      </w:pPr>
+    </w:p>
+    <w:p>
+      <w:pPr>
+        <w:pStyle w:val="Heading1"/>
+        <w:ind w:firstLine="0"/>
+      </w:pPr>
+      <w:r>
+        <w:t>2.1</w:t>
+      </w:r>
+      <w:r>
+        <w:rPr>
+          <w:lang w:val="en-US"/>
+        </w:rPr>
+        <w:t>.2</w:t>
+      </w:r>
+      <w:r>
+        <w:t xml:space="preserve"> </w:t>
+      </w:r>
+      <w:r>
+        <w:t xml:space="preserve">Защо </w:t>
+      </w:r>
+      <w:r>
+        <w:rPr>
+          <w:lang w:val="en-US"/>
+        </w:rPr>
+        <w:t>C#</w:t>
+      </w:r>
+      <w:r>
+        <w:t xml:space="preserve"> е добър </w:t>
+      </w:r>
+      <w:r>
+        <w:t>при</w:t>
+      </w:r>
+      <w:r>
+        <w:t xml:space="preserve"> </w:t>
+      </w:r>
+      <w:r>
+        <w:t>разработката на уеб приложения</w:t>
+      </w:r>
+      <w:r>
+        <w:t>?</w:t>
+      </w:r>
+    </w:p>
+    <w:p/>
+    <w:p>
+      <w:pPr>
+        <w:spacing w:before="0" w:after="200"/>
+        <w:ind w:left="567" w:right="567"/>
+        <w:jc w:val="both"/>
+        <w:rPr>
+          <w:lang w:val="en-US"/>
+        </w:rPr>
+      </w:pPr>
+      <w:r>
+        <w:t xml:space="preserve">Ето някои от основните причини защо </w:t>
+      </w:r>
+      <w:r>
+        <w:rPr>
+          <w:b/>
+          <w:lang w:val="en-US"/>
+        </w:rPr>
+        <w:t>C#</w:t>
+      </w:r>
+      <w:r>
+        <w:rPr>
+          <w:b/>
+          <w:lang w:val="en-US"/>
+        </w:rPr>
+        <w:t xml:space="preserve"> </w:t>
+      </w:r>
+      <w:r>
+        <w:t>е сигурен избор при разработването на уеб приложения:</w:t>
+      </w:r>
+    </w:p>
+    <w:p>
+      <w:pPr>
+        <w:pStyle w:val="ListParagraph"/>
+        <w:numPr>
+          <w:ilvl w:val="0"/>
+          <w:numId w:val="9"/>
+        </w:numPr>
+        <w:spacing w:before="0" w:after="200"/>
+        <w:ind w:right="567"/>
+        <w:jc w:val="both"/>
+      </w:pPr>
+      <w:r>
+        <w:t xml:space="preserve">Обектно-ориентиран подход: </w:t>
+      </w:r>
+      <w:r>
+        <w:rPr>
+          <w:b/>
+        </w:rPr>
+        <w:t>C#</w:t>
+      </w:r>
+      <w:r>
+        <w:t xml:space="preserve"> е език със строга типизация, който поддържа обектно-ориентирано програмиране. Това позволява на програмистите да създават модулни и структурирани приложения, които са лесни за поддръжка и мащабиране.</w:t>
+      </w:r>
+    </w:p>
+    <w:p>
+      <w:pPr>
+        <w:pStyle w:val="ListParagraph"/>
+        <w:numPr>
+          <w:ilvl w:val="0"/>
+          <w:numId w:val="9"/>
+        </w:numPr>
+        <w:spacing w:before="0" w:after="200"/>
+        <w:ind w:right="567"/>
+        <w:jc w:val="both"/>
+      </w:pPr>
+      <w:r>
+        <w:rPr>
+          <w:b/>
+        </w:rPr>
+        <w:t>ASP.NET: ASP.NET</w:t>
+      </w:r>
+      <w:r>
+        <w:t xml:space="preserve"> е платформа за създаване на уеб приложения, която използва </w:t>
+      </w:r>
+      <w:r>
+        <w:rPr>
+          <w:b/>
+        </w:rPr>
+        <w:t>C#</w:t>
+      </w:r>
+      <w:r>
+        <w:t xml:space="preserve"> като основен език за програмиране. </w:t>
+      </w:r>
+      <w:r>
+        <w:rPr>
+          <w:b/>
+        </w:rPr>
+        <w:t>ASP.NET</w:t>
+      </w:r>
+      <w:r>
+        <w:t xml:space="preserve"> предоставя мощни инструменти за създаване на сигурни и ефективни уеб приложения.</w:t>
+      </w:r>
+    </w:p>
+    <w:p>
+      <w:pPr>
+        <w:pStyle w:val="ListParagraph"/>
+        <w:numPr>
+          <w:ilvl w:val="0"/>
+          <w:numId w:val="9"/>
+        </w:numPr>
+        <w:spacing w:before="0" w:after="200"/>
+        <w:ind w:right="567"/>
+        <w:jc w:val="both"/>
+      </w:pPr>
+      <w:r>
+        <w:t xml:space="preserve">Голяма общност: </w:t>
+      </w:r>
+      <w:r>
+        <w:rPr>
+          <w:b/>
+        </w:rPr>
+        <w:t>C#</w:t>
+      </w:r>
+      <w:r>
+        <w:t xml:space="preserve"> е един от най-популярните езици за програмиране, който има голяма и активна общност</w:t>
+      </w:r>
+      <w:r>
+        <w:t xml:space="preserve"> от</w:t>
+      </w:r>
+      <w:r>
+        <w:t xml:space="preserve"> разработчици. Това означава, че има много ресурси, ка</w:t>
+      </w:r>
+      <w:r>
+        <w:t>то форуми, уроци и документация на разположение.</w:t>
+      </w:r>
+    </w:p>
+    <w:p>
+      <w:pPr>
+        <w:pStyle w:val="ListParagraph"/>
+        <w:numPr>
+          <w:ilvl w:val="0"/>
+          <w:numId w:val="9"/>
+        </w:numPr>
+        <w:spacing w:before="0" w:after="200"/>
+        <w:ind w:right="567"/>
+        <w:jc w:val="both"/>
+      </w:pPr>
+      <w:r>
+        <w:t xml:space="preserve">Лесно мащабиране: </w:t>
+      </w:r>
+      <w:r>
+        <w:rPr>
+          <w:b/>
+        </w:rPr>
+        <w:t>C#</w:t>
+      </w:r>
+      <w:r>
+        <w:t xml:space="preserve"> езикът и </w:t>
+      </w:r>
+      <w:r>
+        <w:rPr>
+          <w:b/>
+        </w:rPr>
+        <w:t>ASP.NET</w:t>
+      </w:r>
+      <w:r>
+        <w:t xml:space="preserve"> платформата предлагат много възможности за мащабиране на уеб приложенията. Това означава, че програмистите могат да добавят нови функции и да променят кода на приложението, без да се налага да го изграждат отново.</w:t>
+      </w:r>
+    </w:p>
+    <w:p>
+      <w:pPr>
+        <w:pStyle w:val="ListParagraph"/>
+        <w:numPr>
+          <w:ilvl w:val="0"/>
+          <w:numId w:val="9"/>
+        </w:numPr>
+        <w:spacing w:before="0" w:after="200"/>
+        <w:ind w:right="567"/>
+        <w:jc w:val="both"/>
+      </w:pPr>
+      <w:r>
+        <w:t xml:space="preserve">Сигурност: </w:t>
+      </w:r>
+      <w:r>
+        <w:rPr>
+          <w:b/>
+        </w:rPr>
+        <w:t>C#</w:t>
+      </w:r>
+      <w:r>
+        <w:t xml:space="preserve"> и </w:t>
+      </w:r>
+      <w:r>
+        <w:rPr>
+          <w:b/>
+        </w:rPr>
+        <w:t>ASP.NET</w:t>
+      </w:r>
+      <w:r>
+        <w:t xml:space="preserve"> са добре известни със </w:t>
+      </w:r>
+      <w:r>
+        <w:t>своята сигурност</w:t>
+      </w:r>
+      <w:r>
+        <w:t xml:space="preserve">. Например, </w:t>
+      </w:r>
+      <w:r>
+        <w:rPr>
+          <w:b/>
+        </w:rPr>
+        <w:t>ASP.NET</w:t>
+      </w:r>
+      <w:r>
+        <w:t xml:space="preserve"> предоставя вградена защита срещу най-различни видове атаки, като SQL инжекции, кръстосан скриптинг и други.</w:t>
+      </w:r>
+    </w:p>
+    <w:p>
+      <w:pPr>
+        <w:pStyle w:val="ListParagraph"/>
+        <w:spacing w:before="0" w:after="200"/>
+        <w:ind w:left="1287" w:right="567"/>
+        <w:jc w:val="both"/>
       </w:pPr>
     </w:p>
     <w:p>
@@ -4894,6 +5094,7 @@
           <w:between w:val="nil"/>
         </w:pBdr>
         <w:spacing w:line="240" w:lineRule="auto"/>
+        <w:jc w:val="center"/>
         <w:rPr>
           <w:rFonts w:ascii="Consolas" w:eastAsia="Consolas" w:hAnsi="Consolas" w:cs="Consolas"/>
           <w:color w:val="224D54"/>
@@ -4902,18 +5103,165 @@
         </w:rPr>
       </w:pPr>
       <w:r>
+        <w:rPr>
+          <w:noProof/>
+        </w:rPr>
+        <w:drawing>
+          <wp:inline distT="0" distB="0" distL="0" distR="0" wp14:anchorId="7A1F534D">
+            <wp:extent cx="1856664" cy="1856664"/>
+            <wp:effectExtent l="0" t="0" r="0" b="0"/>
+            <wp:docPr id="29" name="Picture 29"/>
+            <wp:cNvGraphicFramePr>
+              <a:graphicFrameLocks xmlns:a="http://schemas.openxmlformats.org/drawingml/2006/main" noChangeAspect="1"/>
+            </wp:cNvGraphicFramePr>
+            <a:graphic xmlns:a="http://schemas.openxmlformats.org/drawingml/2006/main">
+              <a:graphicData uri="http://schemas.openxmlformats.org/drawingml/2006/picture">
+                <pic:pic xmlns:pic="http://schemas.openxmlformats.org/drawingml/2006/picture">
+                  <pic:nvPicPr>
+                    <pic:cNvPr id="0" name="Picture 3"/>
+                    <pic:cNvPicPr>
+                      <a:picLocks noChangeAspect="1" noChangeArrowheads="1"/>
+                    </pic:cNvPicPr>
+                  </pic:nvPicPr>
+                  <pic:blipFill>
+                    <a:blip r:embed="rId21" cstate="print">
+                      <a:extLst>
+                        <a:ext uri="{28A0092B-C50C-407E-A947-70E740481C1C}">
+                          <a14:useLocalDpi xmlns:a14="http://schemas.microsoft.com/office/drawing/2010/main" val="0"/>
+                        </a:ext>
+                      </a:extLst>
+                    </a:blip>
+                    <a:srcRect/>
+                    <a:stretch>
+                      <a:fillRect/>
+                    </a:stretch>
+                  </pic:blipFill>
+                  <pic:spPr bwMode="auto">
+                    <a:xfrm>
+                      <a:off x="0" y="0"/>
+                      <a:ext cx="1859200" cy="1859200"/>
+                    </a:xfrm>
+                    <a:prstGeom prst="rect">
+                      <a:avLst/>
+                    </a:prstGeom>
+                    <a:noFill/>
+                  </pic:spPr>
+                </pic:pic>
+              </a:graphicData>
+            </a:graphic>
+          </wp:inline>
+        </w:drawing>
+      </w:r>
+      <w:r>
         <w:br w:type="page"/>
       </w:r>
+    </w:p>
+    <w:p>
+      <w:pPr>
+        <w:pStyle w:val="Heading1"/>
+        <w:ind w:firstLine="0"/>
+      </w:pPr>
+      <w:bookmarkStart w:id="9" w:name="_2s8eyo1" w:colFirst="0" w:colLast="0"/>
+      <w:bookmarkEnd w:id="9"/>
+    </w:p>
+    <w:p>
+      <w:pPr>
+        <w:pStyle w:val="Heading1"/>
+        <w:ind w:firstLine="0"/>
+        <w:rPr>
+          <w:lang w:val="en-US"/>
+        </w:rPr>
+      </w:pPr>
+      <w:r>
+        <w:t xml:space="preserve">2.2 </w:t>
+      </w:r>
+      <w:r>
+        <w:rPr>
+          <w:lang w:val="en-US"/>
+        </w:rPr>
+        <w:t>FrontEnd</w:t>
+      </w:r>
+    </w:p>
+    <w:p>
+      <w:pPr>
+        <w:spacing w:before="0" w:after="200"/>
+        <w:ind w:left="567" w:right="567"/>
+        <w:jc w:val="both"/>
+        <w:rPr>
+          <w:lang w:val="en-US"/>
+        </w:rPr>
+      </w:pPr>
+      <w:r>
+        <w:t xml:space="preserve">Както казах вече, </w:t>
+      </w:r>
+      <w:r>
+        <w:rPr>
+          <w:lang w:val="en-US"/>
+        </w:rPr>
+        <w:t xml:space="preserve">backend-a </w:t>
+      </w:r>
+      <w:r>
+        <w:t xml:space="preserve">ще бъде написан на </w:t>
+      </w:r>
+      <w:r>
+        <w:rPr>
+          <w:lang w:val="en-US"/>
+        </w:rPr>
+        <w:t xml:space="preserve">C# </w:t>
+      </w:r>
+      <w:r>
+        <w:t xml:space="preserve">и </w:t>
+      </w:r>
+      <w:r>
+        <w:rPr>
+          <w:lang w:val="en-US"/>
+        </w:rPr>
+        <w:t xml:space="preserve">Entity Framework. </w:t>
+      </w:r>
+      <w:r>
+        <w:t xml:space="preserve">Този </w:t>
+      </w:r>
+      <w:r>
+        <w:rPr>
+          <w:lang w:val="en-US"/>
+        </w:rPr>
+        <w:t xml:space="preserve">framework </w:t>
+      </w:r>
+      <w:r>
+        <w:t xml:space="preserve">ни позволява да използваме т.нар </w:t>
+      </w:r>
+      <w:r>
+        <w:rPr>
+          <w:lang w:val="en-US"/>
+        </w:rPr>
+        <w:t xml:space="preserve">ORM (object-relational mapping), </w:t>
+      </w:r>
+      <w:r>
+        <w:t xml:space="preserve">който ще ни помогне да свържем лесно базата данни с обектно ориентирания език </w:t>
+      </w:r>
+      <w:r>
+        <w:rPr>
+          <w:lang w:val="en-US"/>
+        </w:rPr>
+        <w:t xml:space="preserve">C#. </w:t>
+      </w:r>
+    </w:p>
+    <w:p>
+      <w:pPr>
+        <w:spacing w:before="0" w:after="200"/>
+        <w:ind w:left="567" w:right="567"/>
+        <w:jc w:val="both"/>
+        <w:rPr>
+          <w:lang w:val="en-US"/>
+        </w:rPr>
+      </w:pPr>
     </w:p>
     <w:p>
       <w:pPr>
         <w:pStyle w:val="Heading1"/>
         <w:ind w:left="0" w:firstLine="0"/>
       </w:pPr>
-      <w:bookmarkStart w:id="9" w:name="_2s8eyo1" w:colFirst="0" w:colLast="0"/>
-      <w:bookmarkEnd w:id="9"/>
-      <w:r>
-        <w:lastRenderedPageBreak/>
+      <w:r>
         <w:t>Глава 3. Проектиране и имплементация (смени заглавието)</w:t>
       </w:r>
     </w:p>
@@ -5139,6 +5487,7 @@
         <w:rPr>
           <w:noProof/>
         </w:rPr>
+        <w:lastRenderedPageBreak/>
         <w:drawing>
           <wp:inline distT="0" distB="0" distL="0" distR="0">
             <wp:extent cx="4358649" cy="2541555"/>
@@ -5153,7 +5502,7 @@
                     <pic:cNvPicPr preferRelativeResize="0"/>
                   </pic:nvPicPr>
                   <pic:blipFill>
-                    <a:blip r:embed="rId21"/>
+                    <a:blip r:embed="rId22"/>
                     <a:srcRect/>
                     <a:stretch>
                       <a:fillRect/>
@@ -5267,7 +5616,6 @@
           <w:i/>
           <w:color w:val="808080"/>
         </w:rPr>
-        <w:lastRenderedPageBreak/>
         <w:t>Подписването на документ в уеб браузъра с цифров сертификат от PFX файл се реализира чрез Java аплет “</w:t>
       </w:r>
       <w:r>
@@ -5616,6 +5964,7 @@
           <w:i/>
           <w:color w:val="808080"/>
         </w:rPr>
+        <w:lastRenderedPageBreak/>
         <w:t>…</w:t>
       </w:r>
     </w:p>
@@ -5848,7 +6197,6 @@
           <w:i/>
           <w:color w:val="808080"/>
         </w:rPr>
-        <w:lastRenderedPageBreak/>
         <w:t>смарт карта Utimaco Safeware с PKCS#11 драйвери Utimaco SafeGuard Smartcard Provider и карточетец ACR38</w:t>
       </w:r>
     </w:p>
@@ -6006,6 +6354,7 @@
           <w:i/>
           <w:color w:val="808080"/>
         </w:rPr>
+        <w:lastRenderedPageBreak/>
         <w:t>За да изпълним приложението DocumentSigningDemoWebApp.war е необходимо да го инсталираме (deployment) на някой J2EE сървър или сървър за Java уеб приложения (Servlet container).</w:t>
       </w:r>
     </w:p>
@@ -6043,7 +6392,7 @@
                     <pic:cNvPicPr preferRelativeResize="0"/>
                   </pic:nvPicPr>
                   <pic:blipFill>
-                    <a:blip r:embed="rId22"/>
+                    <a:blip r:embed="rId23"/>
                     <a:srcRect/>
                     <a:stretch>
                       <a:fillRect/>
@@ -6181,7 +6530,7 @@
         </w:rPr>
         <w:t xml:space="preserve">Системата е достъпна като сорс код от следното GitHub хранилище: </w:t>
       </w:r>
-      <w:hyperlink r:id="rId23">
+      <w:hyperlink r:id="rId24">
         <w:r>
           <w:rPr>
             <w:i/>
@@ -6482,7 +6831,7 @@
         </w:rPr>
         <w:t xml:space="preserve">Системата </w:t>
       </w:r>
-      <w:hyperlink r:id="rId24">
+      <w:hyperlink r:id="rId25">
         <w:r>
           <w:rPr>
             <w:i/>
@@ -6514,7 +6863,7 @@
         </w:rPr>
         <w:t xml:space="preserve">Ще разгледаме най-важните проблеми и недостатъци на системата </w:t>
       </w:r>
-      <w:hyperlink r:id="rId25">
+      <w:hyperlink r:id="rId26">
         <w:r>
           <w:rPr>
             <w:i/>
@@ -7740,8 +8089,8 @@
       </w:r>
     </w:p>
     <w:sectPr>
-      <w:headerReference w:type="default" r:id="rId26"/>
-      <w:footerReference w:type="default" r:id="rId27"/>
+      <w:headerReference w:type="default" r:id="rId27"/>
+      <w:footerReference w:type="default" r:id="rId28"/>
       <w:pgSz w:w="11909" w:h="16834"/>
       <w:pgMar w:top="851" w:right="567" w:bottom="851" w:left="720" w:header="567" w:footer="510" w:gutter="0"/>
       <w:pgNumType w:start="1"/>
@@ -7809,7 +8158,7 @@
           <w:rPr>
             <w:noProof/>
           </w:rPr>
-          <w:t>18</w:t>
+          <w:t>24</w:t>
         </w:r>
         <w:r>
           <w:rPr>
@@ -8781,6 +9130,119 @@
     </w:lvl>
   </w:abstractNum>
   <w:abstractNum w:abstractNumId="6" w15:restartNumberingAfterBreak="0">
+    <w:nsid w:val="5714741B"/>
+    <w:multiLevelType w:val="hybridMultilevel"/>
+    <w:tmpl w:val="0718798E"/>
+    <w:lvl w:ilvl="0" w:tplc="04020001">
+      <w:start w:val="1"/>
+      <w:numFmt w:val="bullet"/>
+      <w:lvlText w:val=""/>
+      <w:lvlJc w:val="left"/>
+      <w:pPr>
+        <w:ind w:left="1287" w:hanging="360"/>
+      </w:pPr>
+      <w:rPr>
+        <w:rFonts w:ascii="Symbol" w:hAnsi="Symbol" w:hint="default"/>
+      </w:rPr>
+    </w:lvl>
+    <w:lvl w:ilvl="1" w:tplc="04020003" w:tentative="1">
+      <w:start w:val="1"/>
+      <w:numFmt w:val="bullet"/>
+      <w:lvlText w:val="o"/>
+      <w:lvlJc w:val="left"/>
+      <w:pPr>
+        <w:ind w:left="2007" w:hanging="360"/>
+      </w:pPr>
+      <w:rPr>
+        <w:rFonts w:ascii="Courier New" w:hAnsi="Courier New" w:cs="Courier New" w:hint="default"/>
+      </w:rPr>
+    </w:lvl>
+    <w:lvl w:ilvl="2" w:tplc="04020005" w:tentative="1">
+      <w:start w:val="1"/>
+      <w:numFmt w:val="bullet"/>
+      <w:lvlText w:val=""/>
+      <w:lvlJc w:val="left"/>
+      <w:pPr>
+        <w:ind w:left="2727" w:hanging="360"/>
+      </w:pPr>
+      <w:rPr>
+        <w:rFonts w:ascii="Wingdings" w:hAnsi="Wingdings" w:hint="default"/>
+      </w:rPr>
+    </w:lvl>
+    <w:lvl w:ilvl="3" w:tplc="04020001" w:tentative="1">
+      <w:start w:val="1"/>
+      <w:numFmt w:val="bullet"/>
+      <w:lvlText w:val=""/>
+      <w:lvlJc w:val="left"/>
+      <w:pPr>
+        <w:ind w:left="3447" w:hanging="360"/>
+      </w:pPr>
+      <w:rPr>
+        <w:rFonts w:ascii="Symbol" w:hAnsi="Symbol" w:hint="default"/>
+      </w:rPr>
+    </w:lvl>
+    <w:lvl w:ilvl="4" w:tplc="04020003" w:tentative="1">
+      <w:start w:val="1"/>
+      <w:numFmt w:val="bullet"/>
+      <w:lvlText w:val="o"/>
+      <w:lvlJc w:val="left"/>
+      <w:pPr>
+        <w:ind w:left="4167" w:hanging="360"/>
+      </w:pPr>
+      <w:rPr>
+        <w:rFonts w:ascii="Courier New" w:hAnsi="Courier New" w:cs="Courier New" w:hint="default"/>
+      </w:rPr>
+    </w:lvl>
+    <w:lvl w:ilvl="5" w:tplc="04020005" w:tentative="1">
+      <w:start w:val="1"/>
+      <w:numFmt w:val="bullet"/>
+      <w:lvlText w:val=""/>
+      <w:lvlJc w:val="left"/>
+      <w:pPr>
+        <w:ind w:left="4887" w:hanging="360"/>
+      </w:pPr>
+      <w:rPr>
+        <w:rFonts w:ascii="Wingdings" w:hAnsi="Wingdings" w:hint="default"/>
+      </w:rPr>
+    </w:lvl>
+    <w:lvl w:ilvl="6" w:tplc="04020001" w:tentative="1">
+      <w:start w:val="1"/>
+      <w:numFmt w:val="bullet"/>
+      <w:lvlText w:val=""/>
+      <w:lvlJc w:val="left"/>
+      <w:pPr>
+        <w:ind w:left="5607" w:hanging="360"/>
+      </w:pPr>
+      <w:rPr>
+        <w:rFonts w:ascii="Symbol" w:hAnsi="Symbol" w:hint="default"/>
+      </w:rPr>
+    </w:lvl>
+    <w:lvl w:ilvl="7" w:tplc="04020003" w:tentative="1">
+      <w:start w:val="1"/>
+      <w:numFmt w:val="bullet"/>
+      <w:lvlText w:val="o"/>
+      <w:lvlJc w:val="left"/>
+      <w:pPr>
+        <w:ind w:left="6327" w:hanging="360"/>
+      </w:pPr>
+      <w:rPr>
+        <w:rFonts w:ascii="Courier New" w:hAnsi="Courier New" w:cs="Courier New" w:hint="default"/>
+      </w:rPr>
+    </w:lvl>
+    <w:lvl w:ilvl="8" w:tplc="04020005" w:tentative="1">
+      <w:start w:val="1"/>
+      <w:numFmt w:val="bullet"/>
+      <w:lvlText w:val=""/>
+      <w:lvlJc w:val="left"/>
+      <w:pPr>
+        <w:ind w:left="7047" w:hanging="360"/>
+      </w:pPr>
+      <w:rPr>
+        <w:rFonts w:ascii="Wingdings" w:hAnsi="Wingdings" w:hint="default"/>
+      </w:rPr>
+    </w:lvl>
+  </w:abstractNum>
+  <w:abstractNum w:abstractNumId="7" w15:restartNumberingAfterBreak="0">
     <w:nsid w:val="65A41F4C"/>
     <w:multiLevelType w:val="hybridMultilevel"/>
     <w:tmpl w:val="EF2048BC"/>
@@ -8869,7 +9331,7 @@
       </w:pPr>
     </w:lvl>
   </w:abstractNum>
-  <w:abstractNum w:abstractNumId="7" w15:restartNumberingAfterBreak="0">
+  <w:abstractNum w:abstractNumId="8" w15:restartNumberingAfterBreak="0">
     <w:nsid w:val="79F16456"/>
     <w:multiLevelType w:val="multilevel"/>
     <w:tmpl w:val="8CA8776C"/>
@@ -9006,12 +9468,15 @@
     <w:abstractNumId w:val="0"/>
   </w:num>
   <w:num w:numId="6">
-    <w:abstractNumId w:val="7"/>
+    <w:abstractNumId w:val="8"/>
   </w:num>
   <w:num w:numId="7">
     <w:abstractNumId w:val="2"/>
   </w:num>
   <w:num w:numId="8">
+    <w:abstractNumId w:val="7"/>
+  </w:num>
+  <w:num w:numId="9">
     <w:abstractNumId w:val="6"/>
   </w:num>
 </w:numbering>
@@ -9409,7 +9874,7 @@
   </w:latentStyles>
   <w:style w:type="paragraph" w:default="1" w:styleId="Normal">
     <w:name w:val="Normal"/>
-    <w:rsid w:val="007B11D8"/>
+    <w:rsid w:val="00C20189"/>
   </w:style>
   <w:style w:type="paragraph" w:styleId="Heading1">
     <w:name w:val="heading 1"/>
@@ -10039,7 +10504,7 @@
 </file>
 
 <file path=customXml/itemProps1.xml><?xml version="1.0" encoding="utf-8"?>
-<ds:datastoreItem xmlns:ds="http://schemas.openxmlformats.org/officeDocument/2006/customXml" ds:itemID="{CC26F156-82AB-4D13-83A1-09E2F744EF5A}">
+<ds:datastoreItem xmlns:ds="http://schemas.openxmlformats.org/officeDocument/2006/customXml" ds:itemID="{4B651175-6534-4478-B542-B51D34BD2713}">
   <ds:schemaRefs>
     <ds:schemaRef ds:uri="http://schemas.openxmlformats.org/officeDocument/2006/bibliography"/>
   </ds:schemaRefs>

</xml_diff>

<commit_message>
Added fronend description in documentation
</commit_message>
<xml_diff>
--- a/ДокументацияДипломенПроектАлександърСвиларов.docx
+++ b/ДокументацияДипломенПроектАлександърСвиларов.docx
@@ -3701,12 +3701,7 @@
         <w:t xml:space="preserve">, който случи за достъпването на данните, тяхното модифициране и т.н. </w:t>
       </w:r>
       <w:r>
-        <w:t>В модела кли</w:t>
-      </w:r>
-      <w:bookmarkStart w:id="8" w:name="_GoBack"/>
-      <w:bookmarkEnd w:id="8"/>
-      <w:r>
-        <w:t xml:space="preserve">ент-сървър клиентът обикновено се счита за </w:t>
+        <w:t xml:space="preserve">В модела клиент-сървър клиентът обикновено се счита за </w:t>
       </w:r>
       <w:r>
         <w:rPr>
@@ -5107,7 +5102,7 @@
           <w:noProof/>
         </w:rPr>
         <w:drawing>
-          <wp:inline distT="0" distB="0" distL="0" distR="0" wp14:anchorId="7A1F534D">
+          <wp:inline distT="0" distB="0" distL="0" distR="0" wp14:anchorId="639D756F" wp14:editId="2AAF08C7">
             <wp:extent cx="1856664" cy="1856664"/>
             <wp:effectExtent l="0" t="0" r="0" b="0"/>
             <wp:docPr id="29" name="Picture 29"/>
@@ -5155,14 +5150,14 @@
       <w:r>
         <w:br w:type="page"/>
       </w:r>
+      <w:bookmarkStart w:id="8" w:name="_2s8eyo1" w:colFirst="0" w:colLast="0"/>
+      <w:bookmarkEnd w:id="8"/>
     </w:p>
     <w:p>
       <w:pPr>
         <w:pStyle w:val="Heading1"/>
         <w:ind w:firstLine="0"/>
       </w:pPr>
-      <w:bookmarkStart w:id="9" w:name="_2s8eyo1" w:colFirst="0" w:colLast="0"/>
-      <w:bookmarkEnd w:id="9"/>
     </w:p>
     <w:p>
       <w:pPr>
@@ -5179,7 +5174,13 @@
         <w:rPr>
           <w:lang w:val="en-US"/>
         </w:rPr>
-        <w:t>FrontEnd</w:t>
+        <w:t>Fronte</w:t>
+      </w:r>
+      <w:r>
+        <w:rPr>
+          <w:lang w:val="en-US"/>
+        </w:rPr>
+        <w:t>nd</w:t>
       </w:r>
     </w:p>
     <w:p>
@@ -5187,63 +5188,84 @@
         <w:spacing w:before="0" w:after="200"/>
         <w:ind w:left="567" w:right="567"/>
         <w:jc w:val="both"/>
-        <w:rPr>
-          <w:lang w:val="en-US"/>
-        </w:rPr>
-      </w:pPr>
-      <w:r>
-        <w:t xml:space="preserve">Както казах вече, </w:t>
-      </w:r>
-      <w:r>
-        <w:rPr>
-          <w:lang w:val="en-US"/>
-        </w:rPr>
-        <w:t xml:space="preserve">backend-a </w:t>
-      </w:r>
-      <w:r>
-        <w:t xml:space="preserve">ще бъде написан на </w:t>
-      </w:r>
-      <w:r>
-        <w:rPr>
-          <w:lang w:val="en-US"/>
-        </w:rPr>
-        <w:t xml:space="preserve">C# </w:t>
-      </w:r>
-      <w:r>
-        <w:t xml:space="preserve">и </w:t>
-      </w:r>
-      <w:r>
-        <w:rPr>
-          <w:lang w:val="en-US"/>
-        </w:rPr>
-        <w:t xml:space="preserve">Entity Framework. </w:t>
-      </w:r>
-      <w:r>
-        <w:t xml:space="preserve">Този </w:t>
-      </w:r>
-      <w:r>
-        <w:rPr>
-          <w:lang w:val="en-US"/>
-        </w:rPr>
-        <w:t xml:space="preserve">framework </w:t>
-      </w:r>
-      <w:r>
-        <w:t xml:space="preserve">ни позволява да използваме т.нар </w:t>
-      </w:r>
-      <w:r>
-        <w:rPr>
-          <w:lang w:val="en-US"/>
-        </w:rPr>
-        <w:t xml:space="preserve">ORM (object-relational mapping), </w:t>
-      </w:r>
-      <w:r>
-        <w:t xml:space="preserve">който ще ни помогне да свържем лесно базата данни с обектно ориентирания език </w:t>
-      </w:r>
-      <w:r>
-        <w:rPr>
-          <w:lang w:val="en-US"/>
-        </w:rPr>
-        <w:t xml:space="preserve">C#. </w:t>
+      </w:pPr>
+      <w:r>
+        <w:t xml:space="preserve">След като </w:t>
+      </w:r>
+      <w:r>
+        <w:rPr>
+          <w:lang w:val="en-US"/>
+        </w:rPr>
+        <w:t>backend-</w:t>
+      </w:r>
+      <w:r>
+        <w:t xml:space="preserve">а е готов, стигаме до реализацията на приложението в уеб среда, за което ни е нужен </w:t>
+      </w:r>
+      <w:r>
+        <w:rPr>
+          <w:lang w:val="en-US"/>
+        </w:rPr>
+        <w:t xml:space="preserve">Frontend. </w:t>
+      </w:r>
+      <w:r>
+        <w:rPr>
+          <w:lang w:val="en-US"/>
+        </w:rPr>
+        <w:t>Frontend-a</w:t>
+      </w:r>
+      <w:r>
+        <w:t xml:space="preserve"> </w:t>
+      </w:r>
+      <w:r>
+        <w:t>в едно уеб приложение е частта,</w:t>
+      </w:r>
+      <w:r>
+        <w:t xml:space="preserve"> която </w:t>
+      </w:r>
+      <w:r>
+        <w:t>потребителите виждат и с която</w:t>
+      </w:r>
+      <w:r>
+        <w:t xml:space="preserve"> взаимодейства</w:t>
+      </w:r>
+      <w:r>
+        <w:t>т</w:t>
+      </w:r>
+      <w:r>
+        <w:t xml:space="preserve">.  </w:t>
+      </w:r>
+    </w:p>
+    <w:p>
+      <w:pPr>
+        <w:pStyle w:val="Heading1"/>
+        <w:ind w:firstLine="0"/>
+      </w:pPr>
+      <w:r>
+        <w:t>2.2</w:t>
+      </w:r>
+      <w:r>
+        <w:t>.1</w:t>
+      </w:r>
+      <w:r>
+        <w:t xml:space="preserve"> </w:t>
+      </w:r>
+      <w:r>
+        <w:rPr>
+          <w:lang w:val="en-US"/>
+        </w:rPr>
+        <w:t xml:space="preserve">Angular </w:t>
+      </w:r>
+      <w:r>
+        <w:t xml:space="preserve">и защо </w:t>
+      </w:r>
+      <w:r>
+        <w:t>да</w:t>
+      </w:r>
+      <w:r>
+        <w:t xml:space="preserve"> използваме него</w:t>
+      </w:r>
+      <w:r>
+        <w:t>?</w:t>
       </w:r>
     </w:p>
     <w:p>
@@ -5251,9 +5273,1112 @@
         <w:spacing w:before="0" w:after="200"/>
         <w:ind w:left="567" w:right="567"/>
         <w:jc w:val="both"/>
-        <w:rPr>
-          <w:lang w:val="en-US"/>
-        </w:rPr>
+      </w:pPr>
+      <w:r>
+        <w:t xml:space="preserve">След като </w:t>
+      </w:r>
+      <w:r>
+        <w:rPr>
+          <w:lang w:val="en-US"/>
+        </w:rPr>
+        <w:t>backend-</w:t>
+      </w:r>
+      <w:r>
+        <w:t xml:space="preserve">а е готов, стигаме до реализацията на приложението в уеб среда, за което ни е нужен </w:t>
+      </w:r>
+      <w:r>
+        <w:rPr>
+          <w:lang w:val="en-US"/>
+        </w:rPr>
+        <w:t>Frontend. Frontend-a</w:t>
+      </w:r>
+      <w:r>
+        <w:t xml:space="preserve"> в едно уеб приложение е частта, която потребителите виждат и с която взаимодействат.  </w:t>
+      </w:r>
+    </w:p>
+    <w:p>
+      <w:pPr>
+        <w:spacing w:before="0" w:after="200"/>
+        <w:ind w:left="567" w:right="567"/>
+        <w:jc w:val="both"/>
+      </w:pPr>
+      <w:r>
+        <w:t>Angular е</w:t>
+      </w:r>
+      <w:r>
+        <w:t xml:space="preserve"> </w:t>
+      </w:r>
+      <w:r>
+        <w:rPr>
+          <w:lang w:val="en-US"/>
+        </w:rPr>
+        <w:t>framework</w:t>
+      </w:r>
+      <w:r>
+        <w:t xml:space="preserve"> за разработка на едностранични приложения (SPA - Single Page Applications) с помощта на HTML, CSS и </w:t>
+      </w:r>
+      <w:r>
+        <w:rPr>
+          <w:lang w:val="en-US"/>
+        </w:rPr>
+        <w:t>TypeScript</w:t>
+      </w:r>
+      <w:r>
+        <w:t>. Angular е разработен от Google и предоставя много функционалности, които подобряват разработката на уеб приложения, като напри</w:t>
+      </w:r>
+      <w:r>
+        <w:t>мер</w:t>
+      </w:r>
+      <w:r>
+        <w:rPr>
+          <w:lang w:val="en-US"/>
+        </w:rPr>
+        <w:t>:</w:t>
+      </w:r>
+    </w:p>
+    <w:p>
+      <w:pPr>
+        <w:pStyle w:val="ListParagraph"/>
+        <w:numPr>
+          <w:ilvl w:val="0"/>
+          <w:numId w:val="10"/>
+        </w:numPr>
+        <w:spacing w:before="0" w:after="200"/>
+        <w:ind w:right="567"/>
+        <w:jc w:val="both"/>
+      </w:pPr>
+      <w:r>
+        <w:rPr>
+          <w:b/>
+        </w:rPr>
+        <w:t>Two-way data binding</w:t>
+      </w:r>
+      <w:r>
+        <w:rPr>
+          <w:b/>
+        </w:rPr>
+        <w:t xml:space="preserve"> (</w:t>
+      </w:r>
+      <w:r>
+        <w:rPr>
+          <w:b/>
+        </w:rPr>
+        <w:t>Двупосочно свързване на данни</w:t>
+      </w:r>
+      <w:r>
+        <w:rPr>
+          <w:b/>
+        </w:rPr>
+        <w:t>)</w:t>
+      </w:r>
+      <w:r>
+        <w:t>: Двупосочното свързване на данни на Angular позволява на разработчиците да създадат връзка между модела и изгледа. Всички промени, направени в модела, автоматично се</w:t>
+      </w:r>
+      <w:r>
+        <w:t xml:space="preserve"> отразяват в изгледа и обратно.</w:t>
+      </w:r>
+    </w:p>
+    <w:p>
+      <w:pPr>
+        <w:pStyle w:val="ListParagraph"/>
+        <w:numPr>
+          <w:ilvl w:val="0"/>
+          <w:numId w:val="10"/>
+        </w:numPr>
+        <w:spacing w:before="0" w:after="200"/>
+        <w:ind w:right="567"/>
+        <w:jc w:val="both"/>
+      </w:pPr>
+      <w:r>
+        <w:rPr>
+          <w:b/>
+        </w:rPr>
+        <w:t xml:space="preserve">Dependency injection </w:t>
+      </w:r>
+      <w:r>
+        <w:rPr>
+          <w:b/>
+        </w:rPr>
+        <w:t>(и</w:t>
+      </w:r>
+      <w:r>
+        <w:rPr>
+          <w:b/>
+        </w:rPr>
+        <w:t>нжектиране на зависимости</w:t>
+      </w:r>
+      <w:r>
+        <w:rPr>
+          <w:b/>
+        </w:rPr>
+        <w:t>)</w:t>
+      </w:r>
+      <w:r>
+        <w:t>: Системата за инжектиране на зависимости на Angular позволява на разработчиците лесно да управляват зависимостите и да създават комп</w:t>
+      </w:r>
+      <w:r>
+        <w:t>оненти за многократна употреба.</w:t>
+      </w:r>
+    </w:p>
+    <w:p>
+      <w:pPr>
+        <w:pStyle w:val="ListParagraph"/>
+        <w:numPr>
+          <w:ilvl w:val="0"/>
+          <w:numId w:val="10"/>
+        </w:numPr>
+        <w:spacing w:before="0" w:after="200"/>
+        <w:ind w:right="567"/>
+        <w:jc w:val="both"/>
+      </w:pPr>
+      <w:r>
+        <w:rPr>
+          <w:b/>
+          <w:lang w:val="en-US"/>
+        </w:rPr>
+        <w:t>Routing (</w:t>
+      </w:r>
+      <w:r>
+        <w:rPr>
+          <w:b/>
+        </w:rPr>
+        <w:t>м</w:t>
+      </w:r>
+      <w:r>
+        <w:rPr>
+          <w:b/>
+        </w:rPr>
+        <w:t>аршрутизиране</w:t>
+      </w:r>
+      <w:r>
+        <w:rPr>
+          <w:b/>
+        </w:rPr>
+        <w:t>)</w:t>
+      </w:r>
+      <w:r>
+        <w:t>: Вграденият маршрутизатор на Angular позволява на разработчиците лесно да нав</w:t>
+      </w:r>
+      <w:r>
+        <w:t>игират между различните</w:t>
+      </w:r>
+      <w:r>
+        <w:t xml:space="preserve"> </w:t>
+      </w:r>
+      <w:r>
+        <w:t>страници на тяхното приложение.</w:t>
+      </w:r>
+    </w:p>
+    <w:p>
+      <w:pPr>
+        <w:pStyle w:val="ListParagraph"/>
+        <w:numPr>
+          <w:ilvl w:val="0"/>
+          <w:numId w:val="10"/>
+        </w:numPr>
+        <w:spacing w:before="0" w:after="200"/>
+        <w:ind w:right="567"/>
+        <w:jc w:val="both"/>
+      </w:pPr>
+      <w:r>
+        <w:rPr>
+          <w:b/>
+          <w:lang w:val="en-US"/>
+        </w:rPr>
+        <w:t xml:space="preserve">Directives </w:t>
+      </w:r>
+      <w:r>
+        <w:rPr>
+          <w:b/>
+        </w:rPr>
+        <w:t>(д</w:t>
+      </w:r>
+      <w:r>
+        <w:rPr>
+          <w:b/>
+        </w:rPr>
+        <w:t>ирективи</w:t>
+      </w:r>
+      <w:r>
+        <w:rPr>
+          <w:b/>
+        </w:rPr>
+        <w:t>)</w:t>
+      </w:r>
+      <w:r>
+        <w:t xml:space="preserve">: Директивите на Angular позволяват на разработчиците да създават персонализирани HTML тагове и атрибути, които могат да се използват </w:t>
+      </w:r>
+      <w:r>
+        <w:t xml:space="preserve">за добавяне на функционалност </w:t>
+      </w:r>
+      <w:r>
+        <w:t xml:space="preserve">към </w:t>
+      </w:r>
+      <w:r>
+        <w:t>тяхното приложение.</w:t>
+      </w:r>
+    </w:p>
+    <w:p>
+      <w:pPr>
+        <w:pStyle w:val="ListParagraph"/>
+        <w:numPr>
+          <w:ilvl w:val="0"/>
+          <w:numId w:val="10"/>
+        </w:numPr>
+        <w:spacing w:before="0" w:after="200"/>
+        <w:ind w:right="567"/>
+        <w:jc w:val="both"/>
+      </w:pPr>
+      <w:r>
+        <w:rPr>
+          <w:b/>
+          <w:lang w:val="en-US"/>
+        </w:rPr>
+        <w:t>Testing (</w:t>
+      </w:r>
+      <w:r>
+        <w:rPr>
+          <w:b/>
+        </w:rPr>
+        <w:t>т</w:t>
+      </w:r>
+      <w:r>
+        <w:rPr>
+          <w:b/>
+        </w:rPr>
+        <w:t>естване</w:t>
+      </w:r>
+      <w:r>
+        <w:rPr>
+          <w:b/>
+        </w:rPr>
+        <w:t>)</w:t>
+      </w:r>
+      <w:r>
+        <w:t>: Angular предоставя надеждна рамка за тестване, с която разработчиците могат да тестват своите приложения, гарантирайки, че те са надеждни и без грешки.</w:t>
+      </w:r>
+    </w:p>
+    <w:p>
+      <w:pPr>
+        <w:pStyle w:val="Heading1"/>
+        <w:ind w:firstLine="0"/>
+      </w:pPr>
+    </w:p>
+    <w:p>
+      <w:pPr>
+        <w:pStyle w:val="Heading1"/>
+        <w:ind w:firstLine="0"/>
+        <w:rPr>
+          <w:lang w:val="en-US"/>
+        </w:rPr>
+      </w:pPr>
+      <w:r>
+        <w:t>2.2</w:t>
+      </w:r>
+      <w:r>
+        <w:t>.2</w:t>
+      </w:r>
+      <w:r>
+        <w:t xml:space="preserve"> </w:t>
+      </w:r>
+      <w:r>
+        <w:t xml:space="preserve">Компонентите в </w:t>
+      </w:r>
+      <w:r>
+        <w:rPr>
+          <w:lang w:val="en-US"/>
+        </w:rPr>
+        <w:t>Angular</w:t>
+      </w:r>
+    </w:p>
+    <w:p>
+      <w:pPr>
+        <w:spacing w:before="0" w:after="200"/>
+        <w:ind w:left="567" w:right="567"/>
+        <w:jc w:val="both"/>
+      </w:pPr>
+      <w:r>
+        <w:t>В Angular, компонентите са основните строителни блокове на приложението. Компонентите са самостоятелни единици, които обхващат HTML, CSS и JavaScript кода и позволяват на разработчиците да създават многократно използваеми UI</w:t>
+      </w:r>
+      <w:r>
+        <w:t xml:space="preserve"> компоненти за приложенията си.</w:t>
+      </w:r>
+    </w:p>
+    <w:p>
+      <w:pPr>
+        <w:spacing w:before="0" w:after="200"/>
+        <w:ind w:left="567" w:right="567"/>
+        <w:jc w:val="both"/>
+      </w:pPr>
+      <w:r>
+        <w:t xml:space="preserve">Компонентите в Angular са създадени чрез декоратора </w:t>
+      </w:r>
+      <w:r>
+        <w:rPr>
+          <w:b/>
+        </w:rPr>
+        <w:t>@Component</w:t>
+      </w:r>
+      <w:r>
+        <w:t>, който определя метаданните на компонента, като името, селектора, шаблона</w:t>
+      </w:r>
+      <w:r>
+        <w:t xml:space="preserve"> (template), стиловете и други.</w:t>
+      </w:r>
+      <w:r>
+        <w:rPr>
+          <w:lang w:val="en-US"/>
+        </w:rPr>
+        <w:t xml:space="preserve"> </w:t>
+      </w:r>
+      <w:r>
+        <w:t>Те</w:t>
+      </w:r>
+      <w:r>
+        <w:t xml:space="preserve"> също така имат свойства (properties), които могат да бъдат свързани двустранно с данни в шаблона на компонента чрез двустранно свързване н</w:t>
+      </w:r>
+      <w:r>
+        <w:t>а данни (two-way data binding).</w:t>
+      </w:r>
+      <w:r>
+        <w:t xml:space="preserve"> Когато генерираме един компонент в </w:t>
+      </w:r>
+      <w:r>
+        <w:rPr>
+          <w:lang w:val="en-US"/>
+        </w:rPr>
+        <w:t xml:space="preserve">Angular, </w:t>
+      </w:r>
+      <w:r>
+        <w:t>файловете, които той геерира, са следните:</w:t>
+      </w:r>
+    </w:p>
+    <w:p>
+      <w:pPr>
+        <w:keepNext/>
+        <w:spacing w:before="0" w:after="200"/>
+        <w:ind w:left="567" w:right="567"/>
+        <w:jc w:val="center"/>
+      </w:pPr>
+      <w:r>
+        <w:rPr>
+          <w:lang w:val="en-US"/>
+        </w:rPr>
+        <w:drawing>
+          <wp:inline distT="0" distB="0" distL="0" distR="0" wp14:anchorId="62976D15" wp14:editId="6640AE58">
+            <wp:extent cx="3609882" cy="1753737"/>
+            <wp:effectExtent l="114300" t="114300" r="105410" b="151765"/>
+            <wp:docPr id="30" name="Picture 30"/>
+            <wp:cNvGraphicFramePr>
+              <a:graphicFrameLocks xmlns:a="http://schemas.openxmlformats.org/drawingml/2006/main" noChangeAspect="1"/>
+            </wp:cNvGraphicFramePr>
+            <a:graphic xmlns:a="http://schemas.openxmlformats.org/drawingml/2006/main">
+              <a:graphicData uri="http://schemas.openxmlformats.org/drawingml/2006/picture">
+                <pic:pic xmlns:pic="http://schemas.openxmlformats.org/drawingml/2006/picture">
+                  <pic:nvPicPr>
+                    <pic:cNvPr id="1" name=""/>
+                    <pic:cNvPicPr/>
+                  </pic:nvPicPr>
+                  <pic:blipFill>
+                    <a:blip r:embed="rId22"/>
+                    <a:stretch>
+                      <a:fillRect/>
+                    </a:stretch>
+                  </pic:blipFill>
+                  <pic:spPr>
+                    <a:xfrm>
+                      <a:off x="0" y="0"/>
+                      <a:ext cx="3622491" cy="1759863"/>
+                    </a:xfrm>
+                    <a:prstGeom prst="rect">
+                      <a:avLst/>
+                    </a:prstGeom>
+                    <a:solidFill>
+                      <a:srgbClr val="FFFFFF">
+                        <a:shade val="85000"/>
+                      </a:srgbClr>
+                    </a:solidFill>
+                    <a:ln w="88900" cap="sq">
+                      <a:solidFill>
+                        <a:srgbClr val="FFFFFF"/>
+                      </a:solidFill>
+                      <a:miter lim="800000"/>
+                    </a:ln>
+                    <a:effectLst>
+                      <a:outerShdw blurRad="55000" dist="18000" dir="5400000" algn="tl" rotWithShape="0">
+                        <a:srgbClr val="000000">
+                          <a:alpha val="40000"/>
+                        </a:srgbClr>
+                      </a:outerShdw>
+                    </a:effectLst>
+                    <a:scene3d>
+                      <a:camera prst="orthographicFront"/>
+                      <a:lightRig rig="twoPt" dir="t">
+                        <a:rot lat="0" lon="0" rev="7200000"/>
+                      </a:lightRig>
+                    </a:scene3d>
+                    <a:sp3d>
+                      <a:bevelT w="25400" h="19050"/>
+                      <a:contourClr>
+                        <a:srgbClr val="FFFFFF"/>
+                      </a:contourClr>
+                    </a:sp3d>
+                  </pic:spPr>
+                </pic:pic>
+              </a:graphicData>
+            </a:graphic>
+          </wp:inline>
+        </w:drawing>
+      </w:r>
+    </w:p>
+    <w:p>
+      <w:pPr>
+        <w:pStyle w:val="Caption"/>
+        <w:jc w:val="center"/>
+        <w:rPr>
+          <w:lang w:val="en-US"/>
+        </w:rPr>
+      </w:pPr>
+      <w:r>
+        <w:t xml:space="preserve">Фигура </w:t>
+      </w:r>
+      <w:r>
+        <w:fldChar w:fldCharType="begin"/>
+      </w:r>
+      <w:r>
+        <w:instrText xml:space="preserve"> SEQ Фигура \* ARABIC </w:instrText>
+      </w:r>
+      <w:r>
+        <w:fldChar w:fldCharType="separate"/>
+      </w:r>
+      <w:r>
+        <w:rPr>
+          <w:noProof/>
+        </w:rPr>
+        <w:t>14</w:t>
+      </w:r>
+      <w:r>
+        <w:fldChar w:fldCharType="end"/>
+      </w:r>
+      <w:r>
+        <w:rPr>
+          <w:lang w:val="en-US"/>
+        </w:rPr>
+        <w:t xml:space="preserve">: </w:t>
+      </w:r>
+      <w:r>
+        <w:t xml:space="preserve">Файловете, които съставят един компонент в </w:t>
+      </w:r>
+      <w:r>
+        <w:rPr>
+          <w:lang w:val="en-US"/>
+        </w:rPr>
+        <w:t>Angular</w:t>
+      </w:r>
+    </w:p>
+    <w:p>
+      <w:pPr>
+        <w:rPr>
+          <w:lang w:val="en-US"/>
+        </w:rPr>
+      </w:pPr>
+    </w:p>
+    <w:p>
+      <w:pPr>
+        <w:spacing w:before="0" w:after="200"/>
+        <w:ind w:left="567" w:right="567"/>
+        <w:jc w:val="both"/>
+      </w:pPr>
+      <w:r>
+        <w:t>Имаме 4 файла, като всеки един от тях има своята роля:</w:t>
+      </w:r>
+    </w:p>
+    <w:p>
+      <w:pPr>
+        <w:pStyle w:val="ListParagraph"/>
+        <w:numPr>
+          <w:ilvl w:val="0"/>
+          <w:numId w:val="11"/>
+        </w:numPr>
+        <w:spacing w:before="0" w:after="200"/>
+        <w:ind w:right="567"/>
+        <w:jc w:val="both"/>
+      </w:pPr>
+      <w:r>
+        <w:t xml:space="preserve">Файл с разширение </w:t>
+      </w:r>
+      <w:r>
+        <w:rPr>
+          <w:b/>
+        </w:rPr>
+        <w:t>.</w:t>
+      </w:r>
+      <w:r>
+        <w:rPr>
+          <w:b/>
+          <w:lang w:val="en-US"/>
+        </w:rPr>
+        <w:t>html</w:t>
+      </w:r>
+      <w:r>
+        <w:rPr>
+          <w:lang w:val="en-US"/>
+        </w:rPr>
+        <w:t xml:space="preserve"> – </w:t>
+      </w:r>
+      <w:r>
+        <w:t xml:space="preserve">в него се пише </w:t>
+      </w:r>
+      <w:r>
+        <w:rPr>
+          <w:lang w:val="en-US"/>
+        </w:rPr>
+        <w:t>HTML</w:t>
+      </w:r>
+      <w:r>
+        <w:rPr>
+          <w:lang w:val="en-US"/>
+        </w:rPr>
+        <w:t xml:space="preserve"> кодът</w:t>
+      </w:r>
+      <w:r>
+        <w:t xml:space="preserve"> на компонента, неговата структура.</w:t>
+      </w:r>
+    </w:p>
+    <w:p>
+      <w:pPr>
+        <w:pStyle w:val="ListParagraph"/>
+        <w:numPr>
+          <w:ilvl w:val="0"/>
+          <w:numId w:val="11"/>
+        </w:numPr>
+        <w:spacing w:before="0" w:after="200"/>
+        <w:ind w:right="567"/>
+        <w:jc w:val="both"/>
+      </w:pPr>
+      <w:r>
+        <w:t xml:space="preserve">Файл с разширение </w:t>
+      </w:r>
+      <w:r>
+        <w:rPr>
+          <w:b/>
+        </w:rPr>
+        <w:t>.</w:t>
+      </w:r>
+      <w:r>
+        <w:rPr>
+          <w:b/>
+          <w:lang w:val="en-US"/>
+        </w:rPr>
+        <w:t>css</w:t>
+      </w:r>
+      <w:r>
+        <w:rPr>
+          <w:lang w:val="en-US"/>
+        </w:rPr>
+        <w:t xml:space="preserve"> (</w:t>
+      </w:r>
+      <w:r>
+        <w:rPr>
+          <w:b/>
+          <w:lang w:val="en-US"/>
+        </w:rPr>
+        <w:t>scss</w:t>
+      </w:r>
+      <w:r>
+        <w:rPr>
+          <w:lang w:val="en-US"/>
+        </w:rPr>
+        <w:t xml:space="preserve">) – </w:t>
+      </w:r>
+      <w:r>
+        <w:t>в него се пише визуалното оформление на компонента, изгледът.</w:t>
+      </w:r>
+    </w:p>
+    <w:p>
+      <w:pPr>
+        <w:pStyle w:val="ListParagraph"/>
+        <w:numPr>
+          <w:ilvl w:val="0"/>
+          <w:numId w:val="11"/>
+        </w:numPr>
+        <w:spacing w:before="0" w:after="200"/>
+        <w:ind w:right="567"/>
+        <w:jc w:val="both"/>
+      </w:pPr>
+      <w:r>
+        <w:t xml:space="preserve">Файл с разширение </w:t>
+      </w:r>
+      <w:r>
+        <w:rPr>
+          <w:b/>
+          <w:lang w:val="en-US"/>
+        </w:rPr>
+        <w:t>.spec.ts</w:t>
+      </w:r>
+      <w:r>
+        <w:rPr>
+          <w:lang w:val="en-US"/>
+        </w:rPr>
+        <w:t xml:space="preserve"> – </w:t>
+      </w:r>
+      <w:r>
+        <w:t>в него компонентът се създава и инициализира.</w:t>
+      </w:r>
+    </w:p>
+    <w:p>
+      <w:pPr>
+        <w:pStyle w:val="ListParagraph"/>
+        <w:numPr>
+          <w:ilvl w:val="0"/>
+          <w:numId w:val="11"/>
+        </w:numPr>
+        <w:spacing w:before="0" w:after="200"/>
+        <w:ind w:right="567"/>
+        <w:jc w:val="both"/>
+      </w:pPr>
+      <w:r>
+        <w:t xml:space="preserve">Файл с разширение </w:t>
+      </w:r>
+      <w:r>
+        <w:rPr>
+          <w:b/>
+          <w:lang w:val="en-US"/>
+        </w:rPr>
+        <w:t>.ts</w:t>
+      </w:r>
+      <w:r>
+        <w:rPr>
+          <w:lang w:val="en-US"/>
+        </w:rPr>
+        <w:t xml:space="preserve"> – </w:t>
+      </w:r>
+      <w:r>
+        <w:t xml:space="preserve">в него можем да пишем </w:t>
+      </w:r>
+      <w:r>
+        <w:rPr>
+          <w:lang w:val="en-US"/>
+        </w:rPr>
+        <w:t>frontend-</w:t>
+      </w:r>
+      <w:r>
+        <w:t xml:space="preserve">ската логика, която искаме (валидации, пренасочване, </w:t>
+      </w:r>
+      <w:r>
+        <w:t>повикване на функции и така нататък)</w:t>
+      </w:r>
+    </w:p>
+    <w:p>
+      <w:pPr>
+        <w:spacing w:before="0" w:after="200"/>
+        <w:ind w:right="567"/>
+        <w:jc w:val="both"/>
+      </w:pPr>
+    </w:p>
+    <w:p>
+      <w:pPr>
+        <w:pStyle w:val="Heading1"/>
+        <w:ind w:firstLine="0"/>
+      </w:pPr>
+    </w:p>
+    <w:p>
+      <w:pPr>
+        <w:pStyle w:val="Heading1"/>
+        <w:ind w:firstLine="0"/>
+        <w:rPr>
+          <w:lang w:val="en-US"/>
+        </w:rPr>
+      </w:pPr>
+      <w:r>
+        <w:t>2.2</w:t>
+      </w:r>
+      <w:r>
+        <w:t>.3</w:t>
+      </w:r>
+      <w:r>
+        <w:t xml:space="preserve"> </w:t>
+      </w:r>
+      <w:r>
+        <w:rPr>
+          <w:lang w:val="en-US"/>
+        </w:rPr>
+        <w:t>Service</w:t>
+      </w:r>
+      <w:r>
+        <w:rPr>
+          <w:lang w:val="en-US"/>
+        </w:rPr>
+        <w:t>-ите</w:t>
+      </w:r>
+      <w:r>
+        <w:t xml:space="preserve"> в </w:t>
+      </w:r>
+      <w:r>
+        <w:rPr>
+          <w:lang w:val="en-US"/>
+        </w:rPr>
+        <w:t>Angular</w:t>
+      </w:r>
+    </w:p>
+    <w:p>
+      <w:pPr>
+        <w:spacing w:before="0" w:after="200"/>
+        <w:ind w:left="567" w:right="567"/>
+        <w:jc w:val="both"/>
+      </w:pPr>
+      <w:r>
+        <w:rPr>
+          <w:lang w:val="en-US"/>
+        </w:rPr>
+        <w:t>Service-</w:t>
+      </w:r>
+      <w:r>
+        <w:t xml:space="preserve">ите в </w:t>
+      </w:r>
+      <w:r>
+        <w:rPr>
+          <w:lang w:val="en-US"/>
+        </w:rPr>
+        <w:t xml:space="preserve">Angular </w:t>
+      </w:r>
+      <w:r>
+        <w:t xml:space="preserve">са основнен начин за обмяна на данни между </w:t>
+      </w:r>
+      <w:r>
+        <w:rPr>
+          <w:lang w:val="en-US"/>
+        </w:rPr>
+        <w:t xml:space="preserve">frontend-a </w:t>
+      </w:r>
+      <w:r>
+        <w:t xml:space="preserve">и </w:t>
+      </w:r>
+      <w:r>
+        <w:rPr>
+          <w:lang w:val="en-US"/>
+        </w:rPr>
+        <w:t>backend-a</w:t>
+      </w:r>
+      <w:r>
+        <w:t xml:space="preserve"> на дадено уеб приложение. Важно е тяхното използване, защото то подпомага </w:t>
+      </w:r>
+      <w:r>
+        <w:t xml:space="preserve">лесното преизползване на вече написан код, което на свой ред е една от основните черти на оптимизацията. </w:t>
+      </w:r>
+    </w:p>
+    <w:p>
+      <w:pPr>
+        <w:spacing w:before="0" w:after="200"/>
+        <w:ind w:left="567" w:right="567"/>
+        <w:jc w:val="both"/>
+      </w:pPr>
+      <w:r>
+        <w:t xml:space="preserve">В </w:t>
+      </w:r>
+      <w:r>
+        <w:rPr>
+          <w:lang w:val="en-US"/>
+        </w:rPr>
+        <w:t>service-</w:t>
+      </w:r>
+      <w:r>
+        <w:t xml:space="preserve">ите ние се свързваме с </w:t>
+      </w:r>
+      <w:r>
+        <w:rPr>
+          <w:lang w:val="en-US"/>
+        </w:rPr>
+        <w:t>backend-a</w:t>
+      </w:r>
+      <w:r>
+        <w:t xml:space="preserve"> чрез така наречените </w:t>
+      </w:r>
+      <w:r>
+        <w:rPr>
+          <w:b/>
+          <w:lang w:val="en-US"/>
+        </w:rPr>
+        <w:t>HTTP</w:t>
+      </w:r>
+      <w:r>
+        <w:rPr>
+          <w:lang w:val="en-US"/>
+        </w:rPr>
+        <w:t xml:space="preserve"> </w:t>
+      </w:r>
+      <w:r>
+        <w:rPr>
+          <w:b/>
+        </w:rPr>
+        <w:t>заявки</w:t>
+      </w:r>
+      <w:r>
+        <w:rPr>
+          <w:lang w:val="en-US"/>
+        </w:rPr>
+        <w:t xml:space="preserve">, </w:t>
+      </w:r>
+      <w:r>
+        <w:t>като най-често използваните са следните:</w:t>
+      </w:r>
+      <w:r>
+        <w:t xml:space="preserve"> </w:t>
+      </w:r>
+    </w:p>
+    <w:p>
+      <w:pPr>
+        <w:pStyle w:val="ListParagraph"/>
+        <w:numPr>
+          <w:ilvl w:val="0"/>
+          <w:numId w:val="12"/>
+        </w:numPr>
+        <w:spacing w:before="0" w:after="200"/>
+        <w:ind w:right="567"/>
+        <w:jc w:val="both"/>
+      </w:pPr>
+      <w:r>
+        <w:rPr>
+          <w:b/>
+          <w:lang w:val="en-US"/>
+        </w:rPr>
+        <w:t>GET</w:t>
+      </w:r>
+      <w:r>
+        <w:t>: Извлича информация или данни от сървъра за определен ресурс. Това е най-често използваният метод на HTTP заявка и често се използва за извличане на уеб страници, изоб</w:t>
+      </w:r>
+      <w:r>
+        <w:t>ражения и други видове файлове.</w:t>
+      </w:r>
+    </w:p>
+    <w:p>
+      <w:pPr>
+        <w:pStyle w:val="ListParagraph"/>
+        <w:numPr>
+          <w:ilvl w:val="0"/>
+          <w:numId w:val="12"/>
+        </w:numPr>
+        <w:spacing w:before="0" w:after="200"/>
+        <w:ind w:right="567"/>
+        <w:jc w:val="both"/>
+      </w:pPr>
+      <w:r>
+        <w:rPr>
+          <w:b/>
+        </w:rPr>
+        <w:t>POST</w:t>
+      </w:r>
+      <w:r>
+        <w:t xml:space="preserve">: Подаване на данни към сървъра за обработка, обикновено като част от подаване на формуляр </w:t>
+      </w:r>
+      <w:r>
+        <w:t>или за създаване на нов ресурс.</w:t>
+      </w:r>
+    </w:p>
+    <w:p>
+      <w:pPr>
+        <w:pStyle w:val="ListParagraph"/>
+        <w:numPr>
+          <w:ilvl w:val="0"/>
+          <w:numId w:val="12"/>
+        </w:numPr>
+        <w:spacing w:before="0" w:after="200"/>
+        <w:ind w:right="567"/>
+        <w:jc w:val="both"/>
+      </w:pPr>
+      <w:r>
+        <w:rPr>
+          <w:b/>
+        </w:rPr>
+        <w:t>PUT</w:t>
+      </w:r>
+      <w:r>
+        <w:t xml:space="preserve">: Актуализира съществуващ </w:t>
+      </w:r>
+      <w:r>
+        <w:t>ресурс на сървъра с нови данни.</w:t>
+      </w:r>
+    </w:p>
+    <w:p>
+      <w:pPr>
+        <w:pStyle w:val="ListParagraph"/>
+        <w:numPr>
+          <w:ilvl w:val="0"/>
+          <w:numId w:val="12"/>
+        </w:numPr>
+        <w:spacing w:before="0" w:after="200"/>
+        <w:ind w:right="567"/>
+        <w:jc w:val="both"/>
+      </w:pPr>
+      <w:r>
+        <w:rPr>
+          <w:b/>
+        </w:rPr>
+        <w:t>DELE</w:t>
+      </w:r>
+      <w:r>
+        <w:rPr>
+          <w:b/>
+        </w:rPr>
+        <w:t>TE</w:t>
+      </w:r>
+      <w:r>
+        <w:t>: Премахва ресурс от сървъра.</w:t>
+      </w:r>
+    </w:p>
+    <w:p>
+      <w:pPr>
+        <w:spacing w:before="0" w:after="200"/>
+        <w:ind w:left="567" w:right="567"/>
+        <w:jc w:val="both"/>
+      </w:pPr>
+      <w:r>
+        <w:t xml:space="preserve">Именно чрез тези заявки разработчиците правят връзката между </w:t>
+      </w:r>
+      <w:r>
+        <w:rPr>
+          <w:lang w:val="en-US"/>
+        </w:rPr>
+        <w:t>frontend-a</w:t>
+      </w:r>
+      <w:r>
+        <w:t xml:space="preserve"> и </w:t>
+      </w:r>
+      <w:r>
+        <w:rPr>
+          <w:lang w:val="en-US"/>
+        </w:rPr>
+        <w:t>backend-a</w:t>
+      </w:r>
+      <w:r>
+        <w:t>.</w:t>
+      </w:r>
+    </w:p>
+    <w:p>
+      <w:pPr>
+        <w:keepNext/>
+        <w:spacing w:before="0" w:after="200"/>
+        <w:ind w:left="567" w:right="567"/>
+        <w:jc w:val="center"/>
+      </w:pPr>
+      <w:r>
+        <w:drawing>
+          <wp:inline distT="0" distB="0" distL="0" distR="0" wp14:anchorId="5CC037F8" wp14:editId="55301E40">
+            <wp:extent cx="5679164" cy="2950791"/>
+            <wp:effectExtent l="114300" t="114300" r="112395" b="154940"/>
+            <wp:docPr id="31" name="Picture 31"/>
+            <wp:cNvGraphicFramePr>
+              <a:graphicFrameLocks xmlns:a="http://schemas.openxmlformats.org/drawingml/2006/main" noChangeAspect="1"/>
+            </wp:cNvGraphicFramePr>
+            <a:graphic xmlns:a="http://schemas.openxmlformats.org/drawingml/2006/main">
+              <a:graphicData uri="http://schemas.openxmlformats.org/drawingml/2006/picture">
+                <pic:pic xmlns:pic="http://schemas.openxmlformats.org/drawingml/2006/picture">
+                  <pic:nvPicPr>
+                    <pic:cNvPr id="1" name=""/>
+                    <pic:cNvPicPr/>
+                  </pic:nvPicPr>
+                  <pic:blipFill>
+                    <a:blip r:embed="rId23"/>
+                    <a:stretch>
+                      <a:fillRect/>
+                    </a:stretch>
+                  </pic:blipFill>
+                  <pic:spPr>
+                    <a:xfrm>
+                      <a:off x="0" y="0"/>
+                      <a:ext cx="5688484" cy="2955634"/>
+                    </a:xfrm>
+                    <a:prstGeom prst="rect">
+                      <a:avLst/>
+                    </a:prstGeom>
+                    <a:solidFill>
+                      <a:srgbClr val="FFFFFF">
+                        <a:shade val="85000"/>
+                      </a:srgbClr>
+                    </a:solidFill>
+                    <a:ln w="88900" cap="sq">
+                      <a:solidFill>
+                        <a:srgbClr val="FFFFFF"/>
+                      </a:solidFill>
+                      <a:miter lim="800000"/>
+                    </a:ln>
+                    <a:effectLst>
+                      <a:outerShdw blurRad="55000" dist="18000" dir="5400000" algn="tl" rotWithShape="0">
+                        <a:srgbClr val="000000">
+                          <a:alpha val="40000"/>
+                        </a:srgbClr>
+                      </a:outerShdw>
+                    </a:effectLst>
+                    <a:scene3d>
+                      <a:camera prst="orthographicFront"/>
+                      <a:lightRig rig="twoPt" dir="t">
+                        <a:rot lat="0" lon="0" rev="7200000"/>
+                      </a:lightRig>
+                    </a:scene3d>
+                    <a:sp3d>
+                      <a:bevelT w="25400" h="19050"/>
+                      <a:contourClr>
+                        <a:srgbClr val="FFFFFF"/>
+                      </a:contourClr>
+                    </a:sp3d>
+                  </pic:spPr>
+                </pic:pic>
+              </a:graphicData>
+            </a:graphic>
+          </wp:inline>
+        </w:drawing>
+      </w:r>
+    </w:p>
+    <w:p>
+      <w:pPr>
+        <w:pStyle w:val="Caption"/>
+        <w:jc w:val="center"/>
+      </w:pPr>
+      <w:r>
+        <w:t xml:space="preserve">Фигура </w:t>
+      </w:r>
+      <w:r>
+        <w:fldChar w:fldCharType="begin"/>
+      </w:r>
+      <w:r>
+        <w:instrText xml:space="preserve"> SEQ Фигура \* ARABIC </w:instrText>
+      </w:r>
+      <w:r>
+        <w:fldChar w:fldCharType="separate"/>
+      </w:r>
+      <w:r>
+        <w:rPr>
+          <w:noProof/>
+        </w:rPr>
+        <w:t>15</w:t>
+      </w:r>
+      <w:r>
+        <w:fldChar w:fldCharType="end"/>
+      </w:r>
+      <w:r>
+        <w:t xml:space="preserve">: Примерен </w:t>
+      </w:r>
+      <w:r>
+        <w:rPr>
+          <w:lang w:val="en-US"/>
+        </w:rPr>
+        <w:t xml:space="preserve">service </w:t>
+      </w:r>
+      <w:r>
+        <w:t xml:space="preserve">в </w:t>
+      </w:r>
+      <w:r>
+        <w:rPr>
+          <w:lang w:val="en-US"/>
+        </w:rPr>
+        <w:t>Angular</w:t>
+      </w:r>
+    </w:p>
+    <w:p>
+      <w:pPr>
+        <w:spacing w:before="0" w:after="200"/>
+        <w:ind w:right="567"/>
+        <w:jc w:val="both"/>
       </w:pPr>
     </w:p>
     <w:p>
@@ -5262,7 +6387,10 @@
         <w:ind w:left="0" w:firstLine="0"/>
       </w:pPr>
       <w:r>
-        <w:t>Глава 3. Проектиране и имплементация (смени заглавието)</w:t>
+        <w:t xml:space="preserve">Глава </w:t>
+      </w:r>
+      <w:r>
+        <w:t>3. Проектиране и имплементация</w:t>
       </w:r>
     </w:p>
     <w:p>
@@ -5412,8 +6540,8 @@
       <w:pPr>
         <w:pStyle w:val="Heading2"/>
       </w:pPr>
-      <w:bookmarkStart w:id="10" w:name="_17dp8vu" w:colFirst="0" w:colLast="0"/>
-      <w:bookmarkEnd w:id="10"/>
+      <w:bookmarkStart w:id="9" w:name="_17dp8vu" w:colFirst="0" w:colLast="0"/>
+      <w:bookmarkEnd w:id="9"/>
       <w:r>
         <w:t>Архитектура на системата</w:t>
       </w:r>
@@ -5487,7 +6615,6 @@
         <w:rPr>
           <w:noProof/>
         </w:rPr>
-        <w:lastRenderedPageBreak/>
         <w:drawing>
           <wp:inline distT="0" distB="0" distL="0" distR="0">
             <wp:extent cx="4358649" cy="2541555"/>
@@ -5502,7 +6629,7 @@
                     <pic:cNvPicPr preferRelativeResize="0"/>
                   </pic:nvPicPr>
                   <pic:blipFill>
-                    <a:blip r:embed="rId22"/>
+                    <a:blip r:embed="rId24"/>
                     <a:srcRect/>
                     <a:stretch>
                       <a:fillRect/>
@@ -5553,56 +6680,59 @@
       <w:pPr>
         <w:pStyle w:val="Heading2"/>
       </w:pPr>
-      <w:bookmarkStart w:id="11" w:name="_3rdcrjn" w:colFirst="0" w:colLast="0"/>
+      <w:bookmarkStart w:id="10" w:name="_3rdcrjn" w:colFirst="0" w:colLast="0"/>
+      <w:bookmarkEnd w:id="10"/>
+      <w:r>
+        <w:lastRenderedPageBreak/>
+        <w:t>Имплементация на системата</w:t>
+      </w:r>
+    </w:p>
+    <w:p>
+      <w:pPr>
+        <w:rPr>
+          <w:i/>
+          <w:color w:val="808080"/>
+        </w:rPr>
+      </w:pPr>
+      <w:r>
+        <w:rPr>
+          <w:i/>
+          <w:color w:val="808080"/>
+        </w:rPr>
+        <w:t xml:space="preserve">Описва се </w:t>
+      </w:r>
+      <w:r>
+        <w:rPr>
+          <w:b/>
+          <w:i/>
+          <w:color w:val="808080"/>
+        </w:rPr>
+        <w:t>имплементацията на системата</w:t>
+      </w:r>
+      <w:r>
+        <w:rPr>
+          <w:i/>
+          <w:color w:val="808080"/>
+        </w:rPr>
+        <w:t xml:space="preserve"> – основни компоненти (примерно сървърна част, mobile app, Web app), по-важни класове, слоеве (примерно data layer, UI layer), използвани външни библиотеки и фреймуърци.</w:t>
+      </w:r>
+    </w:p>
+    <w:p>
+      <w:pPr>
+        <w:rPr>
+          <w:i/>
+          <w:color w:val="808080"/>
+        </w:rPr>
+      </w:pPr>
+      <w:r>
+        <w:rPr>
+          <w:i/>
+          <w:color w:val="808080"/>
+        </w:rPr>
+        <w:t>Пример:</w:t>
+      </w:r>
+      <w:bookmarkStart w:id="11" w:name="_GoBack"/>
       <w:bookmarkEnd w:id="11"/>
-      <w:r>
-        <w:t>Имплементация на системата</w:t>
-      </w:r>
-    </w:p>
-    <w:p>
-      <w:pPr>
-        <w:rPr>
-          <w:i/>
-          <w:color w:val="808080"/>
-        </w:rPr>
-      </w:pPr>
-      <w:r>
-        <w:rPr>
-          <w:i/>
-          <w:color w:val="808080"/>
-        </w:rPr>
-        <w:t xml:space="preserve">Описва се </w:t>
-      </w:r>
-      <w:r>
-        <w:rPr>
-          <w:b/>
-          <w:i/>
-          <w:color w:val="808080"/>
-        </w:rPr>
-        <w:t>имплементацията на системата</w:t>
-      </w:r>
-      <w:r>
-        <w:rPr>
-          <w:i/>
-          <w:color w:val="808080"/>
-        </w:rPr>
-        <w:t xml:space="preserve"> – основни компоненти (примерно сървърна част, mobile app, Web app), по-важни класове, слоеве (примерно data layer, UI layer), използвани външни библиотеки и фреймуърци.</w:t>
-      </w:r>
-    </w:p>
-    <w:p>
-      <w:pPr>
-        <w:rPr>
-          <w:i/>
-          <w:color w:val="808080"/>
-        </w:rPr>
-      </w:pPr>
-      <w:r>
-        <w:rPr>
-          <w:i/>
-          <w:color w:val="808080"/>
-        </w:rPr>
-        <w:t>Пример:</w:t>
-      </w:r>
     </w:p>
     <w:p>
       <w:pPr>
@@ -5964,7 +7094,6 @@
           <w:i/>
           <w:color w:val="808080"/>
         </w:rPr>
-        <w:lastRenderedPageBreak/>
         <w:t>…</w:t>
       </w:r>
     </w:p>
@@ -6116,6 +7245,7 @@
           <w:i/>
           <w:color w:val="808080"/>
         </w:rPr>
+        <w:lastRenderedPageBreak/>
         <w:t>Java Plug-In 1.4 (за аплета с PKCS#12 хранилище) и Java Plug-In 1.5 (за аплета със смарт карта)</w:t>
       </w:r>
     </w:p>
@@ -6354,30 +7484,30 @@
           <w:i/>
           <w:color w:val="808080"/>
         </w:rPr>
+        <w:t>За да изпълним приложението DocumentSigningDemoWebApp.war е необходимо да го инсталираме (deployment) на някой J2EE сървър или сървър за Java уеб приложения (Servlet container).</w:t>
+      </w:r>
+    </w:p>
+    <w:p>
+      <w:r>
+        <w:rPr>
+          <w:i/>
+          <w:color w:val="808080"/>
+        </w:rPr>
+        <w:t>Ако използваме сървъра за J2EE уеб приложения Apache Tomcat, е достатъчно до копираме файла DocumentSigningDemoWebApp.war в директория %TOMCAT_HOME%/webapps7 и да стартираме Tomcat. След това (при стандартна инсталация и конфигурация на Tomcat) приложението е достъпно от адрес: http://localhost:8080/DocumentSigningDemoWebApp/ (фигура 3-8):</w:t>
+      </w:r>
+    </w:p>
+    <w:p>
+      <w:pPr>
+        <w:jc w:val="center"/>
+        <w:rPr>
+          <w:i/>
+        </w:rPr>
+      </w:pPr>
+      <w:r>
+        <w:rPr>
+          <w:noProof/>
+        </w:rPr>
         <w:lastRenderedPageBreak/>
-        <w:t>За да изпълним приложението DocumentSigningDemoWebApp.war е необходимо да го инсталираме (deployment) на някой J2EE сървър или сървър за Java уеб приложения (Servlet container).</w:t>
-      </w:r>
-    </w:p>
-    <w:p>
-      <w:r>
-        <w:rPr>
-          <w:i/>
-          <w:color w:val="808080"/>
-        </w:rPr>
-        <w:t>Ако използваме сървъра за J2EE уеб приложения Apache Tomcat, е достатъчно до копираме файла DocumentSigningDemoWebApp.war в директория %TOMCAT_HOME%/webapps7 и да стартираме Tomcat. След това (при стандартна инсталация и конфигурация на Tomcat) приложението е достъпно от адрес: http://localhost:8080/DocumentSigningDemoWebApp/ (фигура 3-8):</w:t>
-      </w:r>
-    </w:p>
-    <w:p>
-      <w:pPr>
-        <w:jc w:val="center"/>
-        <w:rPr>
-          <w:i/>
-        </w:rPr>
-      </w:pPr>
-      <w:r>
-        <w:rPr>
-          <w:noProof/>
-        </w:rPr>
         <w:drawing>
           <wp:inline distT="0" distB="0" distL="0" distR="0">
             <wp:extent cx="4198134" cy="1786336"/>
@@ -6392,7 +7522,7 @@
                     <pic:cNvPicPr preferRelativeResize="0"/>
                   </pic:nvPicPr>
                   <pic:blipFill>
-                    <a:blip r:embed="rId23"/>
+                    <a:blip r:embed="rId25"/>
                     <a:srcRect/>
                     <a:stretch>
                       <a:fillRect/>
@@ -6530,7 +7660,7 @@
         </w:rPr>
         <w:t xml:space="preserve">Системата е достъпна като сорс код от следното GitHub хранилище: </w:t>
       </w:r>
-      <w:hyperlink r:id="rId24">
+      <w:hyperlink r:id="rId26">
         <w:r>
           <w:rPr>
             <w:i/>
@@ -6831,7 +7961,7 @@
         </w:rPr>
         <w:t xml:space="preserve">Системата </w:t>
       </w:r>
-      <w:hyperlink r:id="rId25">
+      <w:hyperlink r:id="rId27">
         <w:r>
           <w:rPr>
             <w:i/>
@@ -6863,7 +7993,7 @@
         </w:rPr>
         <w:t xml:space="preserve">Ще разгледаме най-важните проблеми и недостатъци на системата </w:t>
       </w:r>
-      <w:hyperlink r:id="rId26">
+      <w:hyperlink r:id="rId28">
         <w:r>
           <w:rPr>
             <w:i/>
@@ -8089,8 +9219,8 @@
       </w:r>
     </w:p>
     <w:sectPr>
-      <w:headerReference w:type="default" r:id="rId27"/>
-      <w:footerReference w:type="default" r:id="rId28"/>
+      <w:headerReference w:type="default" r:id="rId29"/>
+      <w:footerReference w:type="default" r:id="rId30"/>
       <w:pgSz w:w="11909" w:h="16834"/>
       <w:pgMar w:top="851" w:right="567" w:bottom="851" w:left="720" w:header="567" w:footer="510" w:gutter="0"/>
       <w:pgNumType w:start="1"/>
@@ -8158,7 +9288,7 @@
           <w:rPr>
             <w:noProof/>
           </w:rPr>
-          <w:t>24</w:t>
+          <w:t>23</w:t>
         </w:r>
         <w:r>
           <w:rPr>
@@ -9243,6 +10373,232 @@
     </w:lvl>
   </w:abstractNum>
   <w:abstractNum w:abstractNumId="7" w15:restartNumberingAfterBreak="0">
+    <w:nsid w:val="58963874"/>
+    <w:multiLevelType w:val="hybridMultilevel"/>
+    <w:tmpl w:val="FFD29EAA"/>
+    <w:lvl w:ilvl="0" w:tplc="04020001">
+      <w:start w:val="1"/>
+      <w:numFmt w:val="bullet"/>
+      <w:lvlText w:val=""/>
+      <w:lvlJc w:val="left"/>
+      <w:pPr>
+        <w:ind w:left="1287" w:hanging="360"/>
+      </w:pPr>
+      <w:rPr>
+        <w:rFonts w:ascii="Symbol" w:hAnsi="Symbol" w:hint="default"/>
+      </w:rPr>
+    </w:lvl>
+    <w:lvl w:ilvl="1" w:tplc="04020003" w:tentative="1">
+      <w:start w:val="1"/>
+      <w:numFmt w:val="bullet"/>
+      <w:lvlText w:val="o"/>
+      <w:lvlJc w:val="left"/>
+      <w:pPr>
+        <w:ind w:left="2007" w:hanging="360"/>
+      </w:pPr>
+      <w:rPr>
+        <w:rFonts w:ascii="Courier New" w:hAnsi="Courier New" w:cs="Courier New" w:hint="default"/>
+      </w:rPr>
+    </w:lvl>
+    <w:lvl w:ilvl="2" w:tplc="04020005" w:tentative="1">
+      <w:start w:val="1"/>
+      <w:numFmt w:val="bullet"/>
+      <w:lvlText w:val=""/>
+      <w:lvlJc w:val="left"/>
+      <w:pPr>
+        <w:ind w:left="2727" w:hanging="360"/>
+      </w:pPr>
+      <w:rPr>
+        <w:rFonts w:ascii="Wingdings" w:hAnsi="Wingdings" w:hint="default"/>
+      </w:rPr>
+    </w:lvl>
+    <w:lvl w:ilvl="3" w:tplc="04020001" w:tentative="1">
+      <w:start w:val="1"/>
+      <w:numFmt w:val="bullet"/>
+      <w:lvlText w:val=""/>
+      <w:lvlJc w:val="left"/>
+      <w:pPr>
+        <w:ind w:left="3447" w:hanging="360"/>
+      </w:pPr>
+      <w:rPr>
+        <w:rFonts w:ascii="Symbol" w:hAnsi="Symbol" w:hint="default"/>
+      </w:rPr>
+    </w:lvl>
+    <w:lvl w:ilvl="4" w:tplc="04020003" w:tentative="1">
+      <w:start w:val="1"/>
+      <w:numFmt w:val="bullet"/>
+      <w:lvlText w:val="o"/>
+      <w:lvlJc w:val="left"/>
+      <w:pPr>
+        <w:ind w:left="4167" w:hanging="360"/>
+      </w:pPr>
+      <w:rPr>
+        <w:rFonts w:ascii="Courier New" w:hAnsi="Courier New" w:cs="Courier New" w:hint="default"/>
+      </w:rPr>
+    </w:lvl>
+    <w:lvl w:ilvl="5" w:tplc="04020005" w:tentative="1">
+      <w:start w:val="1"/>
+      <w:numFmt w:val="bullet"/>
+      <w:lvlText w:val=""/>
+      <w:lvlJc w:val="left"/>
+      <w:pPr>
+        <w:ind w:left="4887" w:hanging="360"/>
+      </w:pPr>
+      <w:rPr>
+        <w:rFonts w:ascii="Wingdings" w:hAnsi="Wingdings" w:hint="default"/>
+      </w:rPr>
+    </w:lvl>
+    <w:lvl w:ilvl="6" w:tplc="04020001" w:tentative="1">
+      <w:start w:val="1"/>
+      <w:numFmt w:val="bullet"/>
+      <w:lvlText w:val=""/>
+      <w:lvlJc w:val="left"/>
+      <w:pPr>
+        <w:ind w:left="5607" w:hanging="360"/>
+      </w:pPr>
+      <w:rPr>
+        <w:rFonts w:ascii="Symbol" w:hAnsi="Symbol" w:hint="default"/>
+      </w:rPr>
+    </w:lvl>
+    <w:lvl w:ilvl="7" w:tplc="04020003" w:tentative="1">
+      <w:start w:val="1"/>
+      <w:numFmt w:val="bullet"/>
+      <w:lvlText w:val="o"/>
+      <w:lvlJc w:val="left"/>
+      <w:pPr>
+        <w:ind w:left="6327" w:hanging="360"/>
+      </w:pPr>
+      <w:rPr>
+        <w:rFonts w:ascii="Courier New" w:hAnsi="Courier New" w:cs="Courier New" w:hint="default"/>
+      </w:rPr>
+    </w:lvl>
+    <w:lvl w:ilvl="8" w:tplc="04020005" w:tentative="1">
+      <w:start w:val="1"/>
+      <w:numFmt w:val="bullet"/>
+      <w:lvlText w:val=""/>
+      <w:lvlJc w:val="left"/>
+      <w:pPr>
+        <w:ind w:left="7047" w:hanging="360"/>
+      </w:pPr>
+      <w:rPr>
+        <w:rFonts w:ascii="Wingdings" w:hAnsi="Wingdings" w:hint="default"/>
+      </w:rPr>
+    </w:lvl>
+  </w:abstractNum>
+  <w:abstractNum w:abstractNumId="8" w15:restartNumberingAfterBreak="0">
+    <w:nsid w:val="5A8032DE"/>
+    <w:multiLevelType w:val="hybridMultilevel"/>
+    <w:tmpl w:val="4AAABC0A"/>
+    <w:lvl w:ilvl="0" w:tplc="04020001">
+      <w:start w:val="1"/>
+      <w:numFmt w:val="bullet"/>
+      <w:lvlText w:val=""/>
+      <w:lvlJc w:val="left"/>
+      <w:pPr>
+        <w:ind w:left="1287" w:hanging="360"/>
+      </w:pPr>
+      <w:rPr>
+        <w:rFonts w:ascii="Symbol" w:hAnsi="Symbol" w:hint="default"/>
+      </w:rPr>
+    </w:lvl>
+    <w:lvl w:ilvl="1" w:tplc="04020003" w:tentative="1">
+      <w:start w:val="1"/>
+      <w:numFmt w:val="bullet"/>
+      <w:lvlText w:val="o"/>
+      <w:lvlJc w:val="left"/>
+      <w:pPr>
+        <w:ind w:left="2007" w:hanging="360"/>
+      </w:pPr>
+      <w:rPr>
+        <w:rFonts w:ascii="Courier New" w:hAnsi="Courier New" w:cs="Courier New" w:hint="default"/>
+      </w:rPr>
+    </w:lvl>
+    <w:lvl w:ilvl="2" w:tplc="04020005" w:tentative="1">
+      <w:start w:val="1"/>
+      <w:numFmt w:val="bullet"/>
+      <w:lvlText w:val=""/>
+      <w:lvlJc w:val="left"/>
+      <w:pPr>
+        <w:ind w:left="2727" w:hanging="360"/>
+      </w:pPr>
+      <w:rPr>
+        <w:rFonts w:ascii="Wingdings" w:hAnsi="Wingdings" w:hint="default"/>
+      </w:rPr>
+    </w:lvl>
+    <w:lvl w:ilvl="3" w:tplc="04020001" w:tentative="1">
+      <w:start w:val="1"/>
+      <w:numFmt w:val="bullet"/>
+      <w:lvlText w:val=""/>
+      <w:lvlJc w:val="left"/>
+      <w:pPr>
+        <w:ind w:left="3447" w:hanging="360"/>
+      </w:pPr>
+      <w:rPr>
+        <w:rFonts w:ascii="Symbol" w:hAnsi="Symbol" w:hint="default"/>
+      </w:rPr>
+    </w:lvl>
+    <w:lvl w:ilvl="4" w:tplc="04020003" w:tentative="1">
+      <w:start w:val="1"/>
+      <w:numFmt w:val="bullet"/>
+      <w:lvlText w:val="o"/>
+      <w:lvlJc w:val="left"/>
+      <w:pPr>
+        <w:ind w:left="4167" w:hanging="360"/>
+      </w:pPr>
+      <w:rPr>
+        <w:rFonts w:ascii="Courier New" w:hAnsi="Courier New" w:cs="Courier New" w:hint="default"/>
+      </w:rPr>
+    </w:lvl>
+    <w:lvl w:ilvl="5" w:tplc="04020005" w:tentative="1">
+      <w:start w:val="1"/>
+      <w:numFmt w:val="bullet"/>
+      <w:lvlText w:val=""/>
+      <w:lvlJc w:val="left"/>
+      <w:pPr>
+        <w:ind w:left="4887" w:hanging="360"/>
+      </w:pPr>
+      <w:rPr>
+        <w:rFonts w:ascii="Wingdings" w:hAnsi="Wingdings" w:hint="default"/>
+      </w:rPr>
+    </w:lvl>
+    <w:lvl w:ilvl="6" w:tplc="04020001" w:tentative="1">
+      <w:start w:val="1"/>
+      <w:numFmt w:val="bullet"/>
+      <w:lvlText w:val=""/>
+      <w:lvlJc w:val="left"/>
+      <w:pPr>
+        <w:ind w:left="5607" w:hanging="360"/>
+      </w:pPr>
+      <w:rPr>
+        <w:rFonts w:ascii="Symbol" w:hAnsi="Symbol" w:hint="default"/>
+      </w:rPr>
+    </w:lvl>
+    <w:lvl w:ilvl="7" w:tplc="04020003" w:tentative="1">
+      <w:start w:val="1"/>
+      <w:numFmt w:val="bullet"/>
+      <w:lvlText w:val="o"/>
+      <w:lvlJc w:val="left"/>
+      <w:pPr>
+        <w:ind w:left="6327" w:hanging="360"/>
+      </w:pPr>
+      <w:rPr>
+        <w:rFonts w:ascii="Courier New" w:hAnsi="Courier New" w:cs="Courier New" w:hint="default"/>
+      </w:rPr>
+    </w:lvl>
+    <w:lvl w:ilvl="8" w:tplc="04020005" w:tentative="1">
+      <w:start w:val="1"/>
+      <w:numFmt w:val="bullet"/>
+      <w:lvlText w:val=""/>
+      <w:lvlJc w:val="left"/>
+      <w:pPr>
+        <w:ind w:left="7047" w:hanging="360"/>
+      </w:pPr>
+      <w:rPr>
+        <w:rFonts w:ascii="Wingdings" w:hAnsi="Wingdings" w:hint="default"/>
+      </w:rPr>
+    </w:lvl>
+  </w:abstractNum>
+  <w:abstractNum w:abstractNumId="9" w15:restartNumberingAfterBreak="0">
     <w:nsid w:val="65A41F4C"/>
     <w:multiLevelType w:val="hybridMultilevel"/>
     <w:tmpl w:val="EF2048BC"/>
@@ -9331,7 +10687,120 @@
       </w:pPr>
     </w:lvl>
   </w:abstractNum>
-  <w:abstractNum w:abstractNumId="8" w15:restartNumberingAfterBreak="0">
+  <w:abstractNum w:abstractNumId="10" w15:restartNumberingAfterBreak="0">
+    <w:nsid w:val="754D54CE"/>
+    <w:multiLevelType w:val="hybridMultilevel"/>
+    <w:tmpl w:val="66146F98"/>
+    <w:lvl w:ilvl="0" w:tplc="04020001">
+      <w:start w:val="1"/>
+      <w:numFmt w:val="bullet"/>
+      <w:lvlText w:val=""/>
+      <w:lvlJc w:val="left"/>
+      <w:pPr>
+        <w:ind w:left="1287" w:hanging="360"/>
+      </w:pPr>
+      <w:rPr>
+        <w:rFonts w:ascii="Symbol" w:hAnsi="Symbol" w:hint="default"/>
+      </w:rPr>
+    </w:lvl>
+    <w:lvl w:ilvl="1" w:tplc="04020003" w:tentative="1">
+      <w:start w:val="1"/>
+      <w:numFmt w:val="bullet"/>
+      <w:lvlText w:val="o"/>
+      <w:lvlJc w:val="left"/>
+      <w:pPr>
+        <w:ind w:left="2007" w:hanging="360"/>
+      </w:pPr>
+      <w:rPr>
+        <w:rFonts w:ascii="Courier New" w:hAnsi="Courier New" w:cs="Courier New" w:hint="default"/>
+      </w:rPr>
+    </w:lvl>
+    <w:lvl w:ilvl="2" w:tplc="04020005" w:tentative="1">
+      <w:start w:val="1"/>
+      <w:numFmt w:val="bullet"/>
+      <w:lvlText w:val=""/>
+      <w:lvlJc w:val="left"/>
+      <w:pPr>
+        <w:ind w:left="2727" w:hanging="360"/>
+      </w:pPr>
+      <w:rPr>
+        <w:rFonts w:ascii="Wingdings" w:hAnsi="Wingdings" w:hint="default"/>
+      </w:rPr>
+    </w:lvl>
+    <w:lvl w:ilvl="3" w:tplc="04020001" w:tentative="1">
+      <w:start w:val="1"/>
+      <w:numFmt w:val="bullet"/>
+      <w:lvlText w:val=""/>
+      <w:lvlJc w:val="left"/>
+      <w:pPr>
+        <w:ind w:left="3447" w:hanging="360"/>
+      </w:pPr>
+      <w:rPr>
+        <w:rFonts w:ascii="Symbol" w:hAnsi="Symbol" w:hint="default"/>
+      </w:rPr>
+    </w:lvl>
+    <w:lvl w:ilvl="4" w:tplc="04020003" w:tentative="1">
+      <w:start w:val="1"/>
+      <w:numFmt w:val="bullet"/>
+      <w:lvlText w:val="o"/>
+      <w:lvlJc w:val="left"/>
+      <w:pPr>
+        <w:ind w:left="4167" w:hanging="360"/>
+      </w:pPr>
+      <w:rPr>
+        <w:rFonts w:ascii="Courier New" w:hAnsi="Courier New" w:cs="Courier New" w:hint="default"/>
+      </w:rPr>
+    </w:lvl>
+    <w:lvl w:ilvl="5" w:tplc="04020005" w:tentative="1">
+      <w:start w:val="1"/>
+      <w:numFmt w:val="bullet"/>
+      <w:lvlText w:val=""/>
+      <w:lvlJc w:val="left"/>
+      <w:pPr>
+        <w:ind w:left="4887" w:hanging="360"/>
+      </w:pPr>
+      <w:rPr>
+        <w:rFonts w:ascii="Wingdings" w:hAnsi="Wingdings" w:hint="default"/>
+      </w:rPr>
+    </w:lvl>
+    <w:lvl w:ilvl="6" w:tplc="04020001" w:tentative="1">
+      <w:start w:val="1"/>
+      <w:numFmt w:val="bullet"/>
+      <w:lvlText w:val=""/>
+      <w:lvlJc w:val="left"/>
+      <w:pPr>
+        <w:ind w:left="5607" w:hanging="360"/>
+      </w:pPr>
+      <w:rPr>
+        <w:rFonts w:ascii="Symbol" w:hAnsi="Symbol" w:hint="default"/>
+      </w:rPr>
+    </w:lvl>
+    <w:lvl w:ilvl="7" w:tplc="04020003" w:tentative="1">
+      <w:start w:val="1"/>
+      <w:numFmt w:val="bullet"/>
+      <w:lvlText w:val="o"/>
+      <w:lvlJc w:val="left"/>
+      <w:pPr>
+        <w:ind w:left="6327" w:hanging="360"/>
+      </w:pPr>
+      <w:rPr>
+        <w:rFonts w:ascii="Courier New" w:hAnsi="Courier New" w:cs="Courier New" w:hint="default"/>
+      </w:rPr>
+    </w:lvl>
+    <w:lvl w:ilvl="8" w:tplc="04020005" w:tentative="1">
+      <w:start w:val="1"/>
+      <w:numFmt w:val="bullet"/>
+      <w:lvlText w:val=""/>
+      <w:lvlJc w:val="left"/>
+      <w:pPr>
+        <w:ind w:left="7047" w:hanging="360"/>
+      </w:pPr>
+      <w:rPr>
+        <w:rFonts w:ascii="Wingdings" w:hAnsi="Wingdings" w:hint="default"/>
+      </w:rPr>
+    </w:lvl>
+  </w:abstractNum>
+  <w:abstractNum w:abstractNumId="11" w15:restartNumberingAfterBreak="0">
     <w:nsid w:val="79F16456"/>
     <w:multiLevelType w:val="multilevel"/>
     <w:tmpl w:val="8CA8776C"/>
@@ -9468,16 +10937,25 @@
     <w:abstractNumId w:val="0"/>
   </w:num>
   <w:num w:numId="6">
-    <w:abstractNumId w:val="8"/>
+    <w:abstractNumId w:val="11"/>
   </w:num>
   <w:num w:numId="7">
     <w:abstractNumId w:val="2"/>
   </w:num>
   <w:num w:numId="8">
-    <w:abstractNumId w:val="7"/>
+    <w:abstractNumId w:val="9"/>
   </w:num>
   <w:num w:numId="9">
     <w:abstractNumId w:val="6"/>
+  </w:num>
+  <w:num w:numId="10">
+    <w:abstractNumId w:val="7"/>
+  </w:num>
+  <w:num w:numId="11">
+    <w:abstractNumId w:val="8"/>
+  </w:num>
+  <w:num w:numId="12">
+    <w:abstractNumId w:val="10"/>
   </w:num>
 </w:numbering>
 </file>
@@ -9874,7 +11352,7 @@
   </w:latentStyles>
   <w:style w:type="paragraph" w:default="1" w:styleId="Normal">
     <w:name w:val="Normal"/>
-    <w:rsid w:val="00C20189"/>
+    <w:rsid w:val="00705374"/>
   </w:style>
   <w:style w:type="paragraph" w:styleId="Heading1">
     <w:name w:val="heading 1"/>
@@ -10174,6 +11652,45 @@
       <w:color w:val="224D54"/>
       <w:sz w:val="36"/>
       <w:szCs w:val="36"/>
+    </w:rPr>
+  </w:style>
+  <w:style w:type="paragraph" w:styleId="EndnoteText">
+    <w:name w:val="endnote text"/>
+    <w:basedOn w:val="Normal"/>
+    <w:link w:val="EndnoteTextChar"/>
+    <w:uiPriority w:val="99"/>
+    <w:semiHidden/>
+    <w:unhideWhenUsed/>
+    <w:rsid w:val="00705374"/>
+    <w:pPr>
+      <w:spacing w:before="0" w:after="0" w:line="240" w:lineRule="auto"/>
+    </w:pPr>
+    <w:rPr>
+      <w:sz w:val="20"/>
+      <w:szCs w:val="20"/>
+    </w:rPr>
+  </w:style>
+  <w:style w:type="character" w:customStyle="1" w:styleId="EndnoteTextChar">
+    <w:name w:val="Endnote Text Char"/>
+    <w:basedOn w:val="DefaultParagraphFont"/>
+    <w:link w:val="EndnoteText"/>
+    <w:uiPriority w:val="99"/>
+    <w:semiHidden/>
+    <w:rsid w:val="00705374"/>
+    <w:rPr>
+      <w:sz w:val="20"/>
+      <w:szCs w:val="20"/>
+    </w:rPr>
+  </w:style>
+  <w:style w:type="character" w:styleId="EndnoteReference">
+    <w:name w:val="endnote reference"/>
+    <w:basedOn w:val="DefaultParagraphFont"/>
+    <w:uiPriority w:val="99"/>
+    <w:semiHidden/>
+    <w:unhideWhenUsed/>
+    <w:rsid w:val="00705374"/>
+    <w:rPr>
+      <w:vertAlign w:val="superscript"/>
     </w:rPr>
   </w:style>
 </w:styles>
@@ -10504,7 +12021,7 @@
 </file>
 
 <file path=customXml/itemProps1.xml><?xml version="1.0" encoding="utf-8"?>
-<ds:datastoreItem xmlns:ds="http://schemas.openxmlformats.org/officeDocument/2006/customXml" ds:itemID="{4B651175-6534-4478-B542-B51D34BD2713}">
+<ds:datastoreItem xmlns:ds="http://schemas.openxmlformats.org/officeDocument/2006/customXml" ds:itemID="{9E351D9B-D853-4AA6-9E0A-26B38EFE4B6D}">
   <ds:schemaRefs>
     <ds:schemaRef ds:uri="http://schemas.openxmlformats.org/officeDocument/2006/bibliography"/>
   </ds:schemaRefs>

</xml_diff>

<commit_message>
Finished part 3 of documentation - Implementation and architecture.
</commit_message>
<xml_diff>
--- a/ДокументацияДипломенПроектАлександърСвиларов.docx
+++ b/ДокументацияДипломенПроектАлександърСвиларов.docx
@@ -205,440 +205,11 @@
     </w:p>
     <w:p>
       <w:pPr>
-        <w:rPr>
-          <w:b/>
-          <w:color w:val="808080"/>
-          <w:sz w:val="44"/>
-          <w:szCs w:val="44"/>
-        </w:rPr>
-      </w:pPr>
-      <w:r>
-        <w:rPr>
-          <w:i/>
-          <w:color w:val="808080"/>
-        </w:rPr>
-        <w:t>Указания:</w:t>
-      </w:r>
-    </w:p>
-    <w:p>
-      <w:pPr>
-        <w:numPr>
-          <w:ilvl w:val="0"/>
-          <w:numId w:val="2"/>
-        </w:numPr>
-        <w:rPr>
-          <w:i/>
-          <w:color w:val="808080"/>
-        </w:rPr>
-      </w:pPr>
-      <w:r>
-        <w:rPr>
-          <w:i/>
-          <w:color w:val="808080"/>
-        </w:rPr>
-        <w:t xml:space="preserve">Вашата дипломна работа трябва да има обем от </w:t>
-      </w:r>
-      <w:r>
-        <w:rPr>
-          <w:b/>
-          <w:i/>
-          <w:color w:val="808080"/>
-        </w:rPr>
-        <w:t>минимум 30 страници</w:t>
-      </w:r>
-      <w:r>
-        <w:rPr>
-          <w:i/>
-          <w:color w:val="808080"/>
-        </w:rPr>
-        <w:t>.</w:t>
-      </w:r>
-    </w:p>
-    <w:p>
-      <w:pPr>
-        <w:numPr>
-          <w:ilvl w:val="0"/>
-          <w:numId w:val="2"/>
-        </w:numPr>
-        <w:rPr>
-          <w:i/>
-          <w:color w:val="808080"/>
-        </w:rPr>
-      </w:pPr>
-      <w:r>
-        <w:rPr>
-          <w:i/>
-          <w:color w:val="808080"/>
-        </w:rPr>
-        <w:t>При попълването на документа да се използва стил „</w:t>
-      </w:r>
-      <w:r>
-        <w:rPr>
-          <w:b/>
-          <w:i/>
-          <w:color w:val="808080"/>
-        </w:rPr>
-        <w:t>Normal</w:t>
-      </w:r>
-      <w:r>
-        <w:rPr>
-          <w:i/>
-          <w:color w:val="808080"/>
-        </w:rPr>
-        <w:t>“, в който е настроен шрифта и размера, така, че да бъдат изпълнени критериите за форматиране.</w:t>
-      </w:r>
-    </w:p>
-    <w:p>
-      <w:pPr>
-        <w:numPr>
-          <w:ilvl w:val="0"/>
-          <w:numId w:val="2"/>
-        </w:numPr>
-        <w:rPr>
-          <w:i/>
-          <w:color w:val="808080"/>
-        </w:rPr>
-      </w:pPr>
-      <w:r>
-        <w:rPr>
-          <w:i/>
-          <w:color w:val="808080"/>
-        </w:rPr>
-        <w:t>След попълването на основната информация, всички указания (текстовете в сиво) да се премахнат.</w:t>
-      </w:r>
-    </w:p>
-    <w:p>
-      <w:pPr>
-        <w:numPr>
-          <w:ilvl w:val="0"/>
-          <w:numId w:val="2"/>
-        </w:numPr>
-        <w:rPr>
-          <w:i/>
-          <w:color w:val="808080"/>
-        </w:rPr>
-      </w:pPr>
-      <w:r>
-        <w:rPr>
-          <w:i/>
-          <w:color w:val="808080"/>
-        </w:rPr>
-        <w:t>За формулирането на отделните точки в съдържанието използвайте стиловете „</w:t>
-      </w:r>
-      <w:r>
-        <w:rPr>
-          <w:b/>
-          <w:i/>
-          <w:color w:val="808080"/>
-        </w:rPr>
-        <w:t>Heading 1</w:t>
-      </w:r>
-      <w:r>
-        <w:rPr>
-          <w:i/>
-          <w:color w:val="808080"/>
-        </w:rPr>
-        <w:t>“ (за основни дялове), „</w:t>
-      </w:r>
-      <w:r>
-        <w:rPr>
-          <w:b/>
-          <w:i/>
-          <w:color w:val="808080"/>
-        </w:rPr>
-        <w:t>Heading 2</w:t>
-      </w:r>
-      <w:r>
-        <w:rPr>
-          <w:i/>
-          <w:color w:val="808080"/>
-        </w:rPr>
-        <w:t>“ (за отделните точки в дяловете), „</w:t>
-      </w:r>
-      <w:r>
-        <w:rPr>
-          <w:b/>
-          <w:i/>
-          <w:color w:val="808080"/>
-        </w:rPr>
-        <w:t>Heading 3</w:t>
-      </w:r>
-      <w:r>
-        <w:rPr>
-          <w:i/>
-          <w:color w:val="808080"/>
-        </w:rPr>
-        <w:t>“ (за отделните подточки във всяка точка на дяловете). За описателния текст в точките използвайте стил „</w:t>
-      </w:r>
-      <w:r>
-        <w:rPr>
-          <w:b/>
-          <w:i/>
-          <w:color w:val="808080"/>
-        </w:rPr>
-        <w:t>Normal</w:t>
-      </w:r>
-      <w:r>
-        <w:rPr>
-          <w:i/>
-          <w:color w:val="808080"/>
-        </w:rPr>
-        <w:t>“. За кода да се използва стил „</w:t>
-      </w:r>
-      <w:r>
-        <w:rPr>
-          <w:b/>
-          <w:i/>
-          <w:color w:val="808080"/>
-        </w:rPr>
-        <w:t>Code</w:t>
-      </w:r>
-      <w:r>
-        <w:rPr>
-          <w:i/>
-          <w:color w:val="808080"/>
-        </w:rPr>
-        <w:t>“.</w:t>
-      </w:r>
-    </w:p>
-    <w:p>
-      <w:pPr>
-        <w:numPr>
-          <w:ilvl w:val="0"/>
-          <w:numId w:val="2"/>
-        </w:numPr>
-        <w:rPr>
-          <w:i/>
-          <w:color w:val="808080"/>
-        </w:rPr>
-      </w:pPr>
-      <w:r>
-        <w:rPr>
-          <w:i/>
-          <w:color w:val="808080"/>
-        </w:rPr>
-        <w:t xml:space="preserve">Всяка </w:t>
-      </w:r>
-      <w:r>
-        <w:rPr>
-          <w:b/>
-          <w:i/>
-          <w:color w:val="808080"/>
-        </w:rPr>
-        <w:t>фигура</w:t>
-      </w:r>
-      <w:r>
-        <w:rPr>
-          <w:i/>
-          <w:color w:val="808080"/>
-        </w:rPr>
-        <w:t xml:space="preserve">, </w:t>
-      </w:r>
-      <w:r>
-        <w:rPr>
-          <w:b/>
-          <w:i/>
-          <w:color w:val="808080"/>
-        </w:rPr>
-        <w:t>картинка</w:t>
-      </w:r>
-      <w:r>
-        <w:rPr>
-          <w:i/>
-          <w:color w:val="808080"/>
-        </w:rPr>
-        <w:t xml:space="preserve"> и </w:t>
-      </w:r>
-      <w:r>
-        <w:rPr>
-          <w:b/>
-          <w:i/>
-          <w:color w:val="808080"/>
-        </w:rPr>
-        <w:t>таблица</w:t>
-      </w:r>
-      <w:r>
-        <w:rPr>
-          <w:i/>
-          <w:color w:val="808080"/>
-        </w:rPr>
-        <w:t xml:space="preserve"> да бъдат означени и номерирани. Използвайте пестеливо разполагане на текста спрямо фигурите/картинките, така, че при разпечатването да не се хаби излишен брой листи.</w:t>
-      </w:r>
-    </w:p>
-    <w:p>
-      <w:pPr>
-        <w:numPr>
-          <w:ilvl w:val="0"/>
-          <w:numId w:val="2"/>
-        </w:numPr>
-        <w:rPr>
-          <w:i/>
-          <w:color w:val="808080"/>
-        </w:rPr>
-      </w:pPr>
-      <w:r>
-        <w:rPr>
-          <w:i/>
-          <w:color w:val="808080"/>
-        </w:rPr>
-        <w:t xml:space="preserve">Спазвайте изискванията за ползване и </w:t>
-      </w:r>
-      <w:r>
-        <w:rPr>
-          <w:b/>
-          <w:i/>
-          <w:color w:val="808080"/>
-        </w:rPr>
-        <w:t>цитиране</w:t>
-      </w:r>
-      <w:r>
-        <w:rPr>
-          <w:i/>
-          <w:color w:val="808080"/>
-        </w:rPr>
-        <w:t xml:space="preserve"> на чужди разработки (авторско право).</w:t>
-      </w:r>
-    </w:p>
-    <w:p>
-      <w:pPr>
-        <w:numPr>
-          <w:ilvl w:val="0"/>
-          <w:numId w:val="2"/>
-        </w:numPr>
-        <w:rPr>
-          <w:i/>
-          <w:color w:val="808080"/>
-        </w:rPr>
-      </w:pPr>
-      <w:r>
-        <w:rPr>
-          <w:i/>
-          <w:color w:val="808080"/>
-        </w:rPr>
-        <w:t xml:space="preserve">След като приключите с работата по всички точки и заличите ненужните текстове, направете обновяване на </w:t>
-      </w:r>
-      <w:r>
-        <w:rPr>
-          <w:b/>
-          <w:i/>
-          <w:color w:val="808080"/>
-        </w:rPr>
-        <w:t>Съдържанието</w:t>
-      </w:r>
-      <w:r>
-        <w:rPr>
-          <w:i/>
-          <w:color w:val="808080"/>
-        </w:rPr>
-        <w:t>, така, че всички нововъведени точки и подточки да придобият местоположение спрямо страниците</w:t>
-      </w:r>
-    </w:p>
-    <w:p>
-      <w:pPr>
-        <w:numPr>
-          <w:ilvl w:val="0"/>
-          <w:numId w:val="2"/>
-        </w:numPr>
-        <w:rPr>
-          <w:i/>
-          <w:color w:val="808080"/>
-        </w:rPr>
-      </w:pPr>
-      <w:r>
-        <w:rPr>
-          <w:i/>
-          <w:color w:val="808080"/>
-        </w:rPr>
-        <w:t xml:space="preserve">В меню File 🡪 Info въведете </w:t>
-      </w:r>
-      <w:r>
-        <w:rPr>
-          <w:b/>
-          <w:i/>
-          <w:color w:val="808080"/>
-        </w:rPr>
-        <w:t>автора на документа</w:t>
-      </w:r>
-      <w:r>
-        <w:rPr>
-          <w:i/>
-          <w:color w:val="808080"/>
-        </w:rPr>
-        <w:t>, така, че при проверка от страна на рецензента аворството да бъде потвърдено недвусмислено.</w:t>
-      </w:r>
-    </w:p>
-    <w:p>
-      <w:pPr>
-        <w:numPr>
-          <w:ilvl w:val="0"/>
-          <w:numId w:val="2"/>
-        </w:numPr>
-        <w:rPr>
-          <w:i/>
-          <w:color w:val="808080"/>
-        </w:rPr>
-      </w:pPr>
-      <w:r>
-        <w:rPr>
-          <w:i/>
-          <w:color w:val="808080"/>
-        </w:rPr>
-        <w:t xml:space="preserve">Запишете </w:t>
-      </w:r>
-      <w:r>
-        <w:rPr>
-          <w:b/>
-          <w:i/>
-          <w:color w:val="808080"/>
-        </w:rPr>
-        <w:t>файла с подходящо име</w:t>
-      </w:r>
-      <w:r>
-        <w:rPr>
-          <w:i/>
-          <w:color w:val="808080"/>
-        </w:rPr>
-        <w:t xml:space="preserve">: кратко заглавие + име на дипломанта + класа, примерно: </w:t>
-      </w:r>
-      <w:r>
-        <w:rPr>
-          <w:b/>
-          <w:i/>
-          <w:color w:val="808080"/>
-        </w:rPr>
-        <w:t>Polivna-sistema-Stefan-Kirov-12B-klas.docx</w:t>
-      </w:r>
-      <w:r>
-        <w:rPr>
-          <w:i/>
-          <w:color w:val="808080"/>
-        </w:rPr>
-        <w:t>.</w:t>
-      </w:r>
-    </w:p>
-    <w:p/>
-    <w:p>
-      <w:pPr>
-        <w:spacing w:before="0" w:after="200"/>
-        <w:rPr>
-          <w:b/>
-          <w:color w:val="224D54"/>
-          <w:sz w:val="44"/>
-          <w:szCs w:val="44"/>
-        </w:rPr>
-      </w:pPr>
-      <w:r>
-        <w:br w:type="page"/>
-      </w:r>
-    </w:p>
-    <w:p>
-      <w:pPr>
         <w:pStyle w:val="Heading1"/>
       </w:pPr>
       <w:bookmarkStart w:id="2" w:name="_1fob9te" w:colFirst="0" w:colLast="0"/>
       <w:bookmarkEnd w:id="2"/>
       <w:r>
-        <w:lastRenderedPageBreak/>
         <w:t>Съдържание</w:t>
       </w:r>
     </w:p>
@@ -6803,8 +6374,8 @@
       </w:pPr>
       <w:r>
         <w:rPr>
-          <w:color w:val="000000"/>
-          <w:lang w:eastAsia="zh-CN" w:bidi="hi-IN"/>
+          <w:noProof/>
+          <w:color w:val="000000"/>
         </w:rPr>
         <w:drawing>
           <wp:inline distT="0" distB="0" distL="0" distR="0" wp14:anchorId="102F9438" wp14:editId="0C55EEB4">
@@ -7132,8 +6703,8 @@
       </w:pPr>
       <w:r>
         <w:rPr>
-          <w:color w:val="000000"/>
-          <w:lang w:eastAsia="zh-CN" w:bidi="hi-IN"/>
+          <w:noProof/>
+          <w:color w:val="000000"/>
         </w:rPr>
         <w:drawing>
           <wp:inline distT="0" distB="0" distL="0" distR="0" wp14:anchorId="0B2CB81F" wp14:editId="4DA02F04">
@@ -7601,8 +7172,8 @@
       </w:pPr>
       <w:r>
         <w:rPr>
-          <w:color w:val="000000"/>
-          <w:lang w:eastAsia="zh-CN" w:bidi="hi-IN"/>
+          <w:noProof/>
+          <w:color w:val="000000"/>
         </w:rPr>
         <w:drawing>
           <wp:inline distT="0" distB="0" distL="0" distR="0" wp14:anchorId="4A75C575" wp14:editId="2324FCDC">
@@ -7914,7 +7485,7 @@
       </w:pPr>
       <w:r>
         <w:rPr>
-          <w:lang w:eastAsia="zh-CN" w:bidi="hi-IN"/>
+          <w:noProof/>
         </w:rPr>
         <w:drawing>
           <wp:inline distT="0" distB="0" distL="0" distR="0" wp14:anchorId="1A91F5B9" wp14:editId="6C8C7DA4">
@@ -8159,6 +7730,9 @@
         <w:jc w:val="center"/>
       </w:pPr>
       <w:r>
+        <w:rPr>
+          <w:noProof/>
+        </w:rPr>
         <w:drawing>
           <wp:inline distT="0" distB="0" distL="0" distR="0" wp14:anchorId="43398F25" wp14:editId="123550DE">
             <wp:extent cx="3295650" cy="7524750"/>
@@ -8271,17 +7845,7 @@
           <w:szCs w:val="24"/>
           <w:lang w:eastAsia="zh-CN" w:bidi="hi-IN"/>
         </w:rPr>
-        <w:t>съдържа информацията на публикацията</w:t>
-      </w:r>
-      <w:r>
-        <w:rPr>
-          <w:b w:val="0"/>
-          <w:color w:val="000000"/>
-          <w:sz w:val="24"/>
-          <w:szCs w:val="24"/>
-          <w:lang w:eastAsia="zh-CN" w:bidi="hi-IN"/>
-        </w:rPr>
-        <w:t xml:space="preserve">. </w:t>
+        <w:t xml:space="preserve">съдържа информацията на публикацията. </w:t>
       </w:r>
       <w:r>
         <w:rPr>
@@ -8399,13 +7963,7 @@
         <w:rPr>
           <w:lang w:eastAsia="zh-CN" w:bidi="hi-IN"/>
         </w:rPr>
-        <w:t>аглавието на обявата. Той е задължителен (Required) и има ограничение на дължината на симв</w:t>
-      </w:r>
-      <w:r>
-        <w:rPr>
-          <w:lang w:eastAsia="zh-CN" w:bidi="hi-IN"/>
-        </w:rPr>
-        <w:t>олите до 50 (StringLength(50)).</w:t>
+        <w:t>аглавието на обявата. Той е задължителен (Required) и има ограничение на дължината на символите до 50 (StringLength(50)).</w:t>
       </w:r>
     </w:p>
     <w:p>
@@ -8438,13 +7996,7 @@
         <w:rPr>
           <w:lang w:eastAsia="zh-CN" w:bidi="hi-IN"/>
         </w:rPr>
-        <w:t xml:space="preserve"> property е от тип "IEnumerable&lt;ImageModel&gt;" и представлява списък от изображения на автомобила.</w:t>
-      </w:r>
-      <w:r>
-        <w:rPr>
-          <w:lang w:eastAsia="zh-CN" w:bidi="hi-IN"/>
-        </w:rPr>
-        <w:t xml:space="preserve"> Той е задължителен (Required).</w:t>
+        <w:t xml:space="preserve"> property е от тип "IEnumerable&lt;ImageModel&gt;" и представлява списък от изображения на автомобила. Той е задължителен (Required).</w:t>
       </w:r>
     </w:p>
     <w:p>
@@ -8471,13 +8023,7 @@
         <w:rPr>
           <w:lang w:eastAsia="zh-CN" w:bidi="hi-IN"/>
         </w:rPr>
-        <w:t xml:space="preserve"> - URL адреса на основното изображение на автомобила.</w:t>
-      </w:r>
-      <w:r>
-        <w:rPr>
-          <w:lang w:eastAsia="zh-CN" w:bidi="hi-IN"/>
-        </w:rPr>
-        <w:t xml:space="preserve"> Той е задължителен (Required).</w:t>
+        <w:t xml:space="preserve"> - URL адреса на основното изображение на автомобила. Той е задължителен (Required).</w:t>
       </w:r>
     </w:p>
     <w:p>
@@ -8516,13 +8062,7 @@
         <w:rPr>
           <w:lang w:eastAsia="zh-CN" w:bidi="hi-IN"/>
         </w:rPr>
-        <w:t>арката на автомобила. Той е задължителен (Required) и има ограничение на дължината на симв</w:t>
-      </w:r>
-      <w:r>
-        <w:rPr>
-          <w:lang w:eastAsia="zh-CN" w:bidi="hi-IN"/>
-        </w:rPr>
-        <w:t>олите до 50 (StringLength(50)).</w:t>
+        <w:t>арката на автомобила. Той е задължителен (Required) и има ограничение на дължината на символите до 50 (StringLength(50)).</w:t>
       </w:r>
     </w:p>
     <w:p>
@@ -8561,13 +8101,7 @@
         <w:rPr>
           <w:lang w:eastAsia="zh-CN" w:bidi="hi-IN"/>
         </w:rPr>
-        <w:t xml:space="preserve"> на автомобила. Той е задължителен (Required) и има ограничение на дължината на симв</w:t>
-      </w:r>
-      <w:r>
-        <w:rPr>
-          <w:lang w:eastAsia="zh-CN" w:bidi="hi-IN"/>
-        </w:rPr>
-        <w:t>олите до 50 (StringLength(50)).</w:t>
+        <w:t xml:space="preserve"> на автомобила. Той е задължителен (Required) и има ограничение на дължината на символите до 50 (StringLength(50)).</w:t>
       </w:r>
     </w:p>
     <w:p>
@@ -8630,13 +8164,7 @@
         <w:rPr>
           <w:lang w:eastAsia="zh-CN" w:bidi="hi-IN"/>
         </w:rPr>
-        <w:t>, използвано от автомобила. Той е задължителен (Required) и има ограничение на дължината на симв</w:t>
-      </w:r>
-      <w:r>
-        <w:rPr>
-          <w:lang w:eastAsia="zh-CN" w:bidi="hi-IN"/>
-        </w:rPr>
-        <w:t>олите до 50 (StringLength(50)).</w:t>
+        <w:t>, използвано от автомобила. Той е задължителен (Required) и има ограничение на дължината на символите до 50 (StringLength(50)).</w:t>
       </w:r>
     </w:p>
     <w:p>
@@ -8675,13 +8203,7 @@
         <w:rPr>
           <w:lang w:eastAsia="zh-CN" w:bidi="hi-IN"/>
         </w:rPr>
-        <w:t>азположението на двигателя на автомобила. Той е задължителен (Required) и има ограничение на дължината на симв</w:t>
-      </w:r>
-      <w:r>
-        <w:rPr>
-          <w:lang w:eastAsia="zh-CN" w:bidi="hi-IN"/>
-        </w:rPr>
-        <w:t>олите до 50 (StringLength(50)).</w:t>
+        <w:t>азположението на двигателя на автомобила. Той е задължителен (Required) и има ограничение на дължината на символите до 50 (StringLength(50)).</w:t>
       </w:r>
     </w:p>
     <w:p>
@@ -8720,13 +8242,7 @@
         <w:rPr>
           <w:lang w:eastAsia="zh-CN" w:bidi="hi-IN"/>
         </w:rPr>
-        <w:t xml:space="preserve"> на автомобила.</w:t>
-      </w:r>
-      <w:r>
-        <w:rPr>
-          <w:lang w:eastAsia="zh-CN" w:bidi="hi-IN"/>
-        </w:rPr>
-        <w:t xml:space="preserve"> Той е задължителен (Required).</w:t>
+        <w:t xml:space="preserve"> на автомобила. Той е задължителен (Required).</w:t>
       </w:r>
     </w:p>
     <w:p>
@@ -8765,13 +8281,7 @@
         <w:rPr>
           <w:lang w:eastAsia="zh-CN" w:bidi="hi-IN"/>
         </w:rPr>
-        <w:t xml:space="preserve"> на производство на автомобила.</w:t>
-      </w:r>
-      <w:r>
-        <w:rPr>
-          <w:lang w:eastAsia="zh-CN" w:bidi="hi-IN"/>
-        </w:rPr>
-        <w:t xml:space="preserve"> Той е задължителен (Required).</w:t>
+        <w:t xml:space="preserve"> на производство на автомобила. Той е задължителен (Required).</w:t>
       </w:r>
     </w:p>
     <w:p>
@@ -8864,13 +8374,7 @@
         <w:rPr>
           <w:lang w:eastAsia="zh-CN" w:bidi="hi-IN"/>
         </w:rPr>
-        <w:t xml:space="preserve">на двигателя на автомобила, който трябва да бъде въведен задължително и не може </w:t>
-      </w:r>
-      <w:r>
-        <w:rPr>
-          <w:lang w:eastAsia="zh-CN" w:bidi="hi-IN"/>
-        </w:rPr>
-        <w:t>да бъде по-дълъг от 50 символа.</w:t>
+        <w:t>на двигателя на автомобила, който трябва да бъде въведен задължително и не може да бъде по-дълъг от 50 символа.</w:t>
       </w:r>
     </w:p>
     <w:p>
@@ -8897,13 +8401,7 @@
         <w:rPr>
           <w:lang w:eastAsia="zh-CN" w:bidi="hi-IN"/>
         </w:rPr>
-        <w:t xml:space="preserve">: Това е типът на скоростната кутия на автомобила, който също трябва да бъде въведен задължително и не може </w:t>
-      </w:r>
-      <w:r>
-        <w:rPr>
-          <w:lang w:eastAsia="zh-CN" w:bidi="hi-IN"/>
-        </w:rPr>
-        <w:t>да бъде по-дълъг от 50 символа.</w:t>
+        <w:t>: Това е типът на скоростната кутия на автомобила, който също трябва да бъде въведен задължително и не може да бъде по-дълъг от 50 символа.</w:t>
       </w:r>
     </w:p>
     <w:p>
@@ -8957,13 +8455,7 @@
         <w:rPr>
           <w:lang w:eastAsia="zh-CN" w:bidi="hi-IN"/>
         </w:rPr>
-        <w:t>: Това е местоположението на автомобила, което е задължително и не може да</w:t>
-      </w:r>
-      <w:r>
-        <w:rPr>
-          <w:lang w:eastAsia="zh-CN" w:bidi="hi-IN"/>
-        </w:rPr>
-        <w:t xml:space="preserve"> бъде по-дълго от 1000 символа.</w:t>
+        <w:t>: Това е местоположението на автомобила, което е задължително и не може да бъде по-дълго от 1000 символа.</w:t>
       </w:r>
     </w:p>
     <w:p>
@@ -9027,13 +8519,7 @@
         <w:rPr>
           <w:lang w:eastAsia="zh-CN" w:bidi="hi-IN"/>
         </w:rPr>
-        <w:t>: Това е колекция от опции, налични за автомобила, като например електрически стъкла, климатик и други. Това е задължително property и тря</w:t>
-      </w:r>
-      <w:r>
-        <w:rPr>
-          <w:lang w:eastAsia="zh-CN" w:bidi="hi-IN"/>
-        </w:rPr>
-        <w:t>бва да съдържа поне една опция.</w:t>
+        <w:t>: Това е колекция от опции, налични за автомобила, като например електрически стъкла, климатик и други. Това е задължително property и трябва да съдържа поне една опция.</w:t>
       </w:r>
     </w:p>
     <w:p>
@@ -9078,10 +8564,7 @@
         <w:t>2.1.</w:t>
       </w:r>
       <w:r>
-        <w:t>3</w:t>
-      </w:r>
-      <w:r>
-        <w:t xml:space="preserve"> </w:t>
+        <w:t xml:space="preserve">3 </w:t>
       </w:r>
       <w:r>
         <w:rPr>
@@ -9150,8 +8633,8 @@
       </w:pPr>
       <w:r>
         <w:rPr>
-          <w:color w:val="000000"/>
-          <w:lang w:eastAsia="zh-CN" w:bidi="hi-IN"/>
+          <w:noProof/>
+          <w:color w:val="000000"/>
         </w:rPr>
         <w:drawing>
           <wp:inline distT="0" distB="0" distL="0" distR="0" wp14:anchorId="21439660" wp14:editId="38ECB804">
@@ -9371,14 +8854,7 @@
           <w:color w:val="000000"/>
           <w:lang w:eastAsia="zh-CN" w:bidi="hi-IN"/>
         </w:rPr>
-        <w:t xml:space="preserve">Добавяне на </w:t>
-      </w:r>
-      <w:r>
-        <w:rPr>
-          <w:color w:val="000000"/>
-          <w:lang w:eastAsia="zh-CN" w:bidi="hi-IN"/>
-        </w:rPr>
-        <w:t>публикация</w:t>
+        <w:t>Добавяне на публикация</w:t>
       </w:r>
     </w:p>
     <w:p>
@@ -9408,14 +8884,7 @@
           <w:color w:val="000000"/>
           <w:lang w:eastAsia="zh-CN" w:bidi="hi-IN"/>
         </w:rPr>
-        <w:t xml:space="preserve">Редактиране на </w:t>
-      </w:r>
-      <w:r>
-        <w:rPr>
-          <w:color w:val="000000"/>
-          <w:lang w:eastAsia="zh-CN" w:bidi="hi-IN"/>
-        </w:rPr>
-        <w:t>публикация</w:t>
+        <w:t>Редактиране на публикация</w:t>
       </w:r>
     </w:p>
     <w:p>
@@ -9475,21 +8944,7 @@
           <w:color w:val="000000"/>
           <w:lang w:eastAsia="zh-CN" w:bidi="hi-IN"/>
         </w:rPr>
-        <w:t xml:space="preserve">Взимане на </w:t>
-      </w:r>
-      <w:r>
-        <w:rPr>
-          <w:color w:val="000000"/>
-          <w:lang w:eastAsia="zh-CN" w:bidi="hi-IN"/>
-        </w:rPr>
-        <w:t>публикация</w:t>
-      </w:r>
-      <w:r>
-        <w:rPr>
-          <w:color w:val="000000"/>
-          <w:lang w:eastAsia="zh-CN" w:bidi="hi-IN"/>
-        </w:rPr>
-        <w:t xml:space="preserve"> по </w:t>
+        <w:t xml:space="preserve">Взимане на публикация по </w:t>
       </w:r>
       <w:r>
         <w:rPr>
@@ -9584,6 +9039,9 @@
         <w:jc w:val="center"/>
       </w:pPr>
       <w:r>
+        <w:rPr>
+          <w:noProof/>
+        </w:rPr>
         <w:drawing>
           <wp:inline distT="0" distB="0" distL="0" distR="0" wp14:anchorId="7B39C450" wp14:editId="722D268C">
             <wp:extent cx="5372720" cy="3646389"/>
@@ -9816,6 +9274,9 @@
         <w:jc w:val="center"/>
       </w:pPr>
       <w:r>
+        <w:rPr>
+          <w:noProof/>
+        </w:rPr>
         <w:drawing>
           <wp:inline distT="0" distB="0" distL="0" distR="0" wp14:anchorId="180DBE93" wp14:editId="6254D089">
             <wp:extent cx="5747624" cy="6019800"/>
@@ -10100,13 +9561,7 @@
         <w:jc w:val="both"/>
       </w:pPr>
       <w:r>
-        <w:t>Достъпване на</w:t>
-      </w:r>
-      <w:r>
-        <w:t xml:space="preserve"> броят на</w:t>
-      </w:r>
-      <w:r>
-        <w:t xml:space="preserve"> всички потребители</w:t>
+        <w:t>Достъпване на броят на всички потребители</w:t>
       </w:r>
     </w:p>
     <w:p>
@@ -10138,6 +9593,9 @@
         <w:jc w:val="center"/>
       </w:pPr>
       <w:r>
+        <w:rPr>
+          <w:noProof/>
+        </w:rPr>
         <w:drawing>
           <wp:inline distT="0" distB="0" distL="0" distR="0" wp14:anchorId="7B7C9D9C" wp14:editId="76B76454">
             <wp:extent cx="5651301" cy="4413250"/>
@@ -10305,14 +9763,7 @@
           <w:color w:val="000000"/>
           <w:lang w:eastAsia="zh-CN" w:bidi="hi-IN"/>
         </w:rPr>
-        <w:t xml:space="preserve">то, което е отговорно за </w:t>
-      </w:r>
-      <w:r>
-        <w:rPr>
-          <w:color w:val="000000"/>
-          <w:lang w:eastAsia="zh-CN" w:bidi="hi-IN"/>
-        </w:rPr>
-        <w:t>търсачката. В него има различни методи, които търсят по различни параметри: Заглавие, описание, марка, модел и др.</w:t>
+        <w:t>то, което е отговорно за търсачката. В него има различни методи, които търсят по различни параметри: Заглавие, описание, марка, модел и др.</w:t>
       </w:r>
     </w:p>
     <w:p>
@@ -10333,10 +9784,7 @@
         <w:t>4</w:t>
       </w:r>
       <w:r>
-        <w:t xml:space="preserve"> </w:t>
-      </w:r>
-      <w:r>
-        <w:t>Контролери</w:t>
+        <w:t xml:space="preserve"> Контролери</w:t>
       </w:r>
     </w:p>
     <w:p>
@@ -10412,8 +9860,8 @@
       </w:pPr>
       <w:r>
         <w:rPr>
-          <w:color w:val="000000"/>
-          <w:lang w:eastAsia="zh-CN" w:bidi="hi-IN"/>
+          <w:noProof/>
+          <w:color w:val="000000"/>
         </w:rPr>
         <w:drawing>
           <wp:inline distT="0" distB="0" distL="0" distR="0" wp14:anchorId="41ED1C2F" wp14:editId="405F0766">
@@ -10608,10 +10056,7 @@
         <w:t>2.2</w:t>
       </w:r>
       <w:r>
-        <w:t xml:space="preserve"> </w:t>
-      </w:r>
-      <w:r>
-        <w:t xml:space="preserve">Имплементация на </w:t>
+        <w:t xml:space="preserve"> Имплементация на </w:t>
       </w:r>
       <w:r>
         <w:rPr>
@@ -10732,13 +10177,7 @@
         <w:t>2.2</w:t>
       </w:r>
       <w:r>
-        <w:t>.1</w:t>
-      </w:r>
-      <w:r>
-        <w:t xml:space="preserve"> </w:t>
-      </w:r>
-      <w:r>
-        <w:t>Компоненти</w:t>
+        <w:t>.1 Компоненти</w:t>
       </w:r>
     </w:p>
     <w:p>
@@ -10782,8 +10221,8 @@
       </w:pPr>
       <w:r>
         <w:rPr>
-          <w:color w:val="000000"/>
-          <w:lang w:val="en-US" w:eastAsia="zh-CN" w:bidi="hi-IN"/>
+          <w:noProof/>
+          <w:color w:val="000000"/>
         </w:rPr>
         <w:drawing>
           <wp:inline distT="0" distB="0" distL="0" distR="0" wp14:anchorId="4E7C1D45" wp14:editId="0A7BAF1F">
@@ -11121,8 +10560,8 @@
       </w:pPr>
       <w:r>
         <w:rPr>
-          <w:color w:val="000000"/>
-          <w:lang w:eastAsia="zh-CN" w:bidi="hi-IN"/>
+          <w:noProof/>
+          <w:color w:val="000000"/>
         </w:rPr>
         <w:drawing>
           <wp:inline distT="0" distB="0" distL="0" distR="0" wp14:anchorId="150EE813" wp14:editId="77E9D892">
@@ -11355,8 +10794,8 @@
       </w:pPr>
       <w:r>
         <w:rPr>
-          <w:color w:val="000000"/>
-          <w:lang w:eastAsia="zh-CN" w:bidi="hi-IN"/>
+          <w:noProof/>
+          <w:color w:val="000000"/>
         </w:rPr>
         <w:drawing>
           <wp:inline distT="0" distB="0" distL="0" distR="0" wp14:anchorId="41FA4360" wp14:editId="38F78720">
@@ -11396,8 +10835,8 @@
       </w:r>
       <w:r>
         <w:rPr>
-          <w:color w:val="000000"/>
-          <w:lang w:eastAsia="zh-CN" w:bidi="hi-IN"/>
+          <w:noProof/>
+          <w:color w:val="000000"/>
         </w:rPr>
         <w:drawing>
           <wp:inline distT="0" distB="0" distL="0" distR="0" wp14:anchorId="0B07BAE2" wp14:editId="429924ED">
@@ -11493,16 +10932,25 @@
         <w:t>2.2</w:t>
       </w:r>
       <w:r>
-        <w:t>.2</w:t>
-      </w:r>
-      <w:r>
+        <w:t xml:space="preserve">.2 </w:t>
+      </w:r>
+      <w:r>
+        <w:rPr>
+          <w:lang w:val="en-US"/>
+        </w:rPr>
+        <w:t xml:space="preserve">Service </w:t>
+      </w:r>
+      <w:r>
+        <w:rPr>
+          <w:lang w:val="en-US"/>
+        </w:rPr>
+        <w:t>layer</w:t>
+      </w:r>
+      <w:r>
+        <w:rPr>
+          <w:lang w:val="en-US"/>
+        </w:rPr>
         <w:t xml:space="preserve"> </w:t>
-      </w:r>
-      <w:r>
-        <w:rPr>
-          <w:lang w:val="en-US"/>
-        </w:rPr>
-        <w:t xml:space="preserve">Service layer </w:t>
       </w:r>
       <w:r>
         <w:t>и модели</w:t>
@@ -11604,6 +11052,9 @@
         <w:jc w:val="center"/>
       </w:pPr>
       <w:r>
+        <w:rPr>
+          <w:noProof/>
+        </w:rPr>
         <w:drawing>
           <wp:inline distT="0" distB="0" distL="0" distR="0" wp14:anchorId="4CEB0645" wp14:editId="6F5C5FA7">
             <wp:extent cx="6102041" cy="4025900"/>
@@ -11810,8 +11261,8 @@
       </w:pPr>
       <w:r>
         <w:rPr>
-          <w:color w:val="000000"/>
-          <w:lang w:eastAsia="zh-CN" w:bidi="hi-IN"/>
+          <w:noProof/>
+          <w:color w:val="000000"/>
         </w:rPr>
         <w:drawing>
           <wp:inline distT="0" distB="0" distL="0" distR="0" wp14:anchorId="4E0C8BD5" wp14:editId="525D40D8">
@@ -12219,8 +11670,6 @@
           <w:lang w:eastAsia="zh-CN" w:bidi="hi-IN"/>
         </w:rPr>
       </w:pPr>
-      <w:bookmarkStart w:id="12" w:name="_GoBack"/>
-      <w:bookmarkEnd w:id="12"/>
     </w:p>
     <w:p>
       <w:pPr>
@@ -12278,12 +11727,702 @@
     </w:p>
     <w:p>
       <w:pPr>
+        <w:pStyle w:val="Heading2"/>
+      </w:pPr>
+    </w:p>
+    <w:p>
+      <w:pPr>
+        <w:pStyle w:val="Heading2"/>
+        <w:ind w:firstLine="0"/>
+      </w:pPr>
+      <w:r>
+        <w:t>3.</w:t>
+      </w:r>
+      <w:r>
+        <w:rPr>
+          <w:lang w:val="en-US"/>
+        </w:rPr>
+        <w:t>2.2</w:t>
+      </w:r>
+      <w:r>
+        <w:t>.</w:t>
+      </w:r>
+      <w:r>
+        <w:rPr>
+          <w:lang w:val="en-US"/>
+        </w:rPr>
+        <w:t>3 Routing</w:t>
+      </w:r>
+      <w:r>
+        <w:t xml:space="preserve"> в </w:t>
+      </w:r>
+      <w:r>
+        <w:rPr>
+          <w:lang w:val="en-US"/>
+        </w:rPr>
+        <w:t>Angular</w:t>
+      </w:r>
+    </w:p>
+    <w:p>
+      <w:pPr>
         <w:pStyle w:val="Heading1"/>
         <w:ind w:left="0" w:firstLine="0"/>
         <w:jc w:val="center"/>
       </w:pPr>
       <w:r>
-        <w:lastRenderedPageBreak/>
+        <w:drawing>
+          <wp:inline distT="0" distB="0" distL="0" distR="0" wp14:anchorId="4F570167" wp14:editId="57DDA488">
+            <wp:extent cx="6001588" cy="1676634"/>
+            <wp:effectExtent l="133350" t="114300" r="113665" b="152400"/>
+            <wp:docPr id="2" name="Picture 2"/>
+            <wp:cNvGraphicFramePr>
+              <a:graphicFrameLocks xmlns:a="http://schemas.openxmlformats.org/drawingml/2006/main" noChangeAspect="1"/>
+            </wp:cNvGraphicFramePr>
+            <a:graphic xmlns:a="http://schemas.openxmlformats.org/drawingml/2006/main">
+              <a:graphicData uri="http://schemas.openxmlformats.org/drawingml/2006/picture">
+                <pic:pic xmlns:pic="http://schemas.openxmlformats.org/drawingml/2006/picture">
+                  <pic:nvPicPr>
+                    <pic:cNvPr id="1" name=""/>
+                    <pic:cNvPicPr/>
+                  </pic:nvPicPr>
+                  <pic:blipFill>
+                    <a:blip r:embed="rId41"/>
+                    <a:stretch>
+                      <a:fillRect/>
+                    </a:stretch>
+                  </pic:blipFill>
+                  <pic:spPr>
+                    <a:xfrm>
+                      <a:off x="0" y="0"/>
+                      <a:ext cx="6001588" cy="1676634"/>
+                    </a:xfrm>
+                    <a:prstGeom prst="rect">
+                      <a:avLst/>
+                    </a:prstGeom>
+                    <a:solidFill>
+                      <a:srgbClr val="FFFFFF">
+                        <a:shade val="85000"/>
+                      </a:srgbClr>
+                    </a:solidFill>
+                    <a:ln w="88900" cap="sq">
+                      <a:solidFill>
+                        <a:srgbClr val="FFFFFF"/>
+                      </a:solidFill>
+                      <a:miter lim="800000"/>
+                    </a:ln>
+                    <a:effectLst>
+                      <a:outerShdw blurRad="55000" dist="18000" dir="5400000" algn="tl" rotWithShape="0">
+                        <a:srgbClr val="000000">
+                          <a:alpha val="40000"/>
+                        </a:srgbClr>
+                      </a:outerShdw>
+                    </a:effectLst>
+                    <a:scene3d>
+                      <a:camera prst="orthographicFront"/>
+                      <a:lightRig rig="twoPt" dir="t">
+                        <a:rot lat="0" lon="0" rev="7200000"/>
+                      </a:lightRig>
+                    </a:scene3d>
+                    <a:sp3d>
+                      <a:bevelT w="25400" h="19050"/>
+                      <a:contourClr>
+                        <a:srgbClr val="FFFFFF"/>
+                      </a:contourClr>
+                    </a:sp3d>
+                  </pic:spPr>
+                </pic:pic>
+              </a:graphicData>
+            </a:graphic>
+          </wp:inline>
+        </w:drawing>
+      </w:r>
+    </w:p>
+    <w:p>
+      <w:pPr>
+        <w:pStyle w:val="Caption"/>
+        <w:jc w:val="center"/>
+      </w:pPr>
+      <w:r>
+        <w:t xml:space="preserve">Фигура </w:t>
+      </w:r>
+      <w:r>
+        <w:fldChar w:fldCharType="begin"/>
+      </w:r>
+      <w:r>
+        <w:instrText xml:space="preserve"> SEQ Фигура \* ARABIC </w:instrText>
+      </w:r>
+      <w:r>
+        <w:fldChar w:fldCharType="separate"/>
+      </w:r>
+      <w:r>
+        <w:rPr>
+          <w:noProof/>
+        </w:rPr>
+        <w:t>32</w:t>
+      </w:r>
+      <w:r>
+        <w:fldChar w:fldCharType="end"/>
+      </w:r>
+      <w:r>
+        <w:t xml:space="preserve">: </w:t>
+      </w:r>
+      <w:r>
+        <w:rPr>
+          <w:lang w:val="en-US"/>
+        </w:rPr>
+        <w:t>Route path-</w:t>
+      </w:r>
+      <w:r>
+        <w:t>овете</w:t>
+      </w:r>
+    </w:p>
+    <w:p>
+      <w:pPr>
+        <w:ind w:left="567" w:right="567"/>
+      </w:pPr>
+    </w:p>
+    <w:p>
+      <w:pPr>
+        <w:ind w:left="567" w:right="567"/>
+      </w:pPr>
+      <w:r>
+        <w:t>В този пример, има следните маршрути:</w:t>
+      </w:r>
+    </w:p>
+    <w:p>
+      <w:pPr>
+        <w:ind w:left="567" w:right="567"/>
+      </w:pPr>
+    </w:p>
+    <w:p>
+      <w:pPr>
+        <w:pStyle w:val="ListParagraph"/>
+        <w:numPr>
+          <w:ilvl w:val="0"/>
+          <w:numId w:val="19"/>
+        </w:numPr>
+        <w:ind w:right="567"/>
+      </w:pPr>
+      <w:r>
+        <w:rPr>
+          <w:b/>
+        </w:rPr>
+        <w:t>path: 'home'</w:t>
+      </w:r>
+      <w:r>
+        <w:t xml:space="preserve"> - който съответства на </w:t>
+      </w:r>
+      <w:r>
+        <w:rPr>
+          <w:i/>
+        </w:rPr>
+        <w:t>HomeComponent</w:t>
+      </w:r>
+      <w:r>
+        <w:t xml:space="preserve"> и може да бъде достъпен само ако потребителят е автентикиран, като това е постигнато чрез </w:t>
+      </w:r>
+      <w:r>
+        <w:rPr>
+          <w:b/>
+        </w:rPr>
+        <w:t>canActivate</w:t>
+      </w:r>
+      <w:r>
+        <w:t xml:space="preserve"> опцията и </w:t>
+      </w:r>
+      <w:r>
+        <w:rPr>
+          <w:b/>
+        </w:rPr>
+        <w:t>AuthenticationGuard</w:t>
+      </w:r>
+      <w:r>
+        <w:t>.</w:t>
+      </w:r>
+    </w:p>
+    <w:p>
+      <w:pPr>
+        <w:pStyle w:val="ListParagraph"/>
+        <w:numPr>
+          <w:ilvl w:val="0"/>
+          <w:numId w:val="19"/>
+        </w:numPr>
+        <w:ind w:right="567"/>
+      </w:pPr>
+      <w:r>
+        <w:rPr>
+          <w:b/>
+        </w:rPr>
+        <w:t>path: 'search'</w:t>
+      </w:r>
+      <w:r>
+        <w:t xml:space="preserve"> - който съответства на </w:t>
+      </w:r>
+      <w:r>
+        <w:rPr>
+          <w:i/>
+        </w:rPr>
+        <w:t>SearchComponent</w:t>
+      </w:r>
+      <w:r>
+        <w:t xml:space="preserve"> и може да бъде достъпен само ако потребителят е автентикиран, като това е постигнато чрез </w:t>
+      </w:r>
+      <w:r>
+        <w:rPr>
+          <w:b/>
+        </w:rPr>
+        <w:t>canActivate</w:t>
+      </w:r>
+      <w:r>
+        <w:t xml:space="preserve"> опцията и </w:t>
+      </w:r>
+      <w:r>
+        <w:rPr>
+          <w:b/>
+        </w:rPr>
+        <w:t>AuthenticationGuard</w:t>
+      </w:r>
+      <w:r>
+        <w:t>.</w:t>
+      </w:r>
+    </w:p>
+    <w:p>
+      <w:pPr>
+        <w:pStyle w:val="ListParagraph"/>
+        <w:numPr>
+          <w:ilvl w:val="0"/>
+          <w:numId w:val="19"/>
+        </w:numPr>
+        <w:ind w:right="567"/>
+      </w:pPr>
+      <w:r>
+        <w:rPr>
+          <w:b/>
+        </w:rPr>
+        <w:t>path: 'register'</w:t>
+      </w:r>
+      <w:r>
+        <w:t xml:space="preserve"> - който съответства на </w:t>
+      </w:r>
+      <w:r>
+        <w:rPr>
+          <w:i/>
+        </w:rPr>
+        <w:t>RegisterComponent</w:t>
+      </w:r>
+      <w:r>
+        <w:t xml:space="preserve"> и може да бъде достъпен от всеки потребител.</w:t>
+      </w:r>
+    </w:p>
+    <w:p>
+      <w:pPr>
+        <w:pStyle w:val="ListParagraph"/>
+        <w:numPr>
+          <w:ilvl w:val="0"/>
+          <w:numId w:val="19"/>
+        </w:numPr>
+        <w:ind w:right="567"/>
+      </w:pPr>
+      <w:r>
+        <w:rPr>
+          <w:b/>
+        </w:rPr>
+        <w:t>path: 'login'</w:t>
+      </w:r>
+      <w:r>
+        <w:t xml:space="preserve"> - който съответства на </w:t>
+      </w:r>
+      <w:r>
+        <w:rPr>
+          <w:i/>
+        </w:rPr>
+        <w:t>LoginComponent</w:t>
+      </w:r>
+      <w:r>
+        <w:t xml:space="preserve"> и може да бъде достъпен от всеки потребител.</w:t>
+      </w:r>
+    </w:p>
+    <w:p>
+      <w:pPr>
+        <w:pStyle w:val="ListParagraph"/>
+        <w:numPr>
+          <w:ilvl w:val="0"/>
+          <w:numId w:val="19"/>
+        </w:numPr>
+        <w:ind w:right="567"/>
+      </w:pPr>
+      <w:r>
+        <w:rPr>
+          <w:b/>
+        </w:rPr>
+        <w:t>path: 'posts/:ID'</w:t>
+      </w:r>
+      <w:r>
+        <w:t xml:space="preserve"> - който съответства на </w:t>
+      </w:r>
+      <w:r>
+        <w:rPr>
+          <w:i/>
+        </w:rPr>
+        <w:t>DetailsComponent</w:t>
+      </w:r>
+      <w:r>
+        <w:t xml:space="preserve"> и може да бъде достъпен само ако потребителят е автентикиран, като това е постигнато чрез </w:t>
+      </w:r>
+      <w:r>
+        <w:rPr>
+          <w:b/>
+        </w:rPr>
+        <w:t>canActivate</w:t>
+      </w:r>
+      <w:r>
+        <w:t xml:space="preserve"> опцията и </w:t>
+      </w:r>
+      <w:r>
+        <w:rPr>
+          <w:b/>
+        </w:rPr>
+        <w:t>AuthenticationGuard</w:t>
+      </w:r>
+      <w:r>
+        <w:t xml:space="preserve">. Използва се :ID за да се предаде идентификатор на </w:t>
+      </w:r>
+      <w:r>
+        <w:t>публикацията</w:t>
+      </w:r>
+      <w:r>
+        <w:t xml:space="preserve"> като параметър.</w:t>
+      </w:r>
+    </w:p>
+    <w:p>
+      <w:pPr>
+        <w:pStyle w:val="ListParagraph"/>
+        <w:numPr>
+          <w:ilvl w:val="0"/>
+          <w:numId w:val="19"/>
+        </w:numPr>
+        <w:ind w:right="567"/>
+      </w:pPr>
+      <w:r>
+        <w:rPr>
+          <w:b/>
+        </w:rPr>
+        <w:t xml:space="preserve">path: </w:t>
+      </w:r>
+      <w:r>
+        <w:rPr>
+          <w:b/>
+        </w:rPr>
+        <w:t>‘‘</w:t>
+      </w:r>
+      <w:r>
+        <w:rPr>
+          <w:b/>
+        </w:rPr>
+        <w:t xml:space="preserve"> </w:t>
+      </w:r>
+      <w:r>
+        <w:t xml:space="preserve">- който съответства на </w:t>
+      </w:r>
+      <w:r>
+        <w:rPr>
+          <w:i/>
+        </w:rPr>
+        <w:t>LandingPageComponent</w:t>
+      </w:r>
+      <w:r>
+        <w:t xml:space="preserve"> и може да бъде достъпен от всеки потребител.</w:t>
+      </w:r>
+    </w:p>
+    <w:p>
+      <w:pPr>
+        <w:ind w:right="567"/>
+      </w:pPr>
+    </w:p>
+    <w:p>
+      <w:pPr>
+        <w:pStyle w:val="ListParagraph"/>
+        <w:numPr>
+          <w:ilvl w:val="0"/>
+          <w:numId w:val="19"/>
+        </w:numPr>
+        <w:ind w:right="567"/>
+      </w:pPr>
+      <w:r>
+        <w:rPr>
+          <w:b/>
+        </w:rPr>
+        <w:t>path: 'new-listing'</w:t>
+      </w:r>
+      <w:r>
+        <w:t xml:space="preserve"> - който съответства на </w:t>
+      </w:r>
+      <w:r>
+        <w:rPr>
+          <w:i/>
+        </w:rPr>
+        <w:t>AddListingComponent</w:t>
+      </w:r>
+      <w:r>
+        <w:t xml:space="preserve"> и може да бъде достъпен само ако потребителят е автентикиран, като това е постигнато чрез </w:t>
+      </w:r>
+      <w:r>
+        <w:rPr>
+          <w:b/>
+        </w:rPr>
+        <w:t>canActivate</w:t>
+      </w:r>
+      <w:r>
+        <w:t xml:space="preserve"> опцията и </w:t>
+      </w:r>
+      <w:r>
+        <w:rPr>
+          <w:b/>
+        </w:rPr>
+        <w:t>AuthenticationGuard</w:t>
+      </w:r>
+      <w:r>
+        <w:t>.</w:t>
+      </w:r>
+    </w:p>
+    <w:p>
+      <w:pPr>
+        <w:pStyle w:val="ListParagraph"/>
+        <w:numPr>
+          <w:ilvl w:val="0"/>
+          <w:numId w:val="19"/>
+        </w:numPr>
+        <w:ind w:right="567"/>
+      </w:pPr>
+      <w:r>
+        <w:rPr>
+          <w:b/>
+        </w:rPr>
+        <w:t>path: '**'</w:t>
+      </w:r>
+      <w:r>
+        <w:t xml:space="preserve"> - който съответства на всички други пътища и пренасочва към началната страница, дефинирана с празен път - path: ''.</w:t>
+      </w:r>
+    </w:p>
+    <w:p>
+      <w:pPr>
+        <w:ind w:right="567"/>
+        <w:jc w:val="both"/>
+      </w:pPr>
+    </w:p>
+    <w:p>
+      <w:pPr>
+        <w:ind w:left="567" w:right="567"/>
+        <w:jc w:val="both"/>
+        <w:rPr>
+          <w:noProof/>
+        </w:rPr>
+      </w:pPr>
+      <w:r>
+        <w:t>Нека хвърлим и един бърз поглед на валидациите, които са използвани за формите в приложението:</w:t>
+      </w:r>
+      <w:r>
+        <w:rPr>
+          <w:noProof/>
+        </w:rPr>
+        <w:t xml:space="preserve"> </w:t>
+      </w:r>
+    </w:p>
+    <w:p>
+      <w:pPr>
+        <w:keepNext/>
+        <w:ind w:left="567" w:right="567"/>
+        <w:jc w:val="center"/>
+      </w:pPr>
+      <w:r>
+        <w:drawing>
+          <wp:inline distT="0" distB="0" distL="0" distR="0" wp14:anchorId="4AAD9C4C" wp14:editId="0151E661">
+            <wp:extent cx="5315692" cy="1133633"/>
+            <wp:effectExtent l="133350" t="133350" r="151765" b="161925"/>
+            <wp:docPr id="4" name="Picture 4"/>
+            <wp:cNvGraphicFramePr>
+              <a:graphicFrameLocks xmlns:a="http://schemas.openxmlformats.org/drawingml/2006/main" noChangeAspect="1"/>
+            </wp:cNvGraphicFramePr>
+            <a:graphic xmlns:a="http://schemas.openxmlformats.org/drawingml/2006/main">
+              <a:graphicData uri="http://schemas.openxmlformats.org/drawingml/2006/picture">
+                <pic:pic xmlns:pic="http://schemas.openxmlformats.org/drawingml/2006/picture">
+                  <pic:nvPicPr>
+                    <pic:cNvPr id="1" name=""/>
+                    <pic:cNvPicPr/>
+                  </pic:nvPicPr>
+                  <pic:blipFill>
+                    <a:blip r:embed="rId42"/>
+                    <a:stretch>
+                      <a:fillRect/>
+                    </a:stretch>
+                  </pic:blipFill>
+                  <pic:spPr>
+                    <a:xfrm>
+                      <a:off x="0" y="0"/>
+                      <a:ext cx="5315692" cy="1133633"/>
+                    </a:xfrm>
+                    <a:prstGeom prst="rect">
+                      <a:avLst/>
+                    </a:prstGeom>
+                    <a:solidFill>
+                      <a:srgbClr val="FFFFFF">
+                        <a:shade val="85000"/>
+                      </a:srgbClr>
+                    </a:solidFill>
+                    <a:ln w="88900" cap="sq">
+                      <a:solidFill>
+                        <a:srgbClr val="FFFFFF"/>
+                      </a:solidFill>
+                      <a:miter lim="800000"/>
+                    </a:ln>
+                    <a:effectLst>
+                      <a:outerShdw blurRad="55000" dist="18000" dir="5400000" algn="tl" rotWithShape="0">
+                        <a:srgbClr val="000000">
+                          <a:alpha val="40000"/>
+                        </a:srgbClr>
+                      </a:outerShdw>
+                    </a:effectLst>
+                    <a:scene3d>
+                      <a:camera prst="orthographicFront"/>
+                      <a:lightRig rig="twoPt" dir="t">
+                        <a:rot lat="0" lon="0" rev="7200000"/>
+                      </a:lightRig>
+                    </a:scene3d>
+                    <a:sp3d>
+                      <a:bevelT w="25400" h="19050"/>
+                      <a:contourClr>
+                        <a:srgbClr val="FFFFFF"/>
+                      </a:contourClr>
+                    </a:sp3d>
+                  </pic:spPr>
+                </pic:pic>
+              </a:graphicData>
+            </a:graphic>
+          </wp:inline>
+        </w:drawing>
+      </w:r>
+    </w:p>
+    <w:p>
+      <w:pPr>
+        <w:pStyle w:val="Caption"/>
+        <w:jc w:val="center"/>
+      </w:pPr>
+      <w:r>
+        <w:t xml:space="preserve">Фигура </w:t>
+      </w:r>
+      <w:r>
+        <w:fldChar w:fldCharType="begin"/>
+      </w:r>
+      <w:r>
+        <w:instrText xml:space="preserve"> SEQ Фигура \* ARABIC </w:instrText>
+      </w:r>
+      <w:r>
+        <w:fldChar w:fldCharType="separate"/>
+      </w:r>
+      <w:r>
+        <w:rPr>
+          <w:noProof/>
+        </w:rPr>
+        <w:t>33</w:t>
+      </w:r>
+      <w:r>
+        <w:fldChar w:fldCharType="end"/>
+      </w:r>
+      <w:r>
+        <w:t>: Валидации</w:t>
+      </w:r>
+    </w:p>
+    <w:p>
+      <w:pPr>
+        <w:ind w:left="567" w:right="567"/>
+        <w:jc w:val="center"/>
+      </w:pPr>
+    </w:p>
+    <w:p>
+      <w:pPr>
+        <w:ind w:left="567" w:right="567"/>
+        <w:jc w:val="both"/>
+      </w:pPr>
+      <w:r>
+        <w:t xml:space="preserve">Виждаме, че имаме различни валидации, които са под формата на </w:t>
+      </w:r>
+      <w:r>
+        <w:rPr>
+          <w:lang w:val="en-US"/>
+        </w:rPr>
+        <w:t xml:space="preserve">Regex – </w:t>
+      </w:r>
+      <w:r>
+        <w:t>имаме валидация за име, за потребителско име, за имейл и за парола. Те се използват както при регистрацията на потребител в приложението, така и при неговата автентикация.</w:t>
+      </w:r>
+    </w:p>
+    <w:p>
+      <w:pPr>
+        <w:ind w:left="567" w:right="567"/>
+        <w:jc w:val="both"/>
+      </w:pPr>
+    </w:p>
+    <w:p>
+      <w:pPr>
+        <w:ind w:left="567" w:right="567"/>
+        <w:jc w:val="both"/>
+      </w:pPr>
+    </w:p>
+    <w:p>
+      <w:pPr>
+        <w:ind w:left="567" w:right="567"/>
+        <w:jc w:val="both"/>
+      </w:pPr>
+    </w:p>
+    <w:p>
+      <w:pPr>
+        <w:ind w:left="567" w:right="567"/>
+        <w:jc w:val="both"/>
+      </w:pPr>
+    </w:p>
+    <w:p>
+      <w:pPr>
+        <w:ind w:left="567" w:right="567"/>
+        <w:jc w:val="both"/>
+      </w:pPr>
+    </w:p>
+    <w:p>
+      <w:pPr>
+        <w:ind w:left="567" w:right="567"/>
+        <w:jc w:val="both"/>
+      </w:pPr>
+    </w:p>
+    <w:p>
+      <w:pPr>
+        <w:ind w:left="567" w:right="567"/>
+        <w:jc w:val="both"/>
+      </w:pPr>
+    </w:p>
+    <w:p>
+      <w:pPr>
+        <w:ind w:left="567" w:right="567"/>
+        <w:jc w:val="both"/>
+      </w:pPr>
+    </w:p>
+    <w:p>
+      <w:pPr>
+        <w:ind w:left="567" w:right="567"/>
+        <w:jc w:val="both"/>
+      </w:pPr>
+    </w:p>
+    <w:p>
+      <w:pPr>
+        <w:ind w:left="567" w:right="567"/>
+      </w:pPr>
+      <w:bookmarkStart w:id="12" w:name="_GoBack"/>
+      <w:bookmarkEnd w:id="12"/>
+    </w:p>
+    <w:p>
+      <w:pPr>
+        <w:pStyle w:val="Heading1"/>
+        <w:ind w:left="0" w:firstLine="0"/>
+      </w:pPr>
+      <w:r>
         <w:t>Глава 4. Ръководство за потребителя (смени заглавието)</w:t>
       </w:r>
     </w:p>
@@ -12363,7 +12502,7 @@
         </w:rPr>
         <w:t xml:space="preserve">Системата е достъпна като сорс код от следното GitHub хранилище: </w:t>
       </w:r>
-      <w:hyperlink r:id="rId41">
+      <w:hyperlink r:id="rId43">
         <w:r>
           <w:rPr>
             <w:i/>
@@ -12664,7 +12803,7 @@
         </w:rPr>
         <w:t xml:space="preserve">Системата </w:t>
       </w:r>
-      <w:hyperlink r:id="rId42">
+      <w:hyperlink r:id="rId44">
         <w:r>
           <w:rPr>
             <w:i/>
@@ -12696,7 +12835,7 @@
         </w:rPr>
         <w:t xml:space="preserve">Ще разгледаме най-важните проблеми и недостатъци на системата </w:t>
       </w:r>
-      <w:hyperlink r:id="rId43">
+      <w:hyperlink r:id="rId45">
         <w:r>
           <w:rPr>
             <w:i/>
@@ -13702,8 +13841,8 @@
       </w:r>
     </w:p>
     <w:sectPr>
-      <w:headerReference w:type="default" r:id="rId44"/>
-      <w:footerReference w:type="default" r:id="rId45"/>
+      <w:headerReference w:type="default" r:id="rId46"/>
+      <w:footerReference w:type="default" r:id="rId47"/>
       <w:pgSz w:w="11909" w:h="16834"/>
       <w:pgMar w:top="851" w:right="567" w:bottom="851" w:left="720" w:header="567" w:footer="510" w:gutter="0"/>
       <w:pgNumType w:start="1"/>
@@ -13771,7 +13910,7 @@
           <w:rPr>
             <w:noProof/>
           </w:rPr>
-          <w:t>38</w:t>
+          <w:t>41</w:t>
         </w:r>
         <w:r>
           <w:rPr>
@@ -14014,7 +14153,7 @@
             </wp:anchor>
           </w:drawing>
         </mc:Choice>
-        <mc:Fallback xmlns:sl="http://schemas.openxmlformats.org/schemaLibrary/2006/main" xmlns:a="http://schemas.openxmlformats.org/drawingml/2006/main" xmlns:pic="http://schemas.openxmlformats.org/drawingml/2006/picture" xmlns:c="http://schemas.openxmlformats.org/drawingml/2006/chart" xmlns:lc="http://schemas.openxmlformats.org/drawingml/2006/lockedCanvas" xmlns:dgm="http://schemas.openxmlformats.org/drawingml/2006/diagram">
+        <mc:Fallback xmlns:dgm="http://schemas.openxmlformats.org/drawingml/2006/diagram" xmlns:lc="http://schemas.openxmlformats.org/drawingml/2006/lockedCanvas" xmlns:c="http://schemas.openxmlformats.org/drawingml/2006/chart" xmlns:pic="http://schemas.openxmlformats.org/drawingml/2006/picture" xmlns:a="http://schemas.openxmlformats.org/drawingml/2006/main" xmlns:sl="http://schemas.openxmlformats.org/schemaLibrary/2006/main">
           <w:drawing>
             <wp:anchor allowOverlap="1" behindDoc="0" distB="0" distT="0" distL="114300" distR="114300" hidden="0" layoutInCell="1" locked="0" relativeHeight="0" simplePos="0">
               <wp:simplePos x="0" y="0"/>
@@ -14969,9 +15108,9 @@
     </w:lvl>
   </w:abstractNum>
   <w:abstractNum w:abstractNumId="8" w15:restartNumberingAfterBreak="0">
-    <w:nsid w:val="511B3FE7"/>
+    <w:nsid w:val="47500716"/>
     <w:multiLevelType w:val="hybridMultilevel"/>
-    <w:tmpl w:val="97FE894E"/>
+    <w:tmpl w:val="80885858"/>
     <w:lvl w:ilvl="0" w:tplc="04020001">
       <w:start w:val="1"/>
       <w:numFmt w:val="bullet"/>
@@ -15082,6 +15221,119 @@
     </w:lvl>
   </w:abstractNum>
   <w:abstractNum w:abstractNumId="9" w15:restartNumberingAfterBreak="0">
+    <w:nsid w:val="511B3FE7"/>
+    <w:multiLevelType w:val="hybridMultilevel"/>
+    <w:tmpl w:val="97FE894E"/>
+    <w:lvl w:ilvl="0" w:tplc="04020001">
+      <w:start w:val="1"/>
+      <w:numFmt w:val="bullet"/>
+      <w:lvlText w:val=""/>
+      <w:lvlJc w:val="left"/>
+      <w:pPr>
+        <w:ind w:left="1287" w:hanging="360"/>
+      </w:pPr>
+      <w:rPr>
+        <w:rFonts w:ascii="Symbol" w:hAnsi="Symbol" w:hint="default"/>
+      </w:rPr>
+    </w:lvl>
+    <w:lvl w:ilvl="1" w:tplc="04020003" w:tentative="1">
+      <w:start w:val="1"/>
+      <w:numFmt w:val="bullet"/>
+      <w:lvlText w:val="o"/>
+      <w:lvlJc w:val="left"/>
+      <w:pPr>
+        <w:ind w:left="2007" w:hanging="360"/>
+      </w:pPr>
+      <w:rPr>
+        <w:rFonts w:ascii="Courier New" w:hAnsi="Courier New" w:cs="Courier New" w:hint="default"/>
+      </w:rPr>
+    </w:lvl>
+    <w:lvl w:ilvl="2" w:tplc="04020005" w:tentative="1">
+      <w:start w:val="1"/>
+      <w:numFmt w:val="bullet"/>
+      <w:lvlText w:val=""/>
+      <w:lvlJc w:val="left"/>
+      <w:pPr>
+        <w:ind w:left="2727" w:hanging="360"/>
+      </w:pPr>
+      <w:rPr>
+        <w:rFonts w:ascii="Wingdings" w:hAnsi="Wingdings" w:hint="default"/>
+      </w:rPr>
+    </w:lvl>
+    <w:lvl w:ilvl="3" w:tplc="04020001" w:tentative="1">
+      <w:start w:val="1"/>
+      <w:numFmt w:val="bullet"/>
+      <w:lvlText w:val=""/>
+      <w:lvlJc w:val="left"/>
+      <w:pPr>
+        <w:ind w:left="3447" w:hanging="360"/>
+      </w:pPr>
+      <w:rPr>
+        <w:rFonts w:ascii="Symbol" w:hAnsi="Symbol" w:hint="default"/>
+      </w:rPr>
+    </w:lvl>
+    <w:lvl w:ilvl="4" w:tplc="04020003" w:tentative="1">
+      <w:start w:val="1"/>
+      <w:numFmt w:val="bullet"/>
+      <w:lvlText w:val="o"/>
+      <w:lvlJc w:val="left"/>
+      <w:pPr>
+        <w:ind w:left="4167" w:hanging="360"/>
+      </w:pPr>
+      <w:rPr>
+        <w:rFonts w:ascii="Courier New" w:hAnsi="Courier New" w:cs="Courier New" w:hint="default"/>
+      </w:rPr>
+    </w:lvl>
+    <w:lvl w:ilvl="5" w:tplc="04020005" w:tentative="1">
+      <w:start w:val="1"/>
+      <w:numFmt w:val="bullet"/>
+      <w:lvlText w:val=""/>
+      <w:lvlJc w:val="left"/>
+      <w:pPr>
+        <w:ind w:left="4887" w:hanging="360"/>
+      </w:pPr>
+      <w:rPr>
+        <w:rFonts w:ascii="Wingdings" w:hAnsi="Wingdings" w:hint="default"/>
+      </w:rPr>
+    </w:lvl>
+    <w:lvl w:ilvl="6" w:tplc="04020001" w:tentative="1">
+      <w:start w:val="1"/>
+      <w:numFmt w:val="bullet"/>
+      <w:lvlText w:val=""/>
+      <w:lvlJc w:val="left"/>
+      <w:pPr>
+        <w:ind w:left="5607" w:hanging="360"/>
+      </w:pPr>
+      <w:rPr>
+        <w:rFonts w:ascii="Symbol" w:hAnsi="Symbol" w:hint="default"/>
+      </w:rPr>
+    </w:lvl>
+    <w:lvl w:ilvl="7" w:tplc="04020003" w:tentative="1">
+      <w:start w:val="1"/>
+      <w:numFmt w:val="bullet"/>
+      <w:lvlText w:val="o"/>
+      <w:lvlJc w:val="left"/>
+      <w:pPr>
+        <w:ind w:left="6327" w:hanging="360"/>
+      </w:pPr>
+      <w:rPr>
+        <w:rFonts w:ascii="Courier New" w:hAnsi="Courier New" w:cs="Courier New" w:hint="default"/>
+      </w:rPr>
+    </w:lvl>
+    <w:lvl w:ilvl="8" w:tplc="04020005" w:tentative="1">
+      <w:start w:val="1"/>
+      <w:numFmt w:val="bullet"/>
+      <w:lvlText w:val=""/>
+      <w:lvlJc w:val="left"/>
+      <w:pPr>
+        <w:ind w:left="7047" w:hanging="360"/>
+      </w:pPr>
+      <w:rPr>
+        <w:rFonts w:ascii="Wingdings" w:hAnsi="Wingdings" w:hint="default"/>
+      </w:rPr>
+    </w:lvl>
+  </w:abstractNum>
+  <w:abstractNum w:abstractNumId="10" w15:restartNumberingAfterBreak="0">
     <w:nsid w:val="52055492"/>
     <w:multiLevelType w:val="multilevel"/>
     <w:tmpl w:val="7B780F76"/>
@@ -15194,7 +15446,7 @@
       </w:rPr>
     </w:lvl>
   </w:abstractNum>
-  <w:abstractNum w:abstractNumId="10" w15:restartNumberingAfterBreak="0">
+  <w:abstractNum w:abstractNumId="11" w15:restartNumberingAfterBreak="0">
     <w:nsid w:val="5714741B"/>
     <w:multiLevelType w:val="hybridMultilevel"/>
     <w:tmpl w:val="0718798E"/>
@@ -15307,7 +15559,7 @@
       </w:rPr>
     </w:lvl>
   </w:abstractNum>
-  <w:abstractNum w:abstractNumId="11" w15:restartNumberingAfterBreak="0">
+  <w:abstractNum w:abstractNumId="12" w15:restartNumberingAfterBreak="0">
     <w:nsid w:val="58963874"/>
     <w:multiLevelType w:val="hybridMultilevel"/>
     <w:tmpl w:val="FFD29EAA"/>
@@ -15420,7 +15672,7 @@
       </w:rPr>
     </w:lvl>
   </w:abstractNum>
-  <w:abstractNum w:abstractNumId="12" w15:restartNumberingAfterBreak="0">
+  <w:abstractNum w:abstractNumId="13" w15:restartNumberingAfterBreak="0">
     <w:nsid w:val="5A8032DE"/>
     <w:multiLevelType w:val="hybridMultilevel"/>
     <w:tmpl w:val="4AAABC0A"/>
@@ -15533,7 +15785,7 @@
       </w:rPr>
     </w:lvl>
   </w:abstractNum>
-  <w:abstractNum w:abstractNumId="13" w15:restartNumberingAfterBreak="0">
+  <w:abstractNum w:abstractNumId="14" w15:restartNumberingAfterBreak="0">
     <w:nsid w:val="65A41F4C"/>
     <w:multiLevelType w:val="hybridMultilevel"/>
     <w:tmpl w:val="EF2048BC"/>
@@ -15622,7 +15874,7 @@
       </w:pPr>
     </w:lvl>
   </w:abstractNum>
-  <w:abstractNum w:abstractNumId="14" w15:restartNumberingAfterBreak="0">
+  <w:abstractNum w:abstractNumId="15" w15:restartNumberingAfterBreak="0">
     <w:nsid w:val="6AF327B8"/>
     <w:multiLevelType w:val="hybridMultilevel"/>
     <w:tmpl w:val="E5C2FA6E"/>
@@ -15735,7 +15987,7 @@
       </w:rPr>
     </w:lvl>
   </w:abstractNum>
-  <w:abstractNum w:abstractNumId="15" w15:restartNumberingAfterBreak="0">
+  <w:abstractNum w:abstractNumId="16" w15:restartNumberingAfterBreak="0">
     <w:nsid w:val="754D54CE"/>
     <w:multiLevelType w:val="hybridMultilevel"/>
     <w:tmpl w:val="66146F98"/>
@@ -15848,7 +16100,7 @@
       </w:rPr>
     </w:lvl>
   </w:abstractNum>
-  <w:abstractNum w:abstractNumId="16" w15:restartNumberingAfterBreak="0">
+  <w:abstractNum w:abstractNumId="17" w15:restartNumberingAfterBreak="0">
     <w:nsid w:val="75DB178B"/>
     <w:multiLevelType w:val="hybridMultilevel"/>
     <w:tmpl w:val="D6E2248E"/>
@@ -15961,7 +16213,7 @@
       </w:rPr>
     </w:lvl>
   </w:abstractNum>
-  <w:abstractNum w:abstractNumId="17" w15:restartNumberingAfterBreak="0">
+  <w:abstractNum w:abstractNumId="18" w15:restartNumberingAfterBreak="0">
     <w:nsid w:val="79F16456"/>
     <w:multiLevelType w:val="multilevel"/>
     <w:tmpl w:val="8CA8776C"/>
@@ -16083,7 +16335,7 @@
     </w:lvl>
   </w:abstractNum>
   <w:num w:numId="1">
-    <w:abstractNumId w:val="9"/>
+    <w:abstractNumId w:val="10"/>
   </w:num>
   <w:num w:numId="2">
     <w:abstractNumId w:val="6"/>
@@ -16098,42 +16350,45 @@
     <w:abstractNumId w:val="0"/>
   </w:num>
   <w:num w:numId="6">
-    <w:abstractNumId w:val="17"/>
+    <w:abstractNumId w:val="18"/>
   </w:num>
   <w:num w:numId="7">
     <w:abstractNumId w:val="5"/>
   </w:num>
   <w:num w:numId="8">
+    <w:abstractNumId w:val="14"/>
+  </w:num>
+  <w:num w:numId="9">
+    <w:abstractNumId w:val="11"/>
+  </w:num>
+  <w:num w:numId="10">
+    <w:abstractNumId w:val="12"/>
+  </w:num>
+  <w:num w:numId="11">
     <w:abstractNumId w:val="13"/>
   </w:num>
-  <w:num w:numId="9">
-    <w:abstractNumId w:val="10"/>
-  </w:num>
-  <w:num w:numId="10">
-    <w:abstractNumId w:val="11"/>
-  </w:num>
-  <w:num w:numId="11">
-    <w:abstractNumId w:val="12"/>
-  </w:num>
   <w:num w:numId="12">
-    <w:abstractNumId w:val="15"/>
+    <w:abstractNumId w:val="16"/>
   </w:num>
   <w:num w:numId="13">
     <w:abstractNumId w:val="1"/>
   </w:num>
   <w:num w:numId="14">
-    <w:abstractNumId w:val="14"/>
+    <w:abstractNumId w:val="15"/>
   </w:num>
   <w:num w:numId="15">
     <w:abstractNumId w:val="4"/>
   </w:num>
   <w:num w:numId="16">
-    <w:abstractNumId w:val="16"/>
+    <w:abstractNumId w:val="17"/>
   </w:num>
   <w:num w:numId="17">
     <w:abstractNumId w:val="2"/>
   </w:num>
   <w:num w:numId="18">
+    <w:abstractNumId w:val="9"/>
+  </w:num>
+  <w:num w:numId="19">
     <w:abstractNumId w:val="8"/>
   </w:num>
 </w:numbering>
@@ -16531,7 +16786,7 @@
   </w:latentStyles>
   <w:style w:type="paragraph" w:default="1" w:styleId="Normal">
     <w:name w:val="Normal"/>
-    <w:rsid w:val="004F3079"/>
+    <w:rsid w:val="00A84A36"/>
   </w:style>
   <w:style w:type="paragraph" w:styleId="Heading1">
     <w:name w:val="heading 1"/>
@@ -16636,6 +16891,7 @@
   <w:style w:type="character" w:default="1" w:styleId="DefaultParagraphFont">
     <w:name w:val="Default Paragraph Font"/>
     <w:uiPriority w:val="1"/>
+    <w:semiHidden/>
     <w:unhideWhenUsed/>
   </w:style>
   <w:style w:type="table" w:default="1" w:styleId="TableNormal">
@@ -17224,7 +17480,7 @@
 </file>
 
 <file path=customXml/itemProps1.xml><?xml version="1.0" encoding="utf-8"?>
-<ds:datastoreItem xmlns:ds="http://schemas.openxmlformats.org/officeDocument/2006/customXml" ds:itemID="{02734234-0E6C-4B7C-9E8E-39F37E0EB6A1}">
+<ds:datastoreItem xmlns:ds="http://schemas.openxmlformats.org/officeDocument/2006/customXml" ds:itemID="{9EFBD626-67BA-4384-BE6A-FBED4A1D7257}">
   <ds:schemaRefs>
     <ds:schemaRef ds:uri="http://schemas.openxmlformats.org/officeDocument/2006/bibliography"/>
   </ds:schemaRefs>

</xml_diff>